<commit_message>
Fixed RECO output description
</commit_message>
<xml_diff>
--- a/misc/NetSchedule Command Reference.docx
+++ b/misc/NetSchedule Command Reference.docx
@@ -96,6 +96,7 @@
                 <w:dataBinding w:prefixMappings="xmlns:ns0='http://schemas.openxmlformats.org/package/2006/metadata/core-properties' xmlns:ns1='http://purl.org/dc/elements/1.1/'" w:xpath="/ns0:coreProperties[1]/ns1:title[1]" w:storeItemID="{6C3C8BC8-F283-45AE-878A-BAB7291924A1}"/>
                 <w:text/>
               </w:sdtPr>
+              <w:sdtEndPr/>
               <w:sdtContent>
                 <w:tc>
                   <w:tcPr>
@@ -145,6 +146,7 @@
                 <w:dataBinding w:prefixMappings="xmlns:ns0='http://schemas.openxmlformats.org/package/2006/metadata/core-properties' xmlns:ns1='http://purl.org/dc/elements/1.1/'" w:xpath="/ns0:coreProperties[1]/ns1:subject[1]" w:storeItemID="{6C3C8BC8-F283-45AE-878A-BAB7291924A1}"/>
                 <w:text/>
               </w:sdtPr>
+              <w:sdtEndPr/>
               <w:sdtContent>
                 <w:tc>
                   <w:tcPr>
@@ -211,6 +213,7 @@
                 <w:dataBinding w:prefixMappings="xmlns:ns0='http://schemas.openxmlformats.org/package/2006/metadata/core-properties' xmlns:ns1='http://purl.org/dc/elements/1.1/'" w:xpath="/ns0:coreProperties[1]/ns1:creator[1]" w:storeItemID="{6C3C8BC8-F283-45AE-878A-BAB7291924A1}"/>
                 <w:text/>
               </w:sdtPr>
+              <w:sdtEndPr/>
               <w:sdtContent>
                 <w:tc>
                   <w:tcPr>
@@ -259,6 +262,7 @@
                   <w:calendar w:val="gregorian"/>
                 </w:date>
               </w:sdtPr>
+              <w:sdtEndPr/>
               <w:sdtContent>
                 <w:tc>
                   <w:tcPr>
@@ -314,7 +318,7 @@
                   <w:t>ersion: 1.</w:t>
                 </w:r>
                 <w:r>
-                  <w:t>63</w:t>
+                  <w:t>64</w:t>
                 </w:r>
               </w:p>
             </w:tc>
@@ -1275,8 +1279,6 @@
               <w:fldChar w:fldCharType="end"/>
             </w:r>
           </w:hyperlink>
-          <w:bookmarkStart w:id="0" w:name="_GoBack"/>
-          <w:bookmarkEnd w:id="0"/>
         </w:p>
         <w:p>
           <w:pPr>
@@ -8996,6 +8998,50 @@
             <w:r>
               <w:t>GET2/READ2 allowed any_aff together with prioritized_aff for NS 4.27.0</w:t>
             </w:r>
+          </w:p>
+        </w:tc>
+      </w:tr>
+      <w:tr>
+        <w:tc>
+          <w:tcPr>
+            <w:tcW w:w="1188" w:type="dxa"/>
+          </w:tcPr>
+          <w:p>
+            <w:r>
+              <w:t>1.64</w:t>
+            </w:r>
+          </w:p>
+        </w:tc>
+        <w:tc>
+          <w:tcPr>
+            <w:tcW w:w="1530" w:type="dxa"/>
+          </w:tcPr>
+          <w:p>
+            <w:r>
+              <w:t>September 27, 2016</w:t>
+            </w:r>
+          </w:p>
+        </w:tc>
+        <w:tc>
+          <w:tcPr>
+            <w:tcW w:w="1620" w:type="dxa"/>
+          </w:tcPr>
+          <w:p>
+            <w:r>
+              <w:t>Sergey Satskiy</w:t>
+            </w:r>
+          </w:p>
+        </w:tc>
+        <w:tc>
+          <w:tcPr>
+            <w:tcW w:w="5220" w:type="dxa"/>
+          </w:tcPr>
+          <w:p>
+            <w:r>
+              <w:t>Fixed RECO output description</w:t>
+            </w:r>
+            <w:bookmarkStart w:id="0" w:name="_GoBack"/>
+            <w:bookmarkEnd w:id="0"/>
           </w:p>
         </w:tc>
       </w:tr>
@@ -9097,7 +9143,7 @@
           <v:shape id="_x0000_i1025" type="#_x0000_t75" style="width:165pt;height:244.5pt" o:ole="">
             <v:imagedata r:id="rId13" o:title=""/>
           </v:shape>
-          <o:OLEObject Type="Embed" ProgID="Visio.Drawing.11" ShapeID="_x0000_i1025" DrawAspect="Content" ObjectID="_1535542233" r:id="rId14"/>
+          <o:OLEObject Type="Embed" ProgID="Visio.Drawing.11" ShapeID="_x0000_i1025" DrawAspect="Content" ObjectID="_1536499724" r:id="rId14"/>
         </w:object>
       </w:r>
     </w:p>
@@ -9291,7 +9337,7 @@
           <v:shape id="_x0000_i1026" type="#_x0000_t75" style="width:345.75pt;height:36pt" o:ole="">
             <v:imagedata r:id="rId15" o:title=""/>
           </v:shape>
-          <o:OLEObject Type="Embed" ProgID="Visio.Drawing.15" ShapeID="_x0000_i1026" DrawAspect="Content" ObjectID="_1535542234" r:id="rId16"/>
+          <o:OLEObject Type="Embed" ProgID="Visio.Drawing.15" ShapeID="_x0000_i1026" DrawAspect="Content" ObjectID="_1536499725" r:id="rId16"/>
         </w:object>
       </w:r>
     </w:p>
@@ -9309,7 +9355,7 @@
           <v:shape id="_x0000_i1027" type="#_x0000_t75" style="width:237.75pt;height:57.75pt" o:ole="">
             <v:imagedata r:id="rId17" o:title=""/>
           </v:shape>
-          <o:OLEObject Type="Embed" ProgID="Visio.Drawing.15" ShapeID="_x0000_i1027" DrawAspect="Content" ObjectID="_1535542235" r:id="rId18"/>
+          <o:OLEObject Type="Embed" ProgID="Visio.Drawing.15" ShapeID="_x0000_i1027" DrawAspect="Content" ObjectID="_1536499726" r:id="rId18"/>
         </w:object>
       </w:r>
     </w:p>
@@ -9327,7 +9373,7 @@
           <v:shape id="_x0000_i1028" type="#_x0000_t75" style="width:237pt;height:43.5pt" o:ole="">
             <v:imagedata r:id="rId19" o:title=""/>
           </v:shape>
-          <o:OLEObject Type="Embed" ProgID="Visio.Drawing.15" ShapeID="_x0000_i1028" DrawAspect="Content" ObjectID="_1535542236" r:id="rId20"/>
+          <o:OLEObject Type="Embed" ProgID="Visio.Drawing.15" ShapeID="_x0000_i1028" DrawAspect="Content" ObjectID="_1536499727" r:id="rId20"/>
         </w:object>
       </w:r>
     </w:p>
@@ -9345,7 +9391,7 @@
           <v:shape id="_x0000_i1029" type="#_x0000_t75" style="width:396.75pt;height:43.5pt" o:ole="">
             <v:imagedata r:id="rId21" o:title=""/>
           </v:shape>
-          <o:OLEObject Type="Embed" ProgID="Visio.Drawing.15" ShapeID="_x0000_i1029" DrawAspect="Content" ObjectID="_1535542237" r:id="rId22"/>
+          <o:OLEObject Type="Embed" ProgID="Visio.Drawing.15" ShapeID="_x0000_i1029" DrawAspect="Content" ObjectID="_1536499728" r:id="rId22"/>
         </w:object>
       </w:r>
     </w:p>
@@ -9363,7 +9409,7 @@
           <v:shape id="_x0000_i1030" type="#_x0000_t75" style="width:237pt;height:43.5pt" o:ole="">
             <v:imagedata r:id="rId23" o:title=""/>
           </v:shape>
-          <o:OLEObject Type="Embed" ProgID="Visio.Drawing.15" ShapeID="_x0000_i1030" DrawAspect="Content" ObjectID="_1535542238" r:id="rId24"/>
+          <o:OLEObject Type="Embed" ProgID="Visio.Drawing.15" ShapeID="_x0000_i1030" DrawAspect="Content" ObjectID="_1536499729" r:id="rId24"/>
         </w:object>
       </w:r>
     </w:p>
@@ -9377,7 +9423,7 @@
           <v:shape id="_x0000_i1031" type="#_x0000_t75" style="width:230.25pt;height:43.5pt" o:ole="">
             <v:imagedata r:id="rId25" o:title=""/>
           </v:shape>
-          <o:OLEObject Type="Embed" ProgID="Visio.Drawing.15" ShapeID="_x0000_i1031" DrawAspect="Content" ObjectID="_1535542239" r:id="rId26"/>
+          <o:OLEObject Type="Embed" ProgID="Visio.Drawing.15" ShapeID="_x0000_i1031" DrawAspect="Content" ObjectID="_1536499730" r:id="rId26"/>
         </w:object>
       </w:r>
     </w:p>
@@ -9859,7 +9905,7 @@
           <v:shape id="_x0000_i1032" type="#_x0000_t75" style="width:201.75pt;height:86.25pt" o:ole="">
             <v:imagedata r:id="rId27" o:title=""/>
           </v:shape>
-          <o:OLEObject Type="Embed" ProgID="Visio.Drawing.11" ShapeID="_x0000_i1032" DrawAspect="Content" ObjectID="_1535542240" r:id="rId28"/>
+          <o:OLEObject Type="Embed" ProgID="Visio.Drawing.11" ShapeID="_x0000_i1032" DrawAspect="Content" ObjectID="_1536499731" r:id="rId28"/>
         </w:object>
       </w:r>
     </w:p>
@@ -13547,7 +13593,19 @@
         <w:rPr>
           <w:b/>
         </w:rPr>
-        <w:t xml:space="preserve"> (NS 4.14.0 and up)</w:t>
+        <w:t xml:space="preserve"> (NS 4.14.0 </w:t>
+      </w:r>
+      <w:r>
+        <w:rPr>
+          <w:b/>
+        </w:rPr>
+        <w:t>– NS 4.21.0</w:t>
+      </w:r>
+      <w:r>
+        <w:rPr>
+          <w:b/>
+        </w:rPr>
+        <w:t>)</w:t>
       </w:r>
       <w:r>
         <w:t>:</w:t>
@@ -13619,14 +13677,94 @@
         <w:t>OK:"deleted_queue_classes" ["class1"], "queue_class_changes" {"class2" {"timeout" [1, 2], "description" ["class two", "class two updated"]}}, "deleted_queues" ["q1"], "queue_changes" {"q2" {"max_input_size" [33, 77], "description" ["class two", "class two updated"]}}</w:t>
       </w:r>
     </w:p>
-    <w:p/>
+    <w:p>
+      <w:pPr>
+        <w:rPr>
+          <w:b/>
+        </w:rPr>
+      </w:pPr>
+      <w:r>
+        <w:rPr>
+          <w:b/>
+        </w:rPr>
+        <w:t>Output synopsis (NS 4.21.1 and up):</w:t>
+      </w:r>
+    </w:p>
+    <w:p>
+      <w:pPr>
+        <w:ind w:left="720"/>
+        <w:jc w:val="both"/>
+      </w:pPr>
+      <w:r>
+        <w:lastRenderedPageBreak/>
+        <w:t>OK:WARNING:eNoParametersChanged:No changes in changeable parameters were identified in the new cofiguration file;</w:t>
+      </w:r>
+    </w:p>
+    <w:p>
+      <w:pPr>
+        <w:ind w:left="720"/>
+        <w:jc w:val="both"/>
+      </w:pPr>
+      <w:r>
+        <w:t>or</w:t>
+      </w:r>
+    </w:p>
+    <w:p>
+      <w:pPr>
+        <w:ind w:left="720"/>
+        <w:jc w:val="both"/>
+      </w:pPr>
+      <w:r>
+        <w:t>OK:WARNING:eConfigFileNotChanged:Configuration file has not been changed, RECO ignored;</w:t>
+      </w:r>
+    </w:p>
+    <w:p>
+      <w:pPr>
+        <w:ind w:left="720"/>
+        <w:jc w:val="both"/>
+      </w:pPr>
+      <w:r>
+        <w:t>or</w:t>
+      </w:r>
+    </w:p>
+    <w:p>
+      <w:pPr>
+        <w:ind w:firstLine="720"/>
+      </w:pPr>
+      <w:r>
+        <w:t>OK:</w:t>
+      </w:r>
+      <w:r>
+        <w:t>&lt;serialized JSON with a description of what was changed&gt;</w:t>
+      </w:r>
+    </w:p>
+    <w:p>
+      <w:pPr>
+        <w:ind w:firstLine="720"/>
+      </w:pPr>
+      <w:r>
+        <w:t>e.g.:</w:t>
+      </w:r>
+    </w:p>
+    <w:p>
+      <w:pPr>
+        <w:ind w:firstLine="720"/>
+      </w:pPr>
+      <w:r>
+        <w:t>{"added_queues": {"raid_remote": "default"}}</w:t>
+      </w:r>
+    </w:p>
+    <w:p>
+      <w:pPr>
+        <w:ind w:firstLine="720"/>
+      </w:pPr>
+    </w:p>
     <w:p>
       <w:pPr>
         <w:pStyle w:val="Heading3"/>
       </w:pPr>
       <w:bookmarkStart w:id="17" w:name="_Toc445479127"/>
       <w:r>
-        <w:lastRenderedPageBreak/>
         <w:t>The ACNT Command</w:t>
       </w:r>
       <w:bookmarkEnd w:id="17"/>
@@ -14058,6 +14196,7 @@
         <w:rPr>
           <w:rFonts w:ascii="Courier New" w:hAnsi="Courier New" w:cs="Courier New"/>
         </w:rPr>
+        <w:lastRenderedPageBreak/>
         <w:t>ACNT</w:t>
       </w:r>
     </w:p>
@@ -14191,7 +14330,6 @@
               <w:jc w:val="center"/>
             </w:pPr>
             <w:r>
-              <w:lastRenderedPageBreak/>
               <w:t>Parameter</w:t>
             </w:r>
           </w:p>
@@ -14602,6 +14740,7 @@
         <w:rPr>
           <w:b/>
         </w:rPr>
+        <w:lastRenderedPageBreak/>
         <w:t>Description</w:t>
       </w:r>
       <w:r>
@@ -14921,7 +15060,6 @@
               <w:jc w:val="center"/>
             </w:pPr>
             <w:r>
-              <w:lastRenderedPageBreak/>
               <w:t>Parameter</w:t>
             </w:r>
           </w:p>
@@ -15344,6 +15482,7 @@
               <w:rPr>
                 <w:b/>
               </w:rPr>
+              <w:lastRenderedPageBreak/>
               <w:t>Note</w:t>
             </w:r>
             <w:r>
@@ -15362,6 +15501,7 @@
               <w:jc w:val="both"/>
             </w:pPr>
             <w:r>
+              <w:lastRenderedPageBreak/>
               <w:t>IP</w:t>
             </w:r>
           </w:p>
@@ -15603,7 +15743,6 @@
         <w:rPr>
           <w:rFonts w:ascii="Courier New" w:hAnsi="Courier New" w:cs="Courier New"/>
         </w:rPr>
-        <w:lastRenderedPageBreak/>
         <w:t>OK:</w:t>
       </w:r>
       <w:r>
@@ -15954,6 +16093,7 @@
         <w:rPr>
           <w:b/>
         </w:rPr>
+        <w:lastRenderedPageBreak/>
         <w:t>Output synopsis</w:t>
       </w:r>
       <w:r>
@@ -16046,7 +16186,6 @@
         <w:rPr>
           <w:b/>
         </w:rPr>
-        <w:lastRenderedPageBreak/>
         <w:t>Description</w:t>
       </w:r>
       <w:r>
@@ -16523,6 +16662,7 @@
               <w:jc w:val="center"/>
             </w:pPr>
             <w:r>
+              <w:lastRenderedPageBreak/>
               <w:t>Parameter</w:t>
             </w:r>
           </w:p>
@@ -17255,6 +17395,7 @@
               <w:jc w:val="both"/>
             </w:pPr>
             <w:r>
+              <w:lastRenderedPageBreak/>
               <w:t>3 – canceled</w:t>
             </w:r>
           </w:p>
@@ -17313,6 +17454,7 @@
               <w:jc w:val="both"/>
             </w:pPr>
             <w:r>
+              <w:lastRenderedPageBreak/>
               <w:t>RetCode</w:t>
             </w:r>
           </w:p>
@@ -17434,7 +17576,6 @@
         <w:rPr>
           <w:b/>
         </w:rPr>
-        <w:lastRenderedPageBreak/>
         <w:t>Example</w:t>
       </w:r>
       <w:r>
@@ -17846,6 +17987,7 @@
         <w:jc w:val="both"/>
       </w:pPr>
       <w:r>
+        <w:lastRenderedPageBreak/>
         <w:t>OK:job_status=&lt;Status&gt;</w:t>
       </w:r>
       <w:r>
@@ -18088,7 +18230,6 @@
               <w:jc w:val="both"/>
             </w:pPr>
             <w:r>
-              <w:lastRenderedPageBreak/>
               <w:t>Input</w:t>
             </w:r>
           </w:p>
@@ -18345,6 +18486,7 @@
         <w:rPr>
           <w:b/>
         </w:rPr>
+        <w:lastRenderedPageBreak/>
         <w:t>NetSchedule output type</w:t>
       </w:r>
       <w:r>
@@ -18403,7 +18545,6 @@
         <w:jc w:val="both"/>
       </w:pPr>
       <w:r>
-        <w:lastRenderedPageBreak/>
         <w:t>Starting from NetSchedule 4.11.0 STAT with a queue provided also prints the SubmitsDisabledPrivate value which reflects the queue level value of the refuse submits mode and the SubmitsDisabledEffective value which is calculated as logical OR of the queue and the server refuse submits modes.</w:t>
       </w:r>
     </w:p>
@@ -18908,6 +19049,7 @@
         <w:rPr>
           <w:rFonts w:ascii="Courier New" w:hAnsi="Courier New" w:cs="Courier New"/>
         </w:rPr>
+        <w:lastRenderedPageBreak/>
         <w:t>OK:Pending_Running: 0</w:t>
       </w:r>
     </w:p>
@@ -19060,7 +19202,6 @@
         <w:rPr>
           <w:rFonts w:ascii="Courier New" w:hAnsi="Courier New" w:cs="Courier New"/>
         </w:rPr>
-        <w:lastRenderedPageBreak/>
         <w:t>OK:dbdeletions: 0</w:t>
       </w:r>
     </w:p>
@@ -19416,6 +19557,7 @@
           </w:p>
           <w:p>
             <w:r>
+              <w:lastRenderedPageBreak/>
               <w:t>If given then more detailed information is provided about each client. Getting the detailed information is more expensive in term of the resources.</w:t>
             </w:r>
           </w:p>
@@ -19431,6 +19573,7 @@
               <w:jc w:val="both"/>
             </w:pPr>
             <w:r>
+              <w:lastRenderedPageBreak/>
               <w:t>IP</w:t>
             </w:r>
           </w:p>
@@ -19682,8 +19825,432 @@
         <w:rPr>
           <w:rFonts w:ascii="Courier New" w:hAnsi="Courier New" w:cs="Courier New"/>
         </w:rPr>
+        <w:t>OK:  ADDRESS: localhost</w:t>
+      </w:r>
+    </w:p>
+    <w:p>
+      <w:pPr>
+        <w:spacing w:after="0"/>
+        <w:rPr>
+          <w:rFonts w:ascii="Courier New" w:hAnsi="Courier New" w:cs="Courier New"/>
+        </w:rPr>
+      </w:pPr>
+      <w:r>
+        <w:rPr>
+          <w:rFonts w:ascii="Courier New" w:hAnsi="Courier New" w:cs="Courier New"/>
+        </w:rPr>
+        <w:t>OK:  SESSION: 123456</w:t>
+      </w:r>
+    </w:p>
+    <w:p>
+      <w:pPr>
+        <w:spacing w:after="0"/>
+        <w:rPr>
+          <w:rFonts w:ascii="Courier New" w:hAnsi="Courier New" w:cs="Courier New"/>
+        </w:rPr>
+      </w:pPr>
+      <w:r>
+        <w:rPr>
+          <w:rFonts w:ascii="Courier New" w:hAnsi="Courier New" w:cs="Courier New"/>
+        </w:rPr>
+        <w:t>OK:  TYPE: worker node</w:t>
+      </w:r>
+    </w:p>
+    <w:p>
+      <w:pPr>
+        <w:spacing w:after="0"/>
+        <w:rPr>
+          <w:rFonts w:ascii="Courier New" w:hAnsi="Courier New" w:cs="Courier New"/>
+        </w:rPr>
+      </w:pPr>
+      <w:r>
+        <w:rPr>
+          <w:rFonts w:ascii="Courier New" w:hAnsi="Courier New" w:cs="Courier New"/>
+        </w:rPr>
+        <w:t>OK:  NUMBER OF SUBMITTED JOBS: 0</w:t>
+      </w:r>
+    </w:p>
+    <w:p>
+      <w:pPr>
+        <w:spacing w:after="0"/>
+        <w:rPr>
+          <w:rFonts w:ascii="Courier New" w:hAnsi="Courier New" w:cs="Courier New"/>
+        </w:rPr>
+      </w:pPr>
+      <w:r>
+        <w:rPr>
+          <w:rFonts w:ascii="Courier New" w:hAnsi="Courier New" w:cs="Courier New"/>
+        </w:rPr>
+        <w:t>OK:  RUNNING JOBS:</w:t>
+      </w:r>
+    </w:p>
+    <w:p>
+      <w:pPr>
+        <w:spacing w:after="0"/>
+        <w:rPr>
+          <w:rFonts w:ascii="Courier New" w:hAnsi="Courier New" w:cs="Courier New"/>
+        </w:rPr>
+      </w:pPr>
+      <w:r>
+        <w:rPr>
+          <w:rFonts w:ascii="Courier New" w:hAnsi="Courier New" w:cs="Courier New"/>
+        </w:rPr>
+        <w:t>OK:    JSID_01_1_130.14.24.194_9102</w:t>
+      </w:r>
+    </w:p>
+    <w:p>
+      <w:pPr>
+        <w:spacing w:after="0"/>
+        <w:rPr>
+          <w:rFonts w:ascii="Courier New" w:hAnsi="Courier New" w:cs="Courier New"/>
+        </w:rPr>
+      </w:pPr>
+      <w:r>
+        <w:rPr>
+          <w:rFonts w:ascii="Courier New" w:hAnsi="Courier New" w:cs="Courier New"/>
+        </w:rPr>
+        <w:t>OK:  NUMBER OF JOBS GIVEN FOR EXECUTION: 1</w:t>
+      </w:r>
+    </w:p>
+    <w:p>
+      <w:pPr>
+        <w:spacing w:after="0"/>
+        <w:rPr>
+          <w:rFonts w:ascii="Courier New" w:hAnsi="Courier New" w:cs="Courier New"/>
+        </w:rPr>
+      </w:pPr>
+      <w:r>
+        <w:rPr>
+          <w:rFonts w:ascii="Courier New" w:hAnsi="Courier New" w:cs="Courier New"/>
+        </w:rPr>
+        <w:t>OK:  NUMBER OF JOBS GIVEN FOR READING: 0</w:t>
+      </w:r>
+    </w:p>
+    <w:p>
+      <w:pPr>
+        <w:spacing w:after="0"/>
+        <w:rPr>
+          <w:rFonts w:ascii="Courier New" w:hAnsi="Courier New" w:cs="Courier New"/>
+        </w:rPr>
+      </w:pPr>
+      <w:r>
+        <w:rPr>
+          <w:rFonts w:ascii="Courier New" w:hAnsi="Courier New" w:cs="Courier New"/>
+        </w:rPr>
+        <w:t>OK:  NUMBER OF PREFERRED AFFINITIES: 1</w:t>
+      </w:r>
+    </w:p>
+    <w:p>
+      <w:pPr>
+        <w:spacing w:after="0"/>
+        <w:rPr>
+          <w:rFonts w:ascii="Courier New" w:hAnsi="Courier New" w:cs="Courier New"/>
+        </w:rPr>
+      </w:pPr>
+      <w:r>
+        <w:rPr>
+          <w:rFonts w:ascii="Courier New" w:hAnsi="Courier New" w:cs="Courier New"/>
+        </w:rPr>
+        <w:t xml:space="preserve">OK:  DATA: </w:t>
+      </w:r>
+      <w:r>
+        <w:rPr>
+          <w:rFonts w:ascii="Courier New" w:hAnsi="Courier New" w:cs="Courier New"/>
+        </w:rPr>
+        <w:t>‘</w:t>
+      </w:r>
+      <w:r>
+        <w:rPr>
+          <w:rFonts w:ascii="Courier New" w:hAnsi="Courier New" w:cs="Courier New"/>
+        </w:rPr>
+        <w:t xml:space="preserve">abc </w:t>
+      </w:r>
+      <w:r>
+        <w:rPr>
+          <w:rFonts w:ascii="Courier New" w:hAnsi="Courier New" w:cs="Courier New"/>
+        </w:rPr>
+        <w:t>cde</w:t>
+      </w:r>
+      <w:r>
+        <w:rPr>
+          <w:rFonts w:ascii="Courier New" w:hAnsi="Courier New" w:cs="Courier New"/>
+        </w:rPr>
+        <w:t>’</w:t>
+      </w:r>
+    </w:p>
+    <w:p>
+      <w:pPr>
+        <w:spacing w:after="0"/>
+        <w:rPr>
+          <w:rFonts w:ascii="Courier New" w:hAnsi="Courier New" w:cs="Courier New"/>
+        </w:rPr>
+      </w:pPr>
+      <w:r>
+        <w:rPr>
+          <w:rFonts w:ascii="Courier New" w:hAnsi="Courier New" w:cs="Courier New"/>
+        </w:rPr>
+        <w:t>OK:  DATA VERSION: 1</w:t>
+      </w:r>
+    </w:p>
+    <w:p>
+      <w:pPr>
+        <w:spacing w:after="0"/>
+        <w:rPr>
+          <w:rFonts w:ascii="Courier New" w:hAnsi="Courier New" w:cs="Courier New"/>
+        </w:rPr>
+      </w:pPr>
+      <w:r>
+        <w:rPr>
+          <w:rFonts w:ascii="Courier New" w:hAnsi="Courier New" w:cs="Courier New"/>
+        </w:rPr>
+        <w:t>OK:END</w:t>
+      </w:r>
+    </w:p>
+    <w:p/>
+    <w:p>
+      <w:r>
+        <w:rPr>
+          <w:b/>
+        </w:rPr>
+        <w:t>Example</w:t>
+      </w:r>
+      <w:r>
+        <w:t>: extended information</w:t>
+      </w:r>
+    </w:p>
+    <w:p>
+      <w:pPr>
+        <w:spacing w:after="0"/>
+        <w:rPr>
+          <w:rFonts w:ascii="Courier New" w:hAnsi="Courier New" w:cs="Courier New"/>
+        </w:rPr>
+      </w:pPr>
+      <w:r>
+        <w:rPr>
+          <w:rFonts w:ascii="Courier New" w:hAnsi="Courier New" w:cs="Courier New"/>
+        </w:rPr>
+        <w:t>STAT CLIENTS VERBOSE</w:t>
+      </w:r>
+    </w:p>
+    <w:p>
+      <w:pPr>
+        <w:spacing w:after="0"/>
+        <w:rPr>
+          <w:rFonts w:ascii="Courier New" w:hAnsi="Courier New" w:cs="Courier New"/>
+        </w:rPr>
+      </w:pPr>
+      <w:r>
+        <w:rPr>
+          <w:rFonts w:ascii="Courier New" w:hAnsi="Courier New" w:cs="Courier New"/>
+        </w:rPr>
+        <w:t>OK:CLIENT mwebdev34:7600</w:t>
+      </w:r>
+    </w:p>
+    <w:p>
+      <w:pPr>
+        <w:spacing w:after="0"/>
+        <w:rPr>
+          <w:rFonts w:ascii="Courier New" w:hAnsi="Courier New" w:cs="Courier New"/>
+        </w:rPr>
+      </w:pPr>
+      <w:r>
+        <w:rPr>
+          <w:rFonts w:ascii="Courier New" w:hAnsi="Courier New" w:cs="Courier New"/>
+        </w:rPr>
+        <w:t>OK:  STATUS: active</w:t>
+      </w:r>
+    </w:p>
+    <w:p>
+      <w:pPr>
+        <w:spacing w:after="0"/>
+        <w:rPr>
+          <w:rFonts w:ascii="Courier New" w:hAnsi="Courier New" w:cs="Courier New"/>
+        </w:rPr>
+      </w:pPr>
+      <w:r>
+        <w:rPr>
+          <w:rFonts w:ascii="Courier New" w:hAnsi="Courier New" w:cs="Courier New"/>
+        </w:rPr>
+        <w:t>OK:  LAST ACCESS: 01/11/2012 10:36:56</w:t>
+      </w:r>
+    </w:p>
+    <w:p>
+      <w:pPr>
+        <w:spacing w:after="0"/>
+        <w:rPr>
+          <w:rFonts w:ascii="Courier New" w:hAnsi="Courier New" w:cs="Courier New"/>
+        </w:rPr>
+      </w:pPr>
+      <w:r>
+        <w:rPr>
+          <w:rFonts w:ascii="Courier New" w:hAnsi="Courier New" w:cs="Courier New"/>
+        </w:rPr>
+        <w:t>OK:  ADDRESS: localhost</w:t>
+      </w:r>
+    </w:p>
+    <w:p>
+      <w:pPr>
+        <w:spacing w:after="0"/>
+        <w:rPr>
+          <w:rFonts w:ascii="Courier New" w:hAnsi="Courier New" w:cs="Courier New"/>
+        </w:rPr>
+      </w:pPr>
+      <w:r>
+        <w:rPr>
+          <w:rFonts w:ascii="Courier New" w:hAnsi="Courier New" w:cs="Courier New"/>
+        </w:rPr>
+        <w:t>OK:  SESSION: 123456</w:t>
+      </w:r>
+    </w:p>
+    <w:p>
+      <w:pPr>
+        <w:spacing w:after="0"/>
+        <w:rPr>
+          <w:rFonts w:ascii="Courier New" w:hAnsi="Courier New" w:cs="Courier New"/>
+        </w:rPr>
+      </w:pPr>
+      <w:r>
+        <w:rPr>
+          <w:rFonts w:ascii="Courier New" w:hAnsi="Courier New" w:cs="Courier New"/>
+        </w:rPr>
+        <w:t>OK:  TYPE: worker node</w:t>
+      </w:r>
+    </w:p>
+    <w:p>
+      <w:pPr>
+        <w:spacing w:after="0"/>
+        <w:rPr>
+          <w:rFonts w:ascii="Courier New" w:hAnsi="Courier New" w:cs="Courier New"/>
+        </w:rPr>
+      </w:pPr>
+      <w:r>
+        <w:rPr>
+          <w:rFonts w:ascii="Courier New" w:hAnsi="Courier New" w:cs="Courier New"/>
+        </w:rPr>
+        <w:t>OK:  NUMBER OF SUBMITTED JOBS: 0</w:t>
+      </w:r>
+    </w:p>
+    <w:p>
+      <w:pPr>
+        <w:spacing w:after="0"/>
+        <w:rPr>
+          <w:rFonts w:ascii="Courier New" w:hAnsi="Courier New" w:cs="Courier New"/>
+        </w:rPr>
+      </w:pPr>
+      <w:r>
+        <w:rPr>
+          <w:rFonts w:ascii="Courier New" w:hAnsi="Courier New" w:cs="Courier New"/>
+        </w:rPr>
+        <w:t>OK:  RUNNING JOBS:</w:t>
+      </w:r>
+    </w:p>
+    <w:p>
+      <w:pPr>
+        <w:spacing w:after="0"/>
+        <w:rPr>
+          <w:rFonts w:ascii="Courier New" w:hAnsi="Courier New" w:cs="Courier New"/>
+        </w:rPr>
+      </w:pPr>
+      <w:r>
+        <w:rPr>
+          <w:rFonts w:ascii="Courier New" w:hAnsi="Courier New" w:cs="Courier New"/>
+        </w:rPr>
+        <w:t>OK:    JSID_01_1_130.14.24.194_9102</w:t>
+      </w:r>
+    </w:p>
+    <w:p>
+      <w:pPr>
+        <w:spacing w:after="0"/>
+        <w:rPr>
+          <w:rFonts w:ascii="Courier New" w:hAnsi="Courier New" w:cs="Courier New"/>
+        </w:rPr>
+      </w:pPr>
+      <w:r>
+        <w:rPr>
+          <w:rFonts w:ascii="Courier New" w:hAnsi="Courier New" w:cs="Courier New"/>
+        </w:rPr>
+        <w:t>OK:  NUMBER OF JOBS GIVEN FOR EXECUTION: 1</w:t>
+      </w:r>
+    </w:p>
+    <w:p>
+      <w:pPr>
+        <w:spacing w:after="0"/>
+        <w:rPr>
+          <w:rFonts w:ascii="Courier New" w:hAnsi="Courier New" w:cs="Courier New"/>
+        </w:rPr>
+      </w:pPr>
+      <w:r>
+        <w:rPr>
+          <w:rFonts w:ascii="Courier New" w:hAnsi="Courier New" w:cs="Courier New"/>
+        </w:rPr>
+        <w:t>OK:  NUMBER OF JOBS GIVEN FOR READING: 0</w:t>
+      </w:r>
+    </w:p>
+    <w:p>
+      <w:pPr>
+        <w:spacing w:after="0"/>
+        <w:rPr>
+          <w:rFonts w:ascii="Courier New" w:hAnsi="Courier New" w:cs="Courier New"/>
+        </w:rPr>
+      </w:pPr>
+      <w:r>
+        <w:rPr>
+          <w:rFonts w:ascii="Courier New" w:hAnsi="Courier New" w:cs="Courier New"/>
+        </w:rPr>
+        <w:t>OK:  PREFERRED AFFINITIES:</w:t>
+      </w:r>
+    </w:p>
+    <w:p>
+      <w:pPr>
+        <w:spacing w:after="0"/>
+        <w:rPr>
+          <w:rFonts w:ascii="Courier New" w:hAnsi="Courier New" w:cs="Courier New"/>
+        </w:rPr>
+      </w:pPr>
+      <w:r>
+        <w:rPr>
+          <w:rFonts w:ascii="Courier New" w:hAnsi="Courier New" w:cs="Courier New"/>
+        </w:rPr>
+        <w:t>OK:    100</w:t>
+      </w:r>
+    </w:p>
+    <w:p>
+      <w:pPr>
+        <w:spacing w:after="0"/>
+        <w:rPr>
+          <w:rFonts w:ascii="Courier New" w:hAnsi="Courier New" w:cs="Courier New"/>
+        </w:rPr>
+      </w:pPr>
+      <w:r>
+        <w:rPr>
+          <w:rFonts w:ascii="Courier New" w:hAnsi="Courier New" w:cs="Courier New"/>
+        </w:rPr>
         <w:lastRenderedPageBreak/>
-        <w:t>OK:  ADDRESS: localhost</w:t>
+        <w:t xml:space="preserve">OK:  DATA: </w:t>
+      </w:r>
+      <w:r>
+        <w:rPr>
+          <w:rFonts w:ascii="Courier New" w:hAnsi="Courier New" w:cs="Courier New"/>
+        </w:rPr>
+        <w:t>‘</w:t>
+      </w:r>
+      <w:r>
+        <w:rPr>
+          <w:rFonts w:ascii="Courier New" w:hAnsi="Courier New" w:cs="Courier New"/>
+        </w:rPr>
+        <w:t xml:space="preserve">abc </w:t>
+      </w:r>
+      <w:r>
+        <w:rPr>
+          <w:rFonts w:ascii="Courier New" w:hAnsi="Courier New" w:cs="Courier New"/>
+        </w:rPr>
+        <w:t>cde</w:t>
+      </w:r>
+      <w:r>
+        <w:rPr>
+          <w:rFonts w:ascii="Courier New" w:hAnsi="Courier New" w:cs="Courier New"/>
+        </w:rPr>
+        <w:t>’</w:t>
       </w:r>
     </w:p>
     <w:p>
@@ -19697,7 +20264,7 @@
         <w:rPr>
           <w:rFonts w:ascii="Courier New" w:hAnsi="Courier New" w:cs="Courier New"/>
         </w:rPr>
-        <w:t>OK:  SESSION: 123456</w:t>
+        <w:t>OK:  DATA VERSION: 1</w:t>
       </w:r>
     </w:p>
     <w:p>
@@ -19711,156 +20278,6 @@
         <w:rPr>
           <w:rFonts w:ascii="Courier New" w:hAnsi="Courier New" w:cs="Courier New"/>
         </w:rPr>
-        <w:t>OK:  TYPE: worker node</w:t>
-      </w:r>
-    </w:p>
-    <w:p>
-      <w:pPr>
-        <w:spacing w:after="0"/>
-        <w:rPr>
-          <w:rFonts w:ascii="Courier New" w:hAnsi="Courier New" w:cs="Courier New"/>
-        </w:rPr>
-      </w:pPr>
-      <w:r>
-        <w:rPr>
-          <w:rFonts w:ascii="Courier New" w:hAnsi="Courier New" w:cs="Courier New"/>
-        </w:rPr>
-        <w:t>OK:  NUMBER OF SUBMITTED JOBS: 0</w:t>
-      </w:r>
-    </w:p>
-    <w:p>
-      <w:pPr>
-        <w:spacing w:after="0"/>
-        <w:rPr>
-          <w:rFonts w:ascii="Courier New" w:hAnsi="Courier New" w:cs="Courier New"/>
-        </w:rPr>
-      </w:pPr>
-      <w:r>
-        <w:rPr>
-          <w:rFonts w:ascii="Courier New" w:hAnsi="Courier New" w:cs="Courier New"/>
-        </w:rPr>
-        <w:t>OK:  RUNNING JOBS:</w:t>
-      </w:r>
-    </w:p>
-    <w:p>
-      <w:pPr>
-        <w:spacing w:after="0"/>
-        <w:rPr>
-          <w:rFonts w:ascii="Courier New" w:hAnsi="Courier New" w:cs="Courier New"/>
-        </w:rPr>
-      </w:pPr>
-      <w:r>
-        <w:rPr>
-          <w:rFonts w:ascii="Courier New" w:hAnsi="Courier New" w:cs="Courier New"/>
-        </w:rPr>
-        <w:t>OK:    JSID_01_1_130.14.24.194_9102</w:t>
-      </w:r>
-    </w:p>
-    <w:p>
-      <w:pPr>
-        <w:spacing w:after="0"/>
-        <w:rPr>
-          <w:rFonts w:ascii="Courier New" w:hAnsi="Courier New" w:cs="Courier New"/>
-        </w:rPr>
-      </w:pPr>
-      <w:r>
-        <w:rPr>
-          <w:rFonts w:ascii="Courier New" w:hAnsi="Courier New" w:cs="Courier New"/>
-        </w:rPr>
-        <w:t>OK:  NUMBER OF JOBS GIVEN FOR EXECUTION: 1</w:t>
-      </w:r>
-    </w:p>
-    <w:p>
-      <w:pPr>
-        <w:spacing w:after="0"/>
-        <w:rPr>
-          <w:rFonts w:ascii="Courier New" w:hAnsi="Courier New" w:cs="Courier New"/>
-        </w:rPr>
-      </w:pPr>
-      <w:r>
-        <w:rPr>
-          <w:rFonts w:ascii="Courier New" w:hAnsi="Courier New" w:cs="Courier New"/>
-        </w:rPr>
-        <w:t>OK:  NUMBER OF JOBS GIVEN FOR READING: 0</w:t>
-      </w:r>
-    </w:p>
-    <w:p>
-      <w:pPr>
-        <w:spacing w:after="0"/>
-        <w:rPr>
-          <w:rFonts w:ascii="Courier New" w:hAnsi="Courier New" w:cs="Courier New"/>
-        </w:rPr>
-      </w:pPr>
-      <w:r>
-        <w:rPr>
-          <w:rFonts w:ascii="Courier New" w:hAnsi="Courier New" w:cs="Courier New"/>
-        </w:rPr>
-        <w:t>OK:  NUMBER OF PREFERRED AFFINITIES: 1</w:t>
-      </w:r>
-    </w:p>
-    <w:p>
-      <w:pPr>
-        <w:spacing w:after="0"/>
-        <w:rPr>
-          <w:rFonts w:ascii="Courier New" w:hAnsi="Courier New" w:cs="Courier New"/>
-        </w:rPr>
-      </w:pPr>
-      <w:r>
-        <w:rPr>
-          <w:rFonts w:ascii="Courier New" w:hAnsi="Courier New" w:cs="Courier New"/>
-        </w:rPr>
-        <w:t xml:space="preserve">OK:  DATA: </w:t>
-      </w:r>
-      <w:r>
-        <w:rPr>
-          <w:rFonts w:ascii="Courier New" w:hAnsi="Courier New" w:cs="Courier New"/>
-        </w:rPr>
-        <w:t>‘</w:t>
-      </w:r>
-      <w:r>
-        <w:rPr>
-          <w:rFonts w:ascii="Courier New" w:hAnsi="Courier New" w:cs="Courier New"/>
-        </w:rPr>
-        <w:t xml:space="preserve">abc </w:t>
-      </w:r>
-      <w:r>
-        <w:rPr>
-          <w:rFonts w:ascii="Courier New" w:hAnsi="Courier New" w:cs="Courier New"/>
-        </w:rPr>
-        <w:t>cde</w:t>
-      </w:r>
-      <w:r>
-        <w:rPr>
-          <w:rFonts w:ascii="Courier New" w:hAnsi="Courier New" w:cs="Courier New"/>
-        </w:rPr>
-        <w:t>’</w:t>
-      </w:r>
-    </w:p>
-    <w:p>
-      <w:pPr>
-        <w:spacing w:after="0"/>
-        <w:rPr>
-          <w:rFonts w:ascii="Courier New" w:hAnsi="Courier New" w:cs="Courier New"/>
-        </w:rPr>
-      </w:pPr>
-      <w:r>
-        <w:rPr>
-          <w:rFonts w:ascii="Courier New" w:hAnsi="Courier New" w:cs="Courier New"/>
-        </w:rPr>
-        <w:t>OK:  DATA VERSION: 1</w:t>
-      </w:r>
-    </w:p>
-    <w:p>
-      <w:pPr>
-        <w:spacing w:after="0"/>
-        <w:rPr>
-          <w:rFonts w:ascii="Courier New" w:hAnsi="Courier New" w:cs="Courier New"/>
-        </w:rPr>
-      </w:pPr>
-      <w:r>
-        <w:rPr>
-          <w:rFonts w:ascii="Courier New" w:hAnsi="Courier New" w:cs="Courier New"/>
-        </w:rPr>
         <w:t>OK:END</w:t>
       </w:r>
     </w:p>
@@ -19870,297 +20287,23 @@
         <w:rPr>
           <w:b/>
         </w:rPr>
-        <w:t>Example</w:t>
-      </w:r>
-      <w:r>
-        <w:t>: extended information</w:t>
-      </w:r>
-    </w:p>
-    <w:p>
-      <w:pPr>
-        <w:spacing w:after="0"/>
-        <w:rPr>
-          <w:rFonts w:ascii="Courier New" w:hAnsi="Courier New" w:cs="Courier New"/>
-        </w:rPr>
-      </w:pPr>
-      <w:r>
-        <w:rPr>
-          <w:rFonts w:ascii="Courier New" w:hAnsi="Courier New" w:cs="Courier New"/>
-        </w:rPr>
-        <w:t>STAT CLIENTS VERBOSE</w:t>
-      </w:r>
-    </w:p>
-    <w:p>
-      <w:pPr>
-        <w:spacing w:after="0"/>
-        <w:rPr>
-          <w:rFonts w:ascii="Courier New" w:hAnsi="Courier New" w:cs="Courier New"/>
-        </w:rPr>
-      </w:pPr>
-      <w:r>
-        <w:rPr>
-          <w:rFonts w:ascii="Courier New" w:hAnsi="Courier New" w:cs="Courier New"/>
-        </w:rPr>
-        <w:t>OK:CLIENT mwebdev34:7600</w:t>
-      </w:r>
-    </w:p>
-    <w:p>
-      <w:pPr>
-        <w:spacing w:after="0"/>
-        <w:rPr>
-          <w:rFonts w:ascii="Courier New" w:hAnsi="Courier New" w:cs="Courier New"/>
-        </w:rPr>
-      </w:pPr>
-      <w:r>
-        <w:rPr>
-          <w:rFonts w:ascii="Courier New" w:hAnsi="Courier New" w:cs="Courier New"/>
-        </w:rPr>
-        <w:t>OK:  STATUS: active</w:t>
-      </w:r>
-    </w:p>
-    <w:p>
-      <w:pPr>
-        <w:spacing w:after="0"/>
-        <w:rPr>
-          <w:rFonts w:ascii="Courier New" w:hAnsi="Courier New" w:cs="Courier New"/>
-        </w:rPr>
-      </w:pPr>
-      <w:r>
-        <w:rPr>
-          <w:rFonts w:ascii="Courier New" w:hAnsi="Courier New" w:cs="Courier New"/>
-        </w:rPr>
-        <w:t>OK:  LAST ACCESS: 01/11/2012 10:36:56</w:t>
-      </w:r>
-    </w:p>
-    <w:p>
-      <w:pPr>
-        <w:spacing w:after="0"/>
-        <w:rPr>
-          <w:rFonts w:ascii="Courier New" w:hAnsi="Courier New" w:cs="Courier New"/>
-        </w:rPr>
-      </w:pPr>
-      <w:r>
-        <w:rPr>
-          <w:rFonts w:ascii="Courier New" w:hAnsi="Courier New" w:cs="Courier New"/>
-        </w:rPr>
-        <w:t>OK:  ADDRESS: localhost</w:t>
-      </w:r>
-    </w:p>
-    <w:p>
-      <w:pPr>
-        <w:spacing w:after="0"/>
-        <w:rPr>
-          <w:rFonts w:ascii="Courier New" w:hAnsi="Courier New" w:cs="Courier New"/>
-        </w:rPr>
-      </w:pPr>
-      <w:r>
-        <w:rPr>
-          <w:rFonts w:ascii="Courier New" w:hAnsi="Courier New" w:cs="Courier New"/>
-        </w:rPr>
-        <w:t>OK:  SESSION: 123456</w:t>
-      </w:r>
-    </w:p>
-    <w:p>
-      <w:pPr>
-        <w:spacing w:after="0"/>
-        <w:rPr>
-          <w:rFonts w:ascii="Courier New" w:hAnsi="Courier New" w:cs="Courier New"/>
-        </w:rPr>
-      </w:pPr>
-      <w:r>
-        <w:rPr>
-          <w:rFonts w:ascii="Courier New" w:hAnsi="Courier New" w:cs="Courier New"/>
-        </w:rPr>
-        <w:t>OK:  TYPE: worker node</w:t>
-      </w:r>
-    </w:p>
-    <w:p>
-      <w:pPr>
-        <w:spacing w:after="0"/>
-        <w:rPr>
-          <w:rFonts w:ascii="Courier New" w:hAnsi="Courier New" w:cs="Courier New"/>
-        </w:rPr>
-      </w:pPr>
-      <w:r>
-        <w:rPr>
-          <w:rFonts w:ascii="Courier New" w:hAnsi="Courier New" w:cs="Courier New"/>
-        </w:rPr>
-        <w:t>OK:  NUMBER OF SUBMITTED JOBS: 0</w:t>
-      </w:r>
-    </w:p>
-    <w:p>
-      <w:pPr>
-        <w:spacing w:after="0"/>
-        <w:rPr>
-          <w:rFonts w:ascii="Courier New" w:hAnsi="Courier New" w:cs="Courier New"/>
-        </w:rPr>
-      </w:pPr>
-      <w:r>
-        <w:rPr>
-          <w:rFonts w:ascii="Courier New" w:hAnsi="Courier New" w:cs="Courier New"/>
-        </w:rPr>
-        <w:t>OK:  RUNNING JOBS:</w:t>
-      </w:r>
-    </w:p>
-    <w:p>
-      <w:pPr>
-        <w:spacing w:after="0"/>
-        <w:rPr>
-          <w:rFonts w:ascii="Courier New" w:hAnsi="Courier New" w:cs="Courier New"/>
-        </w:rPr>
-      </w:pPr>
-      <w:r>
-        <w:rPr>
-          <w:rFonts w:ascii="Courier New" w:hAnsi="Courier New" w:cs="Courier New"/>
-        </w:rPr>
-        <w:t>OK:    JSID_01_1_130.14.24.194_9102</w:t>
-      </w:r>
-    </w:p>
-    <w:p>
-      <w:pPr>
-        <w:spacing w:after="0"/>
-        <w:rPr>
-          <w:rFonts w:ascii="Courier New" w:hAnsi="Courier New" w:cs="Courier New"/>
-        </w:rPr>
-      </w:pPr>
-      <w:r>
-        <w:rPr>
-          <w:rFonts w:ascii="Courier New" w:hAnsi="Courier New" w:cs="Courier New"/>
-        </w:rPr>
-        <w:t>OK:  NUMBER OF JOBS GIVEN FOR EXECUTION: 1</w:t>
-      </w:r>
-    </w:p>
-    <w:p>
-      <w:pPr>
-        <w:spacing w:after="0"/>
-        <w:rPr>
-          <w:rFonts w:ascii="Courier New" w:hAnsi="Courier New" w:cs="Courier New"/>
-        </w:rPr>
-      </w:pPr>
-      <w:r>
-        <w:rPr>
-          <w:rFonts w:ascii="Courier New" w:hAnsi="Courier New" w:cs="Courier New"/>
-        </w:rPr>
-        <w:t>OK:  NUMBER OF JOBS GIVEN FOR READING: 0</w:t>
-      </w:r>
-    </w:p>
-    <w:p>
-      <w:pPr>
-        <w:spacing w:after="0"/>
-        <w:rPr>
-          <w:rFonts w:ascii="Courier New" w:hAnsi="Courier New" w:cs="Courier New"/>
-        </w:rPr>
-      </w:pPr>
-      <w:r>
-        <w:rPr>
-          <w:rFonts w:ascii="Courier New" w:hAnsi="Courier New" w:cs="Courier New"/>
-        </w:rPr>
-        <w:t>OK:  PREFERRED AFFINITIES:</w:t>
-      </w:r>
-    </w:p>
-    <w:p>
-      <w:pPr>
-        <w:spacing w:after="0"/>
-        <w:rPr>
-          <w:rFonts w:ascii="Courier New" w:hAnsi="Courier New" w:cs="Courier New"/>
-        </w:rPr>
-      </w:pPr>
-      <w:r>
-        <w:rPr>
-          <w:rFonts w:ascii="Courier New" w:hAnsi="Courier New" w:cs="Courier New"/>
-        </w:rPr>
-        <w:t>OK:    100</w:t>
-      </w:r>
-    </w:p>
-    <w:p>
-      <w:pPr>
-        <w:spacing w:after="0"/>
-        <w:rPr>
-          <w:rFonts w:ascii="Courier New" w:hAnsi="Courier New" w:cs="Courier New"/>
-        </w:rPr>
-      </w:pPr>
-      <w:r>
-        <w:rPr>
-          <w:rFonts w:ascii="Courier New" w:hAnsi="Courier New" w:cs="Courier New"/>
-        </w:rPr>
-        <w:t xml:space="preserve">OK:  DATA: </w:t>
-      </w:r>
-      <w:r>
-        <w:rPr>
-          <w:rFonts w:ascii="Courier New" w:hAnsi="Courier New" w:cs="Courier New"/>
-        </w:rPr>
-        <w:t>‘</w:t>
-      </w:r>
-      <w:r>
-        <w:rPr>
-          <w:rFonts w:ascii="Courier New" w:hAnsi="Courier New" w:cs="Courier New"/>
-        </w:rPr>
-        <w:t xml:space="preserve">abc </w:t>
-      </w:r>
-      <w:r>
-        <w:rPr>
-          <w:rFonts w:ascii="Courier New" w:hAnsi="Courier New" w:cs="Courier New"/>
-        </w:rPr>
-        <w:t>cde</w:t>
-      </w:r>
-      <w:r>
-        <w:rPr>
-          <w:rFonts w:ascii="Courier New" w:hAnsi="Courier New" w:cs="Courier New"/>
-        </w:rPr>
-        <w:t>’</w:t>
-      </w:r>
-    </w:p>
-    <w:p>
-      <w:pPr>
-        <w:spacing w:after="0"/>
-        <w:rPr>
-          <w:rFonts w:ascii="Courier New" w:hAnsi="Courier New" w:cs="Courier New"/>
-        </w:rPr>
-      </w:pPr>
-      <w:r>
-        <w:rPr>
-          <w:rFonts w:ascii="Courier New" w:hAnsi="Courier New" w:cs="Courier New"/>
-        </w:rPr>
-        <w:t>OK:  DATA VERSION: 1</w:t>
-      </w:r>
-    </w:p>
-    <w:p>
-      <w:pPr>
-        <w:spacing w:after="0"/>
-        <w:rPr>
-          <w:rFonts w:ascii="Courier New" w:hAnsi="Courier New" w:cs="Courier New"/>
-        </w:rPr>
-      </w:pPr>
-      <w:r>
-        <w:rPr>
-          <w:rFonts w:ascii="Courier New" w:hAnsi="Courier New" w:cs="Courier New"/>
-        </w:rPr>
-        <w:t>OK:END</w:t>
+        <w:t>Note</w:t>
+      </w:r>
+      <w:r>
+        <w:t>: client data are</w:t>
+      </w:r>
+      <w:r>
+        <w:t xml:space="preserve"> provided as “printable string” (see NStr class description in the C++ Toolkit code)</w:t>
+      </w:r>
+      <w:r>
+        <w:t xml:space="preserve"> in single quotes</w:t>
+      </w:r>
+      <w:r>
+        <w:t>.</w:t>
       </w:r>
     </w:p>
     <w:p/>
     <w:p>
-      <w:r>
-        <w:rPr>
-          <w:b/>
-        </w:rPr>
-        <w:t>Note</w:t>
-      </w:r>
-      <w:r>
-        <w:t>: client data are</w:t>
-      </w:r>
-      <w:r>
-        <w:t xml:space="preserve"> provided as “printable string” (see NStr class description in the C++ Toolkit code)</w:t>
-      </w:r>
-      <w:r>
-        <w:t xml:space="preserve"> in single quotes</w:t>
-      </w:r>
-      <w:r>
-        <w:t>.</w:t>
-      </w:r>
-    </w:p>
-    <w:p/>
-    <w:p>
       <w:pPr>
         <w:pStyle w:val="Heading3"/>
       </w:pPr>
@@ -20219,7 +20362,6 @@
         <w:rPr>
           <w:b/>
         </w:rPr>
-        <w:lastRenderedPageBreak/>
         <w:t>Synopsis</w:t>
       </w:r>
       <w:r>
@@ -20704,6 +20846,7 @@
         <w:rPr>
           <w:rFonts w:ascii="Courier New" w:hAnsi="Courier New" w:cs="Courier New"/>
         </w:rPr>
+        <w:lastRenderedPageBreak/>
         <w:t>OK:  SLOW RATE ACTIVE: FALSE</w:t>
       </w:r>
     </w:p>
@@ -21204,6 +21347,7 @@
               <w:jc w:val="both"/>
             </w:pPr>
             <w:r>
+              <w:lastRenderedPageBreak/>
               <w:t>SID</w:t>
             </w:r>
           </w:p>
@@ -21472,295 +21616,295 @@
         <w:rPr>
           <w:rFonts w:ascii="Courier New" w:hAnsi="Courier New" w:cs="Courier New"/>
         </w:rPr>
+        <w:t>OK:  NUMBER OF CLIENTS (EXPLICIT WGET): 0</w:t>
+      </w:r>
+    </w:p>
+    <w:p>
+      <w:pPr>
+        <w:spacing w:after="0"/>
+        <w:rPr>
+          <w:rFonts w:ascii="Courier New" w:hAnsi="Courier New" w:cs="Courier New"/>
+        </w:rPr>
+      </w:pPr>
+      <w:r>
+        <w:rPr>
+          <w:rFonts w:ascii="Courier New" w:hAnsi="Courier New" w:cs="Courier New"/>
+        </w:rPr>
+        <w:t>OK:END</w:t>
+      </w:r>
+    </w:p>
+    <w:p/>
+    <w:p>
+      <w:r>
+        <w:rPr>
+          <w:b/>
+        </w:rPr>
+        <w:t>Example</w:t>
+      </w:r>
+      <w:r>
+        <w:t>: extended information</w:t>
+      </w:r>
+    </w:p>
+    <w:p>
+      <w:pPr>
+        <w:spacing w:after="0"/>
+        <w:rPr>
+          <w:rFonts w:ascii="Courier New" w:hAnsi="Courier New" w:cs="Courier New"/>
+        </w:rPr>
+      </w:pPr>
+      <w:r>
+        <w:rPr>
+          <w:rFonts w:ascii="Courier New" w:hAnsi="Courier New" w:cs="Courier New"/>
+        </w:rPr>
+        <w:t>STAT AFFINITIES VERBOSE</w:t>
+      </w:r>
+    </w:p>
+    <w:p>
+      <w:pPr>
+        <w:spacing w:after="0"/>
+        <w:rPr>
+          <w:rFonts w:ascii="Courier New" w:hAnsi="Courier New" w:cs="Courier New"/>
+        </w:rPr>
+      </w:pPr>
+      <w:r>
+        <w:rPr>
+          <w:rFonts w:ascii="Courier New" w:hAnsi="Courier New" w:cs="Courier New"/>
+        </w:rPr>
+        <w:t>OK:NUMBER OF ENTRIES: 2</w:t>
+      </w:r>
+    </w:p>
+    <w:p>
+      <w:pPr>
+        <w:spacing w:after="0"/>
+        <w:rPr>
+          <w:rFonts w:ascii="Courier New" w:hAnsi="Courier New" w:cs="Courier New"/>
+        </w:rPr>
+      </w:pPr>
+      <w:r>
+        <w:rPr>
+          <w:rFonts w:ascii="Courier New" w:hAnsi="Courier New" w:cs="Courier New"/>
+        </w:rPr>
+        <w:t>OK:AFFINITY: '99'</w:t>
+      </w:r>
+    </w:p>
+    <w:p>
+      <w:pPr>
+        <w:spacing w:after="0"/>
+        <w:rPr>
+          <w:rFonts w:ascii="Courier New" w:hAnsi="Courier New" w:cs="Courier New"/>
+        </w:rPr>
+      </w:pPr>
+      <w:r>
+        <w:rPr>
+          <w:rFonts w:ascii="Courier New" w:hAnsi="Courier New" w:cs="Courier New"/>
+        </w:rPr>
+        <w:t>OK:  ID: 1</w:t>
+      </w:r>
+    </w:p>
+    <w:p>
+      <w:pPr>
+        <w:spacing w:after="0"/>
+        <w:rPr>
+          <w:rFonts w:ascii="Courier New" w:hAnsi="Courier New" w:cs="Courier New"/>
+        </w:rPr>
+      </w:pPr>
+      <w:r>
+        <w:rPr>
+          <w:rFonts w:ascii="Courier New" w:hAnsi="Courier New" w:cs="Courier New"/>
+        </w:rPr>
+        <w:t>OK:  JOBS:</w:t>
+      </w:r>
+    </w:p>
+    <w:p>
+      <w:pPr>
+        <w:spacing w:after="0"/>
+        <w:rPr>
+          <w:rFonts w:ascii="Courier New" w:hAnsi="Courier New" w:cs="Courier New"/>
+        </w:rPr>
+      </w:pPr>
+      <w:r>
+        <w:rPr>
+          <w:rFonts w:ascii="Courier New" w:hAnsi="Courier New" w:cs="Courier New"/>
+        </w:rPr>
+        <w:t>OK:    JSID_01_1_130.14.24.194_9102</w:t>
+      </w:r>
+    </w:p>
+    <w:p>
+      <w:pPr>
+        <w:spacing w:after="0"/>
+        <w:rPr>
+          <w:rFonts w:ascii="Courier New" w:hAnsi="Courier New" w:cs="Courier New"/>
+        </w:rPr>
+      </w:pPr>
+      <w:r>
+        <w:rPr>
+          <w:rFonts w:ascii="Courier New" w:hAnsi="Courier New" w:cs="Courier New"/>
+        </w:rPr>
+        <w:t>OK:  CLIENTS (PREFERRED): NONE</w:t>
+      </w:r>
+    </w:p>
+    <w:p>
+      <w:pPr>
+        <w:spacing w:after="0"/>
+        <w:rPr>
+          <w:rFonts w:ascii="Courier New" w:hAnsi="Courier New" w:cs="Courier New"/>
+        </w:rPr>
+      </w:pPr>
+      <w:r>
+        <w:rPr>
+          <w:rFonts w:ascii="Courier New" w:hAnsi="Courier New" w:cs="Courier New"/>
+        </w:rPr>
+        <w:t>OK:  CLIENTS (EXPLICIT WGET): NONE</w:t>
+      </w:r>
+    </w:p>
+    <w:p>
+      <w:pPr>
+        <w:spacing w:after="0"/>
+        <w:rPr>
+          <w:rFonts w:ascii="Courier New" w:hAnsi="Courier New" w:cs="Courier New"/>
+        </w:rPr>
+      </w:pPr>
+      <w:r>
+        <w:rPr>
+          <w:rFonts w:ascii="Courier New" w:hAnsi="Courier New" w:cs="Courier New"/>
+        </w:rPr>
+        <w:t>OK:AFFINITY: '100'</w:t>
+      </w:r>
+    </w:p>
+    <w:p>
+      <w:pPr>
+        <w:spacing w:after="0"/>
+        <w:rPr>
+          <w:rFonts w:ascii="Courier New" w:hAnsi="Courier New" w:cs="Courier New"/>
+        </w:rPr>
+      </w:pPr>
+      <w:r>
+        <w:rPr>
+          <w:rFonts w:ascii="Courier New" w:hAnsi="Courier New" w:cs="Courier New"/>
+        </w:rPr>
+        <w:t>OK:  ID: 2</w:t>
+      </w:r>
+    </w:p>
+    <w:p>
+      <w:pPr>
+        <w:spacing w:after="0"/>
+        <w:rPr>
+          <w:rFonts w:ascii="Courier New" w:hAnsi="Courier New" w:cs="Courier New"/>
+        </w:rPr>
+      </w:pPr>
+      <w:r>
+        <w:rPr>
+          <w:rFonts w:ascii="Courier New" w:hAnsi="Courier New" w:cs="Courier New"/>
+        </w:rPr>
+        <w:t>OK:  JOBS: NONE</w:t>
+      </w:r>
+    </w:p>
+    <w:p>
+      <w:pPr>
+        <w:spacing w:after="0"/>
+        <w:rPr>
+          <w:rFonts w:ascii="Courier New" w:hAnsi="Courier New" w:cs="Courier New"/>
+        </w:rPr>
+      </w:pPr>
+      <w:r>
+        <w:rPr>
+          <w:rFonts w:ascii="Courier New" w:hAnsi="Courier New" w:cs="Courier New"/>
+        </w:rPr>
+        <w:t>OK:  CLIENTS (PREFERRED):</w:t>
+      </w:r>
+    </w:p>
+    <w:p>
+      <w:pPr>
+        <w:spacing w:after="0"/>
+        <w:rPr>
+          <w:rFonts w:ascii="Courier New" w:hAnsi="Courier New" w:cs="Courier New"/>
+        </w:rPr>
+      </w:pPr>
+      <w:r>
+        <w:rPr>
+          <w:rFonts w:ascii="Courier New" w:hAnsi="Courier New" w:cs="Courier New"/>
+        </w:rPr>
+        <w:t>OK:    mwebdev34:7600</w:t>
+      </w:r>
+    </w:p>
+    <w:p>
+      <w:pPr>
+        <w:spacing w:after="0"/>
+        <w:rPr>
+          <w:rFonts w:ascii="Courier New" w:hAnsi="Courier New" w:cs="Courier New"/>
+        </w:rPr>
+      </w:pPr>
+      <w:r>
+        <w:rPr>
+          <w:rFonts w:ascii="Courier New" w:hAnsi="Courier New" w:cs="Courier New"/>
+        </w:rPr>
+        <w:t>OK:  CLIENTS (EXPLICIT WGET): NONE</w:t>
+      </w:r>
+    </w:p>
+    <w:p>
+      <w:pPr>
+        <w:spacing w:after="0"/>
+        <w:rPr>
+          <w:rFonts w:ascii="Courier New" w:hAnsi="Courier New" w:cs="Courier New"/>
+        </w:rPr>
+      </w:pPr>
+      <w:r>
+        <w:rPr>
+          <w:rFonts w:ascii="Courier New" w:hAnsi="Courier New" w:cs="Courier New"/>
+        </w:rPr>
+        <w:t>OK:END</w:t>
+      </w:r>
+    </w:p>
+    <w:p/>
+    <w:p>
+      <w:pPr>
+        <w:pStyle w:val="Heading3"/>
+      </w:pPr>
+      <w:bookmarkStart w:id="30" w:name="_Toc445479140"/>
+      <w:r>
+        <w:t>The STAT JOBS command</w:t>
+      </w:r>
+      <w:bookmarkEnd w:id="30"/>
+    </w:p>
+    <w:p>
+      <w:r>
+        <w:rPr>
+          <w:b/>
+        </w:rPr>
+        <w:t>Privileges</w:t>
+      </w:r>
+      <w:r>
+        <w:t>: any.</w:t>
+      </w:r>
+    </w:p>
+    <w:p>
+      <w:r>
+        <w:rPr>
+          <w:b/>
+        </w:rPr>
+        <w:t>Requires a queue</w:t>
+      </w:r>
+      <w:r>
+        <w:t>: yes</w:t>
+      </w:r>
+    </w:p>
+    <w:p>
+      <w:r>
+        <w:rPr>
+          <w:b/>
+        </w:rPr>
+        <w:t>NetSchedule output type</w:t>
+      </w:r>
+      <w:r>
+        <w:t>: multiple lines</w:t>
+      </w:r>
+    </w:p>
+    <w:p>
+      <w:r>
+        <w:rPr>
+          <w:b/>
+        </w:rPr>
         <w:lastRenderedPageBreak/>
-        <w:t>OK:  NUMBER OF CLIENTS (EXPLICIT WGET): 0</w:t>
-      </w:r>
-    </w:p>
-    <w:p>
-      <w:pPr>
-        <w:spacing w:after="0"/>
-        <w:rPr>
-          <w:rFonts w:ascii="Courier New" w:hAnsi="Courier New" w:cs="Courier New"/>
-        </w:rPr>
-      </w:pPr>
-      <w:r>
-        <w:rPr>
-          <w:rFonts w:ascii="Courier New" w:hAnsi="Courier New" w:cs="Courier New"/>
-        </w:rPr>
-        <w:t>OK:END</w:t>
-      </w:r>
-    </w:p>
-    <w:p/>
-    <w:p>
-      <w:r>
-        <w:rPr>
-          <w:b/>
-        </w:rPr>
-        <w:t>Example</w:t>
-      </w:r>
-      <w:r>
-        <w:t>: extended information</w:t>
-      </w:r>
-    </w:p>
-    <w:p>
-      <w:pPr>
-        <w:spacing w:after="0"/>
-        <w:rPr>
-          <w:rFonts w:ascii="Courier New" w:hAnsi="Courier New" w:cs="Courier New"/>
-        </w:rPr>
-      </w:pPr>
-      <w:r>
-        <w:rPr>
-          <w:rFonts w:ascii="Courier New" w:hAnsi="Courier New" w:cs="Courier New"/>
-        </w:rPr>
-        <w:t>STAT AFFINITIES VERBOSE</w:t>
-      </w:r>
-    </w:p>
-    <w:p>
-      <w:pPr>
-        <w:spacing w:after="0"/>
-        <w:rPr>
-          <w:rFonts w:ascii="Courier New" w:hAnsi="Courier New" w:cs="Courier New"/>
-        </w:rPr>
-      </w:pPr>
-      <w:r>
-        <w:rPr>
-          <w:rFonts w:ascii="Courier New" w:hAnsi="Courier New" w:cs="Courier New"/>
-        </w:rPr>
-        <w:t>OK:NUMBER OF ENTRIES: 2</w:t>
-      </w:r>
-    </w:p>
-    <w:p>
-      <w:pPr>
-        <w:spacing w:after="0"/>
-        <w:rPr>
-          <w:rFonts w:ascii="Courier New" w:hAnsi="Courier New" w:cs="Courier New"/>
-        </w:rPr>
-      </w:pPr>
-      <w:r>
-        <w:rPr>
-          <w:rFonts w:ascii="Courier New" w:hAnsi="Courier New" w:cs="Courier New"/>
-        </w:rPr>
-        <w:t>OK:AFFINITY: '99'</w:t>
-      </w:r>
-    </w:p>
-    <w:p>
-      <w:pPr>
-        <w:spacing w:after="0"/>
-        <w:rPr>
-          <w:rFonts w:ascii="Courier New" w:hAnsi="Courier New" w:cs="Courier New"/>
-        </w:rPr>
-      </w:pPr>
-      <w:r>
-        <w:rPr>
-          <w:rFonts w:ascii="Courier New" w:hAnsi="Courier New" w:cs="Courier New"/>
-        </w:rPr>
-        <w:t>OK:  ID: 1</w:t>
-      </w:r>
-    </w:p>
-    <w:p>
-      <w:pPr>
-        <w:spacing w:after="0"/>
-        <w:rPr>
-          <w:rFonts w:ascii="Courier New" w:hAnsi="Courier New" w:cs="Courier New"/>
-        </w:rPr>
-      </w:pPr>
-      <w:r>
-        <w:rPr>
-          <w:rFonts w:ascii="Courier New" w:hAnsi="Courier New" w:cs="Courier New"/>
-        </w:rPr>
-        <w:t>OK:  JOBS:</w:t>
-      </w:r>
-    </w:p>
-    <w:p>
-      <w:pPr>
-        <w:spacing w:after="0"/>
-        <w:rPr>
-          <w:rFonts w:ascii="Courier New" w:hAnsi="Courier New" w:cs="Courier New"/>
-        </w:rPr>
-      </w:pPr>
-      <w:r>
-        <w:rPr>
-          <w:rFonts w:ascii="Courier New" w:hAnsi="Courier New" w:cs="Courier New"/>
-        </w:rPr>
-        <w:t>OK:    JSID_01_1_130.14.24.194_9102</w:t>
-      </w:r>
-    </w:p>
-    <w:p>
-      <w:pPr>
-        <w:spacing w:after="0"/>
-        <w:rPr>
-          <w:rFonts w:ascii="Courier New" w:hAnsi="Courier New" w:cs="Courier New"/>
-        </w:rPr>
-      </w:pPr>
-      <w:r>
-        <w:rPr>
-          <w:rFonts w:ascii="Courier New" w:hAnsi="Courier New" w:cs="Courier New"/>
-        </w:rPr>
-        <w:t>OK:  CLIENTS (PREFERRED): NONE</w:t>
-      </w:r>
-    </w:p>
-    <w:p>
-      <w:pPr>
-        <w:spacing w:after="0"/>
-        <w:rPr>
-          <w:rFonts w:ascii="Courier New" w:hAnsi="Courier New" w:cs="Courier New"/>
-        </w:rPr>
-      </w:pPr>
-      <w:r>
-        <w:rPr>
-          <w:rFonts w:ascii="Courier New" w:hAnsi="Courier New" w:cs="Courier New"/>
-        </w:rPr>
-        <w:t>OK:  CLIENTS (EXPLICIT WGET): NONE</w:t>
-      </w:r>
-    </w:p>
-    <w:p>
-      <w:pPr>
-        <w:spacing w:after="0"/>
-        <w:rPr>
-          <w:rFonts w:ascii="Courier New" w:hAnsi="Courier New" w:cs="Courier New"/>
-        </w:rPr>
-      </w:pPr>
-      <w:r>
-        <w:rPr>
-          <w:rFonts w:ascii="Courier New" w:hAnsi="Courier New" w:cs="Courier New"/>
-        </w:rPr>
-        <w:t>OK:AFFINITY: '100'</w:t>
-      </w:r>
-    </w:p>
-    <w:p>
-      <w:pPr>
-        <w:spacing w:after="0"/>
-        <w:rPr>
-          <w:rFonts w:ascii="Courier New" w:hAnsi="Courier New" w:cs="Courier New"/>
-        </w:rPr>
-      </w:pPr>
-      <w:r>
-        <w:rPr>
-          <w:rFonts w:ascii="Courier New" w:hAnsi="Courier New" w:cs="Courier New"/>
-        </w:rPr>
-        <w:t>OK:  ID: 2</w:t>
-      </w:r>
-    </w:p>
-    <w:p>
-      <w:pPr>
-        <w:spacing w:after="0"/>
-        <w:rPr>
-          <w:rFonts w:ascii="Courier New" w:hAnsi="Courier New" w:cs="Courier New"/>
-        </w:rPr>
-      </w:pPr>
-      <w:r>
-        <w:rPr>
-          <w:rFonts w:ascii="Courier New" w:hAnsi="Courier New" w:cs="Courier New"/>
-        </w:rPr>
-        <w:t>OK:  JOBS: NONE</w:t>
-      </w:r>
-    </w:p>
-    <w:p>
-      <w:pPr>
-        <w:spacing w:after="0"/>
-        <w:rPr>
-          <w:rFonts w:ascii="Courier New" w:hAnsi="Courier New" w:cs="Courier New"/>
-        </w:rPr>
-      </w:pPr>
-      <w:r>
-        <w:rPr>
-          <w:rFonts w:ascii="Courier New" w:hAnsi="Courier New" w:cs="Courier New"/>
-        </w:rPr>
-        <w:t>OK:  CLIENTS (PREFERRED):</w:t>
-      </w:r>
-    </w:p>
-    <w:p>
-      <w:pPr>
-        <w:spacing w:after="0"/>
-        <w:rPr>
-          <w:rFonts w:ascii="Courier New" w:hAnsi="Courier New" w:cs="Courier New"/>
-        </w:rPr>
-      </w:pPr>
-      <w:r>
-        <w:rPr>
-          <w:rFonts w:ascii="Courier New" w:hAnsi="Courier New" w:cs="Courier New"/>
-        </w:rPr>
-        <w:t>OK:    mwebdev34:7600</w:t>
-      </w:r>
-    </w:p>
-    <w:p>
-      <w:pPr>
-        <w:spacing w:after="0"/>
-        <w:rPr>
-          <w:rFonts w:ascii="Courier New" w:hAnsi="Courier New" w:cs="Courier New"/>
-        </w:rPr>
-      </w:pPr>
-      <w:r>
-        <w:rPr>
-          <w:rFonts w:ascii="Courier New" w:hAnsi="Courier New" w:cs="Courier New"/>
-        </w:rPr>
-        <w:t>OK:  CLIENTS (EXPLICIT WGET): NONE</w:t>
-      </w:r>
-    </w:p>
-    <w:p>
-      <w:pPr>
-        <w:spacing w:after="0"/>
-        <w:rPr>
-          <w:rFonts w:ascii="Courier New" w:hAnsi="Courier New" w:cs="Courier New"/>
-        </w:rPr>
-      </w:pPr>
-      <w:r>
-        <w:rPr>
-          <w:rFonts w:ascii="Courier New" w:hAnsi="Courier New" w:cs="Courier New"/>
-        </w:rPr>
-        <w:t>OK:END</w:t>
-      </w:r>
-    </w:p>
-    <w:p/>
-    <w:p>
-      <w:pPr>
-        <w:pStyle w:val="Heading3"/>
-      </w:pPr>
-      <w:bookmarkStart w:id="30" w:name="_Toc445479140"/>
-      <w:r>
-        <w:t>The STAT JOBS command</w:t>
-      </w:r>
-      <w:bookmarkEnd w:id="30"/>
-    </w:p>
-    <w:p>
-      <w:r>
-        <w:rPr>
-          <w:b/>
-        </w:rPr>
-        <w:t>Privileges</w:t>
-      </w:r>
-      <w:r>
-        <w:t>: any.</w:t>
-      </w:r>
-    </w:p>
-    <w:p>
-      <w:r>
-        <w:rPr>
-          <w:b/>
-        </w:rPr>
-        <w:t>Requires a queue</w:t>
-      </w:r>
-      <w:r>
-        <w:t>: yes</w:t>
-      </w:r>
-    </w:p>
-    <w:p>
-      <w:r>
-        <w:rPr>
-          <w:b/>
-        </w:rPr>
-        <w:t>NetSchedule output type</w:t>
-      </w:r>
-      <w:r>
-        <w:t>: multiple lines</w:t>
-      </w:r>
-    </w:p>
-    <w:p>
-      <w:r>
-        <w:rPr>
-          <w:b/>
-        </w:rPr>
         <w:t>Version</w:t>
       </w:r>
       <w:r>
@@ -22092,227 +22236,227 @@
         <w:rPr>
           <w:b/>
         </w:rPr>
+        <w:t>Description</w:t>
+      </w:r>
+      <w:r>
+        <w:t>: prints the number of jobs per status</w:t>
+      </w:r>
+      <w:r>
+        <w:t>. NetSchedule 4.11.0 and up also supports STAT JOBS for the server (if the queue is not given at the handshake stage). STAT JOBS for the server does not support any parameters and prints information about each registered queue with a proper header.</w:t>
+      </w:r>
+    </w:p>
+    <w:p>
+      <w:pPr>
+        <w:jc w:val="both"/>
+      </w:pPr>
+      <w:r>
+        <w:rPr>
+          <w:b/>
+        </w:rPr>
+        <w:t>Note</w:t>
+      </w:r>
+      <w:r>
+        <w:t>: starting from NS 4.25.0 the command is affected by the current scope (see SETSCOPE). An empty scope means that all the jobs will be included. The no-scope-only scope means that only the jobs which were submitted with an empty scope will be included. All the other scope identifiers mean that the only jobs from a particular scope will be included.</w:t>
+      </w:r>
+    </w:p>
+    <w:p>
+      <w:pPr>
+        <w:jc w:val="both"/>
+      </w:pPr>
+    </w:p>
+    <w:p>
+      <w:r>
+        <w:rPr>
+          <w:b/>
+        </w:rPr>
+        <w:t>Example</w:t>
+      </w:r>
+      <w:r>
+        <w:t xml:space="preserve">: </w:t>
+      </w:r>
+    </w:p>
+    <w:p>
+      <w:pPr>
+        <w:spacing w:after="0"/>
+        <w:rPr>
+          <w:rFonts w:ascii="Courier New" w:hAnsi="Courier New" w:cs="Courier New"/>
+        </w:rPr>
+      </w:pPr>
+      <w:r>
+        <w:rPr>
+          <w:rFonts w:ascii="Courier New" w:hAnsi="Courier New" w:cs="Courier New"/>
+        </w:rPr>
+        <w:t>STAT JOBS</w:t>
+      </w:r>
+    </w:p>
+    <w:p>
+      <w:pPr>
+        <w:spacing w:after="0"/>
+        <w:rPr>
+          <w:rFonts w:ascii="Courier New" w:hAnsi="Courier New" w:cs="Courier New"/>
+        </w:rPr>
+      </w:pPr>
+      <w:r>
+        <w:rPr>
+          <w:rFonts w:ascii="Courier New" w:hAnsi="Courier New" w:cs="Courier New"/>
+        </w:rPr>
+        <w:t>OK:Pending: 0</w:t>
+      </w:r>
+    </w:p>
+    <w:p>
+      <w:pPr>
+        <w:spacing w:after="0"/>
+        <w:rPr>
+          <w:rFonts w:ascii="Courier New" w:hAnsi="Courier New" w:cs="Courier New"/>
+        </w:rPr>
+      </w:pPr>
+      <w:r>
+        <w:rPr>
+          <w:rFonts w:ascii="Courier New" w:hAnsi="Courier New" w:cs="Courier New"/>
+        </w:rPr>
+        <w:t>OK:Running: 1</w:t>
+      </w:r>
+    </w:p>
+    <w:p>
+      <w:pPr>
+        <w:spacing w:after="0"/>
+        <w:rPr>
+          <w:rFonts w:ascii="Courier New" w:hAnsi="Courier New" w:cs="Courier New"/>
+        </w:rPr>
+      </w:pPr>
+      <w:r>
+        <w:rPr>
+          <w:rFonts w:ascii="Courier New" w:hAnsi="Courier New" w:cs="Courier New"/>
+        </w:rPr>
+        <w:t>OK:Canceled: 0</w:t>
+      </w:r>
+    </w:p>
+    <w:p>
+      <w:pPr>
+        <w:spacing w:after="0"/>
+        <w:rPr>
+          <w:rFonts w:ascii="Courier New" w:hAnsi="Courier New" w:cs="Courier New"/>
+        </w:rPr>
+      </w:pPr>
+      <w:r>
+        <w:rPr>
+          <w:rFonts w:ascii="Courier New" w:hAnsi="Courier New" w:cs="Courier New"/>
+        </w:rPr>
+        <w:t>OK:Failed: 0</w:t>
+      </w:r>
+    </w:p>
+    <w:p>
+      <w:pPr>
+        <w:spacing w:after="0"/>
+        <w:rPr>
+          <w:rFonts w:ascii="Courier New" w:hAnsi="Courier New" w:cs="Courier New"/>
+        </w:rPr>
+      </w:pPr>
+      <w:r>
+        <w:rPr>
+          <w:rFonts w:ascii="Courier New" w:hAnsi="Courier New" w:cs="Courier New"/>
+        </w:rPr>
+        <w:t>OK:Done: 0</w:t>
+      </w:r>
+    </w:p>
+    <w:p>
+      <w:pPr>
+        <w:spacing w:after="0"/>
+        <w:rPr>
+          <w:rFonts w:ascii="Courier New" w:hAnsi="Courier New" w:cs="Courier New"/>
+        </w:rPr>
+      </w:pPr>
+      <w:r>
+        <w:rPr>
+          <w:rFonts w:ascii="Courier New" w:hAnsi="Courier New" w:cs="Courier New"/>
+        </w:rPr>
+        <w:t>OK:Reading: 0</w:t>
+      </w:r>
+    </w:p>
+    <w:p>
+      <w:pPr>
+        <w:spacing w:after="0"/>
+        <w:rPr>
+          <w:rFonts w:ascii="Courier New" w:hAnsi="Courier New" w:cs="Courier New"/>
+        </w:rPr>
+      </w:pPr>
+      <w:r>
+        <w:rPr>
+          <w:rFonts w:ascii="Courier New" w:hAnsi="Courier New" w:cs="Courier New"/>
+        </w:rPr>
+        <w:t>OK:Confirmed: 0</w:t>
+      </w:r>
+    </w:p>
+    <w:p>
+      <w:pPr>
+        <w:spacing w:after="0"/>
+        <w:rPr>
+          <w:rFonts w:ascii="Courier New" w:hAnsi="Courier New" w:cs="Courier New"/>
+        </w:rPr>
+      </w:pPr>
+      <w:r>
+        <w:rPr>
+          <w:rFonts w:ascii="Courier New" w:hAnsi="Courier New" w:cs="Courier New"/>
+        </w:rPr>
+        <w:t>OK:ReadFailed: 0</w:t>
+      </w:r>
+    </w:p>
+    <w:p>
+      <w:pPr>
+        <w:spacing w:after="0"/>
+        <w:rPr>
+          <w:rFonts w:ascii="Courier New" w:hAnsi="Courier New" w:cs="Courier New"/>
+        </w:rPr>
+      </w:pPr>
+      <w:r>
+        <w:rPr>
+          <w:rFonts w:ascii="Courier New" w:hAnsi="Courier New" w:cs="Courier New"/>
+        </w:rPr>
+        <w:t>OK:Total: 1</w:t>
+      </w:r>
+    </w:p>
+    <w:p>
+      <w:pPr>
+        <w:spacing w:after="0"/>
+        <w:rPr>
+          <w:rFonts w:ascii="Courier New" w:hAnsi="Courier New" w:cs="Courier New"/>
+        </w:rPr>
+      </w:pPr>
+      <w:r>
+        <w:rPr>
+          <w:rFonts w:ascii="Courier New" w:hAnsi="Courier New" w:cs="Courier New"/>
+        </w:rPr>
+        <w:t>OK:END</w:t>
+      </w:r>
+    </w:p>
+    <w:p/>
+    <w:p>
+      <w:pPr>
+        <w:pStyle w:val="Heading3"/>
+      </w:pPr>
+      <w:bookmarkStart w:id="31" w:name="_Toc445479141"/>
+      <w:r>
+        <w:t>The STAT GROUPS command</w:t>
+      </w:r>
+      <w:bookmarkEnd w:id="31"/>
+    </w:p>
+    <w:p>
+      <w:r>
+        <w:rPr>
+          <w:b/>
+        </w:rPr>
+        <w:t>Privileges</w:t>
+      </w:r>
+      <w:r>
+        <w:t>: any.</w:t>
+      </w:r>
+    </w:p>
+    <w:p>
+      <w:r>
+        <w:rPr>
+          <w:b/>
+        </w:rPr>
         <w:lastRenderedPageBreak/>
-        <w:t>Description</w:t>
-      </w:r>
-      <w:r>
-        <w:t>: prints the number of jobs per status</w:t>
-      </w:r>
-      <w:r>
-        <w:t>. NetSchedule 4.11.0 and up also supports STAT JOBS for the server (if the queue is not given at the handshake stage). STAT JOBS for the server does not support any parameters and prints information about each registered queue with a proper header.</w:t>
-      </w:r>
-    </w:p>
-    <w:p>
-      <w:pPr>
-        <w:jc w:val="both"/>
-      </w:pPr>
-      <w:r>
-        <w:rPr>
-          <w:b/>
-        </w:rPr>
-        <w:t>Note</w:t>
-      </w:r>
-      <w:r>
-        <w:t>: starting from NS 4.25.0 the command is affected by the current scope (see SETSCOPE). An empty scope means that all the jobs will be included. The no-scope-only scope means that only the jobs which were submitted with an empty scope will be included. All the other scope identifiers mean that the only jobs from a particular scope will be included.</w:t>
-      </w:r>
-    </w:p>
-    <w:p>
-      <w:pPr>
-        <w:jc w:val="both"/>
-      </w:pPr>
-    </w:p>
-    <w:p>
-      <w:r>
-        <w:rPr>
-          <w:b/>
-        </w:rPr>
-        <w:t>Example</w:t>
-      </w:r>
-      <w:r>
-        <w:t xml:space="preserve">: </w:t>
-      </w:r>
-    </w:p>
-    <w:p>
-      <w:pPr>
-        <w:spacing w:after="0"/>
-        <w:rPr>
-          <w:rFonts w:ascii="Courier New" w:hAnsi="Courier New" w:cs="Courier New"/>
-        </w:rPr>
-      </w:pPr>
-      <w:r>
-        <w:rPr>
-          <w:rFonts w:ascii="Courier New" w:hAnsi="Courier New" w:cs="Courier New"/>
-        </w:rPr>
-        <w:t>STAT JOBS</w:t>
-      </w:r>
-    </w:p>
-    <w:p>
-      <w:pPr>
-        <w:spacing w:after="0"/>
-        <w:rPr>
-          <w:rFonts w:ascii="Courier New" w:hAnsi="Courier New" w:cs="Courier New"/>
-        </w:rPr>
-      </w:pPr>
-      <w:r>
-        <w:rPr>
-          <w:rFonts w:ascii="Courier New" w:hAnsi="Courier New" w:cs="Courier New"/>
-        </w:rPr>
-        <w:t>OK:Pending: 0</w:t>
-      </w:r>
-    </w:p>
-    <w:p>
-      <w:pPr>
-        <w:spacing w:after="0"/>
-        <w:rPr>
-          <w:rFonts w:ascii="Courier New" w:hAnsi="Courier New" w:cs="Courier New"/>
-        </w:rPr>
-      </w:pPr>
-      <w:r>
-        <w:rPr>
-          <w:rFonts w:ascii="Courier New" w:hAnsi="Courier New" w:cs="Courier New"/>
-        </w:rPr>
-        <w:t>OK:Running: 1</w:t>
-      </w:r>
-    </w:p>
-    <w:p>
-      <w:pPr>
-        <w:spacing w:after="0"/>
-        <w:rPr>
-          <w:rFonts w:ascii="Courier New" w:hAnsi="Courier New" w:cs="Courier New"/>
-        </w:rPr>
-      </w:pPr>
-      <w:r>
-        <w:rPr>
-          <w:rFonts w:ascii="Courier New" w:hAnsi="Courier New" w:cs="Courier New"/>
-        </w:rPr>
-        <w:t>OK:Canceled: 0</w:t>
-      </w:r>
-    </w:p>
-    <w:p>
-      <w:pPr>
-        <w:spacing w:after="0"/>
-        <w:rPr>
-          <w:rFonts w:ascii="Courier New" w:hAnsi="Courier New" w:cs="Courier New"/>
-        </w:rPr>
-      </w:pPr>
-      <w:r>
-        <w:rPr>
-          <w:rFonts w:ascii="Courier New" w:hAnsi="Courier New" w:cs="Courier New"/>
-        </w:rPr>
-        <w:t>OK:Failed: 0</w:t>
-      </w:r>
-    </w:p>
-    <w:p>
-      <w:pPr>
-        <w:spacing w:after="0"/>
-        <w:rPr>
-          <w:rFonts w:ascii="Courier New" w:hAnsi="Courier New" w:cs="Courier New"/>
-        </w:rPr>
-      </w:pPr>
-      <w:r>
-        <w:rPr>
-          <w:rFonts w:ascii="Courier New" w:hAnsi="Courier New" w:cs="Courier New"/>
-        </w:rPr>
-        <w:t>OK:Done: 0</w:t>
-      </w:r>
-    </w:p>
-    <w:p>
-      <w:pPr>
-        <w:spacing w:after="0"/>
-        <w:rPr>
-          <w:rFonts w:ascii="Courier New" w:hAnsi="Courier New" w:cs="Courier New"/>
-        </w:rPr>
-      </w:pPr>
-      <w:r>
-        <w:rPr>
-          <w:rFonts w:ascii="Courier New" w:hAnsi="Courier New" w:cs="Courier New"/>
-        </w:rPr>
-        <w:t>OK:Reading: 0</w:t>
-      </w:r>
-    </w:p>
-    <w:p>
-      <w:pPr>
-        <w:spacing w:after="0"/>
-        <w:rPr>
-          <w:rFonts w:ascii="Courier New" w:hAnsi="Courier New" w:cs="Courier New"/>
-        </w:rPr>
-      </w:pPr>
-      <w:r>
-        <w:rPr>
-          <w:rFonts w:ascii="Courier New" w:hAnsi="Courier New" w:cs="Courier New"/>
-        </w:rPr>
-        <w:t>OK:Confirmed: 0</w:t>
-      </w:r>
-    </w:p>
-    <w:p>
-      <w:pPr>
-        <w:spacing w:after="0"/>
-        <w:rPr>
-          <w:rFonts w:ascii="Courier New" w:hAnsi="Courier New" w:cs="Courier New"/>
-        </w:rPr>
-      </w:pPr>
-      <w:r>
-        <w:rPr>
-          <w:rFonts w:ascii="Courier New" w:hAnsi="Courier New" w:cs="Courier New"/>
-        </w:rPr>
-        <w:t>OK:ReadFailed: 0</w:t>
-      </w:r>
-    </w:p>
-    <w:p>
-      <w:pPr>
-        <w:spacing w:after="0"/>
-        <w:rPr>
-          <w:rFonts w:ascii="Courier New" w:hAnsi="Courier New" w:cs="Courier New"/>
-        </w:rPr>
-      </w:pPr>
-      <w:r>
-        <w:rPr>
-          <w:rFonts w:ascii="Courier New" w:hAnsi="Courier New" w:cs="Courier New"/>
-        </w:rPr>
-        <w:t>OK:Total: 1</w:t>
-      </w:r>
-    </w:p>
-    <w:p>
-      <w:pPr>
-        <w:spacing w:after="0"/>
-        <w:rPr>
-          <w:rFonts w:ascii="Courier New" w:hAnsi="Courier New" w:cs="Courier New"/>
-        </w:rPr>
-      </w:pPr>
-      <w:r>
-        <w:rPr>
-          <w:rFonts w:ascii="Courier New" w:hAnsi="Courier New" w:cs="Courier New"/>
-        </w:rPr>
-        <w:t>OK:END</w:t>
-      </w:r>
-    </w:p>
-    <w:p/>
-    <w:p>
-      <w:pPr>
-        <w:pStyle w:val="Heading3"/>
-      </w:pPr>
-      <w:bookmarkStart w:id="31" w:name="_Toc445479141"/>
-      <w:r>
-        <w:t>The STAT GROUPS command</w:t>
-      </w:r>
-      <w:bookmarkEnd w:id="31"/>
-    </w:p>
-    <w:p>
-      <w:r>
-        <w:rPr>
-          <w:b/>
-        </w:rPr>
-        <w:t>Privileges</w:t>
-      </w:r>
-      <w:r>
-        <w:t>: any.</w:t>
-      </w:r>
-    </w:p>
-    <w:p>
-      <w:r>
-        <w:rPr>
-          <w:b/>
-        </w:rPr>
         <w:t>Requires a queue</w:t>
       </w:r>
       <w:r>
@@ -22420,7 +22564,6 @@
               <w:jc w:val="center"/>
             </w:pPr>
             <w:r>
-              <w:lastRenderedPageBreak/>
               <w:t>Parameter</w:t>
             </w:r>
           </w:p>
@@ -22878,6 +23021,7 @@
         <w:rPr>
           <w:rFonts w:ascii="Courier New" w:hAnsi="Courier New" w:cs="Courier New"/>
         </w:rPr>
+        <w:lastRenderedPageBreak/>
         <w:t>OK:    JSID_01_5_130.14.24.194_9102</w:t>
       </w:r>
     </w:p>
@@ -23019,7 +23163,6 @@
         <w:rPr>
           <w:b/>
         </w:rPr>
-        <w:lastRenderedPageBreak/>
         <w:t>Description</w:t>
       </w:r>
       <w:r>
@@ -23366,6 +23509,7 @@
               <w:jc w:val="center"/>
             </w:pPr>
             <w:r>
+              <w:lastRenderedPageBreak/>
               <w:t>Parameter</w:t>
             </w:r>
           </w:p>
@@ -23702,7 +23846,6 @@
         <w:rPr>
           <w:rFonts w:ascii="Courier New" w:hAnsi="Courier New" w:cs="Courier New"/>
         </w:rPr>
-        <w:lastRenderedPageBreak/>
         <w:t>OK:run_timeout: 3600</w:t>
       </w:r>
     </w:p>
@@ -24002,6 +24145,7 @@
               <w:jc w:val="center"/>
             </w:pPr>
             <w:r>
+              <w:lastRenderedPageBreak/>
               <w:t>Parameter</w:t>
             </w:r>
           </w:p>
@@ -24338,291 +24482,291 @@
         <w:rPr>
           <w:rFonts w:ascii="Courier New" w:hAnsi="Courier New" w:cs="Courier New"/>
         </w:rPr>
+        <w:t>OK:notif_hifreq_period: 5</w:t>
+      </w:r>
+    </w:p>
+    <w:p>
+      <w:pPr>
+        <w:spacing w:after="0"/>
+        <w:rPr>
+          <w:rFonts w:ascii="Courier New" w:hAnsi="Courier New" w:cs="Courier New"/>
+        </w:rPr>
+      </w:pPr>
+      <w:r>
+        <w:rPr>
+          <w:rFonts w:ascii="Courier New" w:hAnsi="Courier New" w:cs="Courier New"/>
+        </w:rPr>
+        <w:t>OK:notif_lofreq_mult: 50</w:t>
+      </w:r>
+    </w:p>
+    <w:p>
+      <w:pPr>
+        <w:spacing w:after="0"/>
+        <w:rPr>
+          <w:rFonts w:ascii="Courier New" w:hAnsi="Courier New" w:cs="Courier New"/>
+        </w:rPr>
+      </w:pPr>
+      <w:r>
+        <w:rPr>
+          <w:rFonts w:ascii="Courier New" w:hAnsi="Courier New" w:cs="Courier New"/>
+        </w:rPr>
+        <w:t>OK:dump_buffer_size: 100</w:t>
+      </w:r>
+    </w:p>
+    <w:p>
+      <w:pPr>
+        <w:spacing w:after="0"/>
+        <w:rPr>
+          <w:rFonts w:ascii="Courier New" w:hAnsi="Courier New" w:cs="Courier New"/>
+        </w:rPr>
+      </w:pPr>
+      <w:r>
+        <w:rPr>
+          <w:rFonts w:ascii="Courier New" w:hAnsi="Courier New" w:cs="Courier New"/>
+        </w:rPr>
+        <w:t>OK:run_timeout: 600</w:t>
+      </w:r>
+    </w:p>
+    <w:p>
+      <w:pPr>
+        <w:spacing w:after="0"/>
+        <w:rPr>
+          <w:rFonts w:ascii="Courier New" w:hAnsi="Courier New" w:cs="Courier New"/>
+        </w:rPr>
+      </w:pPr>
+      <w:r>
+        <w:rPr>
+          <w:rFonts w:ascii="Courier New" w:hAnsi="Courier New" w:cs="Courier New"/>
+        </w:rPr>
+        <w:t>OK:program_name:</w:t>
+      </w:r>
+    </w:p>
+    <w:p>
+      <w:pPr>
+        <w:spacing w:after="0"/>
+        <w:rPr>
+          <w:rFonts w:ascii="Courier New" w:hAnsi="Courier New" w:cs="Courier New"/>
+        </w:rPr>
+      </w:pPr>
+      <w:r>
+        <w:rPr>
+          <w:rFonts w:ascii="Courier New" w:hAnsi="Courier New" w:cs="Courier New"/>
+        </w:rPr>
+        <w:t>OK:failed_retries: 30</w:t>
+      </w:r>
+    </w:p>
+    <w:p>
+      <w:pPr>
+        <w:spacing w:after="0"/>
+        <w:rPr>
+          <w:rFonts w:ascii="Courier New" w:hAnsi="Courier New" w:cs="Courier New"/>
+        </w:rPr>
+      </w:pPr>
+      <w:r>
+        <w:rPr>
+          <w:rFonts w:ascii="Courier New" w:hAnsi="Courier New" w:cs="Courier New"/>
+        </w:rPr>
+        <w:t>OK:blacklist_time: 0</w:t>
+      </w:r>
+    </w:p>
+    <w:p>
+      <w:pPr>
+        <w:spacing w:after="0"/>
+        <w:rPr>
+          <w:rFonts w:ascii="Courier New" w:hAnsi="Courier New" w:cs="Courier New"/>
+        </w:rPr>
+      </w:pPr>
+      <w:r>
+        <w:rPr>
+          <w:rFonts w:ascii="Courier New" w:hAnsi="Courier New" w:cs="Courier New"/>
+        </w:rPr>
+        <w:t>OK:max_input_size: 1000000</w:t>
+      </w:r>
+    </w:p>
+    <w:p>
+      <w:pPr>
+        <w:spacing w:after="0"/>
+        <w:rPr>
+          <w:rFonts w:ascii="Courier New" w:hAnsi="Courier New" w:cs="Courier New"/>
+        </w:rPr>
+      </w:pPr>
+      <w:r>
+        <w:rPr>
+          <w:rFonts w:ascii="Courier New" w:hAnsi="Courier New" w:cs="Courier New"/>
+        </w:rPr>
+        <w:t>OK:max_output_size: 1000000</w:t>
+      </w:r>
+    </w:p>
+    <w:p>
+      <w:pPr>
+        <w:spacing w:after="0"/>
+        <w:rPr>
+          <w:rFonts w:ascii="Courier New" w:hAnsi="Courier New" w:cs="Courier New"/>
+        </w:rPr>
+      </w:pPr>
+      <w:r>
+        <w:rPr>
+          <w:rFonts w:ascii="Courier New" w:hAnsi="Courier New" w:cs="Courier New"/>
+        </w:rPr>
+        <w:t>OK:subm_hosts:</w:t>
+      </w:r>
+    </w:p>
+    <w:p>
+      <w:pPr>
+        <w:spacing w:after="0"/>
+        <w:rPr>
+          <w:rFonts w:ascii="Courier New" w:hAnsi="Courier New" w:cs="Courier New"/>
+        </w:rPr>
+      </w:pPr>
+      <w:r>
+        <w:rPr>
+          <w:rFonts w:ascii="Courier New" w:hAnsi="Courier New" w:cs="Courier New"/>
+        </w:rPr>
+        <w:t>OK:wnode_hosts:</w:t>
+      </w:r>
+    </w:p>
+    <w:p>
+      <w:pPr>
+        <w:spacing w:after="0"/>
+        <w:rPr>
+          <w:rFonts w:ascii="Courier New" w:hAnsi="Courier New" w:cs="Courier New"/>
+        </w:rPr>
+      </w:pPr>
+      <w:r>
+        <w:rPr>
+          <w:rFonts w:ascii="Courier New" w:hAnsi="Courier New" w:cs="Courier New"/>
+        </w:rPr>
+        <w:t>OK:wnode_timeout: 40</w:t>
+      </w:r>
+    </w:p>
+    <w:p>
+      <w:pPr>
+        <w:spacing w:after="0"/>
+        <w:rPr>
+          <w:rFonts w:ascii="Courier New" w:hAnsi="Courier New" w:cs="Courier New"/>
+        </w:rPr>
+      </w:pPr>
+      <w:r>
+        <w:rPr>
+          <w:rFonts w:ascii="Courier New" w:hAnsi="Courier New" w:cs="Courier New"/>
+        </w:rPr>
+        <w:t>OK:pending_timeout: 604800</w:t>
+      </w:r>
+    </w:p>
+    <w:p>
+      <w:pPr>
+        <w:spacing w:after="0"/>
+        <w:rPr>
+          <w:rFonts w:ascii="Courier New" w:hAnsi="Courier New" w:cs="Courier New"/>
+        </w:rPr>
+      </w:pPr>
+      <w:r>
+        <w:rPr>
+          <w:rFonts w:ascii="Courier New" w:hAnsi="Courier New" w:cs="Courier New"/>
+        </w:rPr>
+        <w:t>OK:max_pending_wait_timeout: 0</w:t>
+      </w:r>
+    </w:p>
+    <w:p>
+      <w:pPr>
+        <w:spacing w:after="0"/>
+        <w:rPr>
+          <w:rFonts w:ascii="Courier New" w:hAnsi="Courier New" w:cs="Courier New"/>
+        </w:rPr>
+      </w:pPr>
+      <w:r>
+        <w:rPr>
+          <w:rFonts w:ascii="Courier New" w:hAnsi="Courier New" w:cs="Courier New"/>
+        </w:rPr>
+        <w:t>OK:description:</w:t>
+      </w:r>
+    </w:p>
+    <w:p>
+      <w:pPr>
+        <w:spacing w:after="0"/>
+        <w:rPr>
+          <w:rFonts w:ascii="Courier New" w:hAnsi="Courier New" w:cs="Courier New"/>
+        </w:rPr>
+      </w:pPr>
+      <w:r>
+        <w:rPr>
+          <w:rFonts w:ascii="Courier New" w:hAnsi="Courier New" w:cs="Courier New"/>
+        </w:rPr>
+        <w:t>OK:run_timeout_precision: 30</w:t>
+      </w:r>
+    </w:p>
+    <w:p>
+      <w:pPr>
+        <w:spacing w:after="0"/>
+        <w:rPr>
+          <w:rFonts w:ascii="Courier New" w:hAnsi="Courier New" w:cs="Courier New"/>
+        </w:rPr>
+      </w:pPr>
+      <w:r>
+        <w:rPr>
+          <w:rFonts w:ascii="Courier New" w:hAnsi="Courier New" w:cs="Courier New"/>
+        </w:rPr>
+        <w:t>OK:END</w:t>
+      </w:r>
+    </w:p>
+    <w:p/>
+    <w:p>
+      <w:pPr>
+        <w:rPr>
+          <w:b/>
+        </w:rPr>
+      </w:pPr>
+      <w:r>
+        <w:rPr>
+          <w:b/>
+        </w:rPr>
+        <w:t>Note:</w:t>
+      </w:r>
+    </w:p>
+    <w:p>
+      <w:r>
+        <w:t>NS 4.17.0 and up adds ‘pause’ output parameter with values ‘nopause’, ‘nopullback’ or ‘pullback’.</w:t>
+      </w:r>
+    </w:p>
+    <w:p/>
+    <w:p>
+      <w:pPr>
+        <w:pStyle w:val="Heading3"/>
+      </w:pPr>
+      <w:bookmarkStart w:id="35" w:name="_Toc445479145"/>
+      <w:r>
+        <w:t>The STAT SERVICES command</w:t>
+      </w:r>
+      <w:bookmarkEnd w:id="35"/>
+    </w:p>
+    <w:p>
+      <w:r>
+        <w:rPr>
+          <w:b/>
+        </w:rPr>
+        <w:t>Privileges</w:t>
+      </w:r>
+      <w:r>
+        <w:t>: any.</w:t>
+      </w:r>
+    </w:p>
+    <w:p>
+      <w:r>
+        <w:rPr>
+          <w:b/>
+        </w:rPr>
+        <w:t>Requires a queue</w:t>
+      </w:r>
+      <w:r>
+        <w:t>: no</w:t>
+      </w:r>
+    </w:p>
+    <w:p>
+      <w:r>
+        <w:rPr>
+          <w:b/>
+        </w:rPr>
         <w:lastRenderedPageBreak/>
-        <w:t>OK:notif_hifreq_period: 5</w:t>
-      </w:r>
-    </w:p>
-    <w:p>
-      <w:pPr>
-        <w:spacing w:after="0"/>
-        <w:rPr>
-          <w:rFonts w:ascii="Courier New" w:hAnsi="Courier New" w:cs="Courier New"/>
-        </w:rPr>
-      </w:pPr>
-      <w:r>
-        <w:rPr>
-          <w:rFonts w:ascii="Courier New" w:hAnsi="Courier New" w:cs="Courier New"/>
-        </w:rPr>
-        <w:t>OK:notif_lofreq_mult: 50</w:t>
-      </w:r>
-    </w:p>
-    <w:p>
-      <w:pPr>
-        <w:spacing w:after="0"/>
-        <w:rPr>
-          <w:rFonts w:ascii="Courier New" w:hAnsi="Courier New" w:cs="Courier New"/>
-        </w:rPr>
-      </w:pPr>
-      <w:r>
-        <w:rPr>
-          <w:rFonts w:ascii="Courier New" w:hAnsi="Courier New" w:cs="Courier New"/>
-        </w:rPr>
-        <w:t>OK:dump_buffer_size: 100</w:t>
-      </w:r>
-    </w:p>
-    <w:p>
-      <w:pPr>
-        <w:spacing w:after="0"/>
-        <w:rPr>
-          <w:rFonts w:ascii="Courier New" w:hAnsi="Courier New" w:cs="Courier New"/>
-        </w:rPr>
-      </w:pPr>
-      <w:r>
-        <w:rPr>
-          <w:rFonts w:ascii="Courier New" w:hAnsi="Courier New" w:cs="Courier New"/>
-        </w:rPr>
-        <w:t>OK:run_timeout: 600</w:t>
-      </w:r>
-    </w:p>
-    <w:p>
-      <w:pPr>
-        <w:spacing w:after="0"/>
-        <w:rPr>
-          <w:rFonts w:ascii="Courier New" w:hAnsi="Courier New" w:cs="Courier New"/>
-        </w:rPr>
-      </w:pPr>
-      <w:r>
-        <w:rPr>
-          <w:rFonts w:ascii="Courier New" w:hAnsi="Courier New" w:cs="Courier New"/>
-        </w:rPr>
-        <w:t>OK:program_name:</w:t>
-      </w:r>
-    </w:p>
-    <w:p>
-      <w:pPr>
-        <w:spacing w:after="0"/>
-        <w:rPr>
-          <w:rFonts w:ascii="Courier New" w:hAnsi="Courier New" w:cs="Courier New"/>
-        </w:rPr>
-      </w:pPr>
-      <w:r>
-        <w:rPr>
-          <w:rFonts w:ascii="Courier New" w:hAnsi="Courier New" w:cs="Courier New"/>
-        </w:rPr>
-        <w:t>OK:failed_retries: 30</w:t>
-      </w:r>
-    </w:p>
-    <w:p>
-      <w:pPr>
-        <w:spacing w:after="0"/>
-        <w:rPr>
-          <w:rFonts w:ascii="Courier New" w:hAnsi="Courier New" w:cs="Courier New"/>
-        </w:rPr>
-      </w:pPr>
-      <w:r>
-        <w:rPr>
-          <w:rFonts w:ascii="Courier New" w:hAnsi="Courier New" w:cs="Courier New"/>
-        </w:rPr>
-        <w:t>OK:blacklist_time: 0</w:t>
-      </w:r>
-    </w:p>
-    <w:p>
-      <w:pPr>
-        <w:spacing w:after="0"/>
-        <w:rPr>
-          <w:rFonts w:ascii="Courier New" w:hAnsi="Courier New" w:cs="Courier New"/>
-        </w:rPr>
-      </w:pPr>
-      <w:r>
-        <w:rPr>
-          <w:rFonts w:ascii="Courier New" w:hAnsi="Courier New" w:cs="Courier New"/>
-        </w:rPr>
-        <w:t>OK:max_input_size: 1000000</w:t>
-      </w:r>
-    </w:p>
-    <w:p>
-      <w:pPr>
-        <w:spacing w:after="0"/>
-        <w:rPr>
-          <w:rFonts w:ascii="Courier New" w:hAnsi="Courier New" w:cs="Courier New"/>
-        </w:rPr>
-      </w:pPr>
-      <w:r>
-        <w:rPr>
-          <w:rFonts w:ascii="Courier New" w:hAnsi="Courier New" w:cs="Courier New"/>
-        </w:rPr>
-        <w:t>OK:max_output_size: 1000000</w:t>
-      </w:r>
-    </w:p>
-    <w:p>
-      <w:pPr>
-        <w:spacing w:after="0"/>
-        <w:rPr>
-          <w:rFonts w:ascii="Courier New" w:hAnsi="Courier New" w:cs="Courier New"/>
-        </w:rPr>
-      </w:pPr>
-      <w:r>
-        <w:rPr>
-          <w:rFonts w:ascii="Courier New" w:hAnsi="Courier New" w:cs="Courier New"/>
-        </w:rPr>
-        <w:t>OK:subm_hosts:</w:t>
-      </w:r>
-    </w:p>
-    <w:p>
-      <w:pPr>
-        <w:spacing w:after="0"/>
-        <w:rPr>
-          <w:rFonts w:ascii="Courier New" w:hAnsi="Courier New" w:cs="Courier New"/>
-        </w:rPr>
-      </w:pPr>
-      <w:r>
-        <w:rPr>
-          <w:rFonts w:ascii="Courier New" w:hAnsi="Courier New" w:cs="Courier New"/>
-        </w:rPr>
-        <w:t>OK:wnode_hosts:</w:t>
-      </w:r>
-    </w:p>
-    <w:p>
-      <w:pPr>
-        <w:spacing w:after="0"/>
-        <w:rPr>
-          <w:rFonts w:ascii="Courier New" w:hAnsi="Courier New" w:cs="Courier New"/>
-        </w:rPr>
-      </w:pPr>
-      <w:r>
-        <w:rPr>
-          <w:rFonts w:ascii="Courier New" w:hAnsi="Courier New" w:cs="Courier New"/>
-        </w:rPr>
-        <w:t>OK:wnode_timeout: 40</w:t>
-      </w:r>
-    </w:p>
-    <w:p>
-      <w:pPr>
-        <w:spacing w:after="0"/>
-        <w:rPr>
-          <w:rFonts w:ascii="Courier New" w:hAnsi="Courier New" w:cs="Courier New"/>
-        </w:rPr>
-      </w:pPr>
-      <w:r>
-        <w:rPr>
-          <w:rFonts w:ascii="Courier New" w:hAnsi="Courier New" w:cs="Courier New"/>
-        </w:rPr>
-        <w:t>OK:pending_timeout: 604800</w:t>
-      </w:r>
-    </w:p>
-    <w:p>
-      <w:pPr>
-        <w:spacing w:after="0"/>
-        <w:rPr>
-          <w:rFonts w:ascii="Courier New" w:hAnsi="Courier New" w:cs="Courier New"/>
-        </w:rPr>
-      </w:pPr>
-      <w:r>
-        <w:rPr>
-          <w:rFonts w:ascii="Courier New" w:hAnsi="Courier New" w:cs="Courier New"/>
-        </w:rPr>
-        <w:t>OK:max_pending_wait_timeout: 0</w:t>
-      </w:r>
-    </w:p>
-    <w:p>
-      <w:pPr>
-        <w:spacing w:after="0"/>
-        <w:rPr>
-          <w:rFonts w:ascii="Courier New" w:hAnsi="Courier New" w:cs="Courier New"/>
-        </w:rPr>
-      </w:pPr>
-      <w:r>
-        <w:rPr>
-          <w:rFonts w:ascii="Courier New" w:hAnsi="Courier New" w:cs="Courier New"/>
-        </w:rPr>
-        <w:t>OK:description:</w:t>
-      </w:r>
-    </w:p>
-    <w:p>
-      <w:pPr>
-        <w:spacing w:after="0"/>
-        <w:rPr>
-          <w:rFonts w:ascii="Courier New" w:hAnsi="Courier New" w:cs="Courier New"/>
-        </w:rPr>
-      </w:pPr>
-      <w:r>
-        <w:rPr>
-          <w:rFonts w:ascii="Courier New" w:hAnsi="Courier New" w:cs="Courier New"/>
-        </w:rPr>
-        <w:t>OK:run_timeout_precision: 30</w:t>
-      </w:r>
-    </w:p>
-    <w:p>
-      <w:pPr>
-        <w:spacing w:after="0"/>
-        <w:rPr>
-          <w:rFonts w:ascii="Courier New" w:hAnsi="Courier New" w:cs="Courier New"/>
-        </w:rPr>
-      </w:pPr>
-      <w:r>
-        <w:rPr>
-          <w:rFonts w:ascii="Courier New" w:hAnsi="Courier New" w:cs="Courier New"/>
-        </w:rPr>
-        <w:t>OK:END</w:t>
-      </w:r>
-    </w:p>
-    <w:p/>
-    <w:p>
-      <w:pPr>
-        <w:rPr>
-          <w:b/>
-        </w:rPr>
-      </w:pPr>
-      <w:r>
-        <w:rPr>
-          <w:b/>
-        </w:rPr>
-        <w:t>Note:</w:t>
-      </w:r>
-    </w:p>
-    <w:p>
-      <w:r>
-        <w:t>NS 4.17.0 and up adds ‘pause’ output parameter with values ‘nopause’, ‘nopullback’ or ‘pullback’.</w:t>
-      </w:r>
-    </w:p>
-    <w:p/>
-    <w:p>
-      <w:pPr>
-        <w:pStyle w:val="Heading3"/>
-      </w:pPr>
-      <w:bookmarkStart w:id="35" w:name="_Toc445479145"/>
-      <w:r>
-        <w:t>The STAT SERVICES command</w:t>
-      </w:r>
-      <w:bookmarkEnd w:id="35"/>
-    </w:p>
-    <w:p>
-      <w:r>
-        <w:rPr>
-          <w:b/>
-        </w:rPr>
-        <w:t>Privileges</w:t>
-      </w:r>
-      <w:r>
-        <w:t>: any.</w:t>
-      </w:r>
-    </w:p>
-    <w:p>
-      <w:r>
-        <w:rPr>
-          <w:b/>
-        </w:rPr>
-        <w:t>Requires a queue</w:t>
-      </w:r>
-      <w:r>
-        <w:t>: no</w:t>
-      </w:r>
-    </w:p>
-    <w:p>
-      <w:r>
-        <w:rPr>
-          <w:b/>
-        </w:rPr>
         <w:t>NetSchedule output type</w:t>
       </w:r>
       <w:r>
@@ -24893,7 +25037,6 @@
         <w:rPr>
           <w:rFonts w:ascii="Courier New" w:hAnsi="Courier New" w:cs="Courier New"/>
         </w:rPr>
-        <w:lastRenderedPageBreak/>
         <w:t>STAT SERVICES</w:t>
       </w:r>
     </w:p>
@@ -25286,6 +25429,7 @@
         <w:rPr>
           <w:rFonts w:ascii="Courier New" w:hAnsi="Courier New" w:cs="Courier New"/>
         </w:rPr>
+        <w:lastRenderedPageBreak/>
         <w:t>OK:acknowledged_time: n/a</w:t>
       </w:r>
     </w:p>
@@ -25419,7 +25563,6 @@
         <w:rPr>
           <w:b/>
         </w:rPr>
-        <w:lastRenderedPageBreak/>
         <w:t>Description</w:t>
       </w:r>
       <w:r>
@@ -25964,6 +26107,7 @@
               <w:jc w:val="both"/>
             </w:pPr>
             <w:r>
+              <w:lastRenderedPageBreak/>
               <w:t>PHID</w:t>
             </w:r>
           </w:p>
@@ -26171,7 +26315,6 @@
         <w:rPr>
           <w:rFonts w:ascii="Courier New" w:hAnsi="Courier New" w:cs="Courier New"/>
         </w:rPr>
-        <w:lastRenderedPageBreak/>
         <w:t>OK:event1: client=localhost event=Submit status=Pending ret_code=0 timestamp='01/11/2012 10:04:19' node='' session='' err_msg=''</w:t>
       </w:r>
     </w:p>
@@ -26450,6 +26593,7 @@
               <w:jc w:val="center"/>
             </w:pPr>
             <w:r>
+              <w:lastRenderedPageBreak/>
               <w:t>Parameter</w:t>
             </w:r>
           </w:p>
@@ -26771,7 +26915,6 @@
     </w:tbl>
     <w:p>
       <w:r>
-        <w:lastRenderedPageBreak/>
         <w:t>The only those affinities are printed which have non zero JobsCount.</w:t>
       </w:r>
     </w:p>
@@ -27199,6 +27342,7 @@
       </w:pPr>
       <w:bookmarkStart w:id="39" w:name="_Toc445479149"/>
       <w:r>
+        <w:lastRenderedPageBreak/>
         <w:t>The GETP command</w:t>
       </w:r>
       <w:bookmarkEnd w:id="39"/>
@@ -27447,7 +27591,6 @@
               <w:jc w:val="both"/>
             </w:pPr>
             <w:r>
-              <w:lastRenderedPageBreak/>
               <w:t>PHID</w:t>
             </w:r>
           </w:p>
@@ -27777,6 +27920,7 @@
         <w:ind w:left="720"/>
       </w:pPr>
       <w:r>
+        <w:lastRenderedPageBreak/>
         <w:t>GETP</w:t>
       </w:r>
       <w:r>
@@ -28062,7 +28206,6 @@
               <w:jc w:val="center"/>
             </w:pPr>
             <w:r>
-              <w:lastRenderedPageBreak/>
               <w:t>Parameter</w:t>
             </w:r>
           </w:p>
@@ -28550,6 +28693,7 @@
               <w:rPr>
                 <w:b/>
               </w:rPr>
+              <w:lastRenderedPageBreak/>
               <w:t>Note</w:t>
             </w:r>
             <w:r>
@@ -28763,280 +28907,280 @@
         <w:rPr>
           <w:rFonts w:ascii="Courier New" w:hAnsi="Courier New" w:cs="Courier New"/>
         </w:rPr>
+        <w:t>OK:notif_lofreq_mult=50</w:t>
+      </w:r>
+    </w:p>
+    <w:p>
+      <w:pPr>
+        <w:spacing w:after="0"/>
+        <w:rPr>
+          <w:rFonts w:ascii="Courier New" w:hAnsi="Courier New" w:cs="Courier New"/>
+        </w:rPr>
+      </w:pPr>
+      <w:r>
+        <w:rPr>
+          <w:rFonts w:ascii="Courier New" w:hAnsi="Courier New" w:cs="Courier New"/>
+        </w:rPr>
+        <w:t>OK:dump_buffer_size=100</w:t>
+      </w:r>
+    </w:p>
+    <w:p>
+      <w:pPr>
+        <w:spacing w:after="0"/>
+        <w:rPr>
+          <w:rFonts w:ascii="Courier New" w:hAnsi="Courier New" w:cs="Courier New"/>
+        </w:rPr>
+      </w:pPr>
+      <w:r>
+        <w:rPr>
+          <w:rFonts w:ascii="Courier New" w:hAnsi="Courier New" w:cs="Courier New"/>
+        </w:rPr>
+        <w:t>OK:run_timeout=1800</w:t>
+      </w:r>
+    </w:p>
+    <w:p>
+      <w:pPr>
+        <w:spacing w:after="0"/>
+        <w:rPr>
+          <w:rFonts w:ascii="Courier New" w:hAnsi="Courier New" w:cs="Courier New"/>
+        </w:rPr>
+      </w:pPr>
+      <w:r>
+        <w:rPr>
+          <w:rFonts w:ascii="Courier New" w:hAnsi="Courier New" w:cs="Courier New"/>
+        </w:rPr>
+        <w:t>OK:run_timeout_precision=30</w:t>
+      </w:r>
+    </w:p>
+    <w:p>
+      <w:pPr>
+        <w:spacing w:after="0"/>
+        <w:rPr>
+          <w:rFonts w:ascii="Courier New" w:hAnsi="Courier New" w:cs="Courier New"/>
+        </w:rPr>
+      </w:pPr>
+      <w:r>
+        <w:rPr>
+          <w:rFonts w:ascii="Courier New" w:hAnsi="Courier New" w:cs="Courier New"/>
+        </w:rPr>
+        <w:t>OK:failed_retries=0</w:t>
+      </w:r>
+    </w:p>
+    <w:p>
+      <w:pPr>
+        <w:spacing w:after="0"/>
+        <w:rPr>
+          <w:rFonts w:ascii="Courier New" w:hAnsi="Courier New" w:cs="Courier New"/>
+        </w:rPr>
+      </w:pPr>
+      <w:r>
+        <w:rPr>
+          <w:rFonts w:ascii="Courier New" w:hAnsi="Courier New" w:cs="Courier New"/>
+        </w:rPr>
+        <w:t>OK:blacklist_time=0</w:t>
+      </w:r>
+    </w:p>
+    <w:p>
+      <w:pPr>
+        <w:spacing w:after="0"/>
+        <w:rPr>
+          <w:rFonts w:ascii="Courier New" w:hAnsi="Courier New" w:cs="Courier New"/>
+        </w:rPr>
+      </w:pPr>
+      <w:r>
+        <w:rPr>
+          <w:rFonts w:ascii="Courier New" w:hAnsi="Courier New" w:cs="Courier New"/>
+        </w:rPr>
+        <w:t>OK:empty_lifetime=-1</w:t>
+      </w:r>
+    </w:p>
+    <w:p>
+      <w:pPr>
+        <w:spacing w:after="0"/>
+        <w:rPr>
+          <w:rFonts w:ascii="Courier New" w:hAnsi="Courier New" w:cs="Courier New"/>
+        </w:rPr>
+      </w:pPr>
+      <w:r>
+        <w:rPr>
+          <w:rFonts w:ascii="Courier New" w:hAnsi="Courier New" w:cs="Courier New"/>
+        </w:rPr>
+        <w:t>OK:max_input_size=1048576</w:t>
+      </w:r>
+    </w:p>
+    <w:p>
+      <w:pPr>
+        <w:spacing w:after="0"/>
+        <w:rPr>
+          <w:rFonts w:ascii="Courier New" w:hAnsi="Courier New" w:cs="Courier New"/>
+        </w:rPr>
+      </w:pPr>
+      <w:r>
+        <w:rPr>
+          <w:rFonts w:ascii="Courier New" w:hAnsi="Courier New" w:cs="Courier New"/>
+        </w:rPr>
+        <w:t>OK:max_output_size=1048576</w:t>
+      </w:r>
+    </w:p>
+    <w:p>
+      <w:pPr>
+        <w:spacing w:after="0"/>
+        <w:rPr>
+          <w:rFonts w:ascii="Courier New" w:hAnsi="Courier New" w:cs="Courier New"/>
+        </w:rPr>
+      </w:pPr>
+      <w:r>
+        <w:rPr>
+          <w:rFonts w:ascii="Courier New" w:hAnsi="Courier New" w:cs="Courier New"/>
+        </w:rPr>
+        <w:t>OK:deny_access_violations=false</w:t>
+      </w:r>
+    </w:p>
+    <w:p>
+      <w:pPr>
+        <w:spacing w:after="0"/>
+        <w:rPr>
+          <w:rFonts w:ascii="Courier New" w:hAnsi="Courier New" w:cs="Courier New"/>
+        </w:rPr>
+      </w:pPr>
+      <w:r>
+        <w:rPr>
+          <w:rFonts w:ascii="Courier New" w:hAnsi="Courier New" w:cs="Courier New"/>
+        </w:rPr>
+        <w:t>OK:program=</w:t>
+      </w:r>
+    </w:p>
+    <w:p>
+      <w:pPr>
+        <w:spacing w:after="0"/>
+        <w:rPr>
+          <w:rFonts w:ascii="Courier New" w:hAnsi="Courier New" w:cs="Courier New"/>
+        </w:rPr>
+      </w:pPr>
+      <w:r>
+        <w:rPr>
+          <w:rFonts w:ascii="Courier New" w:hAnsi="Courier New" w:cs="Courier New"/>
+        </w:rPr>
+        <w:t>OK:subm_host=</w:t>
+      </w:r>
+    </w:p>
+    <w:p>
+      <w:pPr>
+        <w:spacing w:after="0"/>
+        <w:rPr>
+          <w:rFonts w:ascii="Courier New" w:hAnsi="Courier New" w:cs="Courier New"/>
+        </w:rPr>
+      </w:pPr>
+      <w:r>
+        <w:rPr>
+          <w:rFonts w:ascii="Courier New" w:hAnsi="Courier New" w:cs="Courier New"/>
+        </w:rPr>
+        <w:t>OK:wnode_host=</w:t>
+      </w:r>
+    </w:p>
+    <w:p>
+      <w:pPr>
+        <w:spacing w:after="0"/>
+        <w:rPr>
+          <w:rFonts w:ascii="Courier New" w:hAnsi="Courier New" w:cs="Courier New"/>
+        </w:rPr>
+      </w:pPr>
+      <w:r>
+        <w:rPr>
+          <w:rFonts w:ascii="Courier New" w:hAnsi="Courier New" w:cs="Courier New"/>
+        </w:rPr>
+        <w:t>OK:END</w:t>
+      </w:r>
+    </w:p>
+    <w:p/>
+    <w:p>
+      <w:pPr>
+        <w:pStyle w:val="Heading3"/>
+      </w:pPr>
+      <w:bookmarkStart w:id="42" w:name="_Toc445479152"/>
+      <w:r>
+        <w:t>The CANCELQ command</w:t>
+      </w:r>
+      <w:bookmarkEnd w:id="42"/>
+    </w:p>
+    <w:p>
+      <w:r>
+        <w:rPr>
+          <w:b/>
+        </w:rPr>
+        <w:t>Privileges</w:t>
+      </w:r>
+      <w:r>
+        <w:t>: any.</w:t>
+      </w:r>
+    </w:p>
+    <w:p>
+      <w:r>
+        <w:rPr>
+          <w:b/>
+        </w:rPr>
+        <w:t>Requires a queue</w:t>
+      </w:r>
+      <w:r>
+        <w:t>: yes</w:t>
+      </w:r>
+    </w:p>
+    <w:p>
+      <w:r>
+        <w:rPr>
+          <w:b/>
+        </w:rPr>
+        <w:t>NetSchedule output type</w:t>
+      </w:r>
+      <w:r>
+        <w:t>: single line</w:t>
+      </w:r>
+    </w:p>
+    <w:p>
+      <w:r>
+        <w:rPr>
+          <w:b/>
+        </w:rPr>
+        <w:t>Version</w:t>
+      </w:r>
+      <w:r>
+        <w:t>: 4.10.0 and up</w:t>
+      </w:r>
+    </w:p>
+    <w:p>
+      <w:r>
+        <w:rPr>
+          <w:b/>
+        </w:rPr>
+        <w:t>Synopsis</w:t>
+      </w:r>
+      <w:r>
+        <w:t>:</w:t>
+      </w:r>
+    </w:p>
+    <w:p>
+      <w:pPr>
+        <w:ind w:left="720"/>
+      </w:pPr>
+      <w:r>
+        <w:t>CANCELQ</w:t>
+      </w:r>
+      <w:r>
+        <w:t xml:space="preserve"> [IP] [SID]</w:t>
+      </w:r>
+      <w:r>
+        <w:t xml:space="preserve"> [PHID]</w:t>
+      </w:r>
+    </w:p>
+    <w:p>
+      <w:pPr>
+        <w:jc w:val="both"/>
+      </w:pPr>
+      <w:r>
+        <w:rPr>
+          <w:b/>
+        </w:rPr>
         <w:lastRenderedPageBreak/>
-        <w:t>OK:notif_lofreq_mult=50</w:t>
-      </w:r>
-    </w:p>
-    <w:p>
-      <w:pPr>
-        <w:spacing w:after="0"/>
-        <w:rPr>
-          <w:rFonts w:ascii="Courier New" w:hAnsi="Courier New" w:cs="Courier New"/>
-        </w:rPr>
-      </w:pPr>
-      <w:r>
-        <w:rPr>
-          <w:rFonts w:ascii="Courier New" w:hAnsi="Courier New" w:cs="Courier New"/>
-        </w:rPr>
-        <w:t>OK:dump_buffer_size=100</w:t>
-      </w:r>
-    </w:p>
-    <w:p>
-      <w:pPr>
-        <w:spacing w:after="0"/>
-        <w:rPr>
-          <w:rFonts w:ascii="Courier New" w:hAnsi="Courier New" w:cs="Courier New"/>
-        </w:rPr>
-      </w:pPr>
-      <w:r>
-        <w:rPr>
-          <w:rFonts w:ascii="Courier New" w:hAnsi="Courier New" w:cs="Courier New"/>
-        </w:rPr>
-        <w:t>OK:run_timeout=1800</w:t>
-      </w:r>
-    </w:p>
-    <w:p>
-      <w:pPr>
-        <w:spacing w:after="0"/>
-        <w:rPr>
-          <w:rFonts w:ascii="Courier New" w:hAnsi="Courier New" w:cs="Courier New"/>
-        </w:rPr>
-      </w:pPr>
-      <w:r>
-        <w:rPr>
-          <w:rFonts w:ascii="Courier New" w:hAnsi="Courier New" w:cs="Courier New"/>
-        </w:rPr>
-        <w:t>OK:run_timeout_precision=30</w:t>
-      </w:r>
-    </w:p>
-    <w:p>
-      <w:pPr>
-        <w:spacing w:after="0"/>
-        <w:rPr>
-          <w:rFonts w:ascii="Courier New" w:hAnsi="Courier New" w:cs="Courier New"/>
-        </w:rPr>
-      </w:pPr>
-      <w:r>
-        <w:rPr>
-          <w:rFonts w:ascii="Courier New" w:hAnsi="Courier New" w:cs="Courier New"/>
-        </w:rPr>
-        <w:t>OK:failed_retries=0</w:t>
-      </w:r>
-    </w:p>
-    <w:p>
-      <w:pPr>
-        <w:spacing w:after="0"/>
-        <w:rPr>
-          <w:rFonts w:ascii="Courier New" w:hAnsi="Courier New" w:cs="Courier New"/>
-        </w:rPr>
-      </w:pPr>
-      <w:r>
-        <w:rPr>
-          <w:rFonts w:ascii="Courier New" w:hAnsi="Courier New" w:cs="Courier New"/>
-        </w:rPr>
-        <w:t>OK:blacklist_time=0</w:t>
-      </w:r>
-    </w:p>
-    <w:p>
-      <w:pPr>
-        <w:spacing w:after="0"/>
-        <w:rPr>
-          <w:rFonts w:ascii="Courier New" w:hAnsi="Courier New" w:cs="Courier New"/>
-        </w:rPr>
-      </w:pPr>
-      <w:r>
-        <w:rPr>
-          <w:rFonts w:ascii="Courier New" w:hAnsi="Courier New" w:cs="Courier New"/>
-        </w:rPr>
-        <w:t>OK:empty_lifetime=-1</w:t>
-      </w:r>
-    </w:p>
-    <w:p>
-      <w:pPr>
-        <w:spacing w:after="0"/>
-        <w:rPr>
-          <w:rFonts w:ascii="Courier New" w:hAnsi="Courier New" w:cs="Courier New"/>
-        </w:rPr>
-      </w:pPr>
-      <w:r>
-        <w:rPr>
-          <w:rFonts w:ascii="Courier New" w:hAnsi="Courier New" w:cs="Courier New"/>
-        </w:rPr>
-        <w:t>OK:max_input_size=1048576</w:t>
-      </w:r>
-    </w:p>
-    <w:p>
-      <w:pPr>
-        <w:spacing w:after="0"/>
-        <w:rPr>
-          <w:rFonts w:ascii="Courier New" w:hAnsi="Courier New" w:cs="Courier New"/>
-        </w:rPr>
-      </w:pPr>
-      <w:r>
-        <w:rPr>
-          <w:rFonts w:ascii="Courier New" w:hAnsi="Courier New" w:cs="Courier New"/>
-        </w:rPr>
-        <w:t>OK:max_output_size=1048576</w:t>
-      </w:r>
-    </w:p>
-    <w:p>
-      <w:pPr>
-        <w:spacing w:after="0"/>
-        <w:rPr>
-          <w:rFonts w:ascii="Courier New" w:hAnsi="Courier New" w:cs="Courier New"/>
-        </w:rPr>
-      </w:pPr>
-      <w:r>
-        <w:rPr>
-          <w:rFonts w:ascii="Courier New" w:hAnsi="Courier New" w:cs="Courier New"/>
-        </w:rPr>
-        <w:t>OK:deny_access_violations=false</w:t>
-      </w:r>
-    </w:p>
-    <w:p>
-      <w:pPr>
-        <w:spacing w:after="0"/>
-        <w:rPr>
-          <w:rFonts w:ascii="Courier New" w:hAnsi="Courier New" w:cs="Courier New"/>
-        </w:rPr>
-      </w:pPr>
-      <w:r>
-        <w:rPr>
-          <w:rFonts w:ascii="Courier New" w:hAnsi="Courier New" w:cs="Courier New"/>
-        </w:rPr>
-        <w:t>OK:program=</w:t>
-      </w:r>
-    </w:p>
-    <w:p>
-      <w:pPr>
-        <w:spacing w:after="0"/>
-        <w:rPr>
-          <w:rFonts w:ascii="Courier New" w:hAnsi="Courier New" w:cs="Courier New"/>
-        </w:rPr>
-      </w:pPr>
-      <w:r>
-        <w:rPr>
-          <w:rFonts w:ascii="Courier New" w:hAnsi="Courier New" w:cs="Courier New"/>
-        </w:rPr>
-        <w:t>OK:subm_host=</w:t>
-      </w:r>
-    </w:p>
-    <w:p>
-      <w:pPr>
-        <w:spacing w:after="0"/>
-        <w:rPr>
-          <w:rFonts w:ascii="Courier New" w:hAnsi="Courier New" w:cs="Courier New"/>
-        </w:rPr>
-      </w:pPr>
-      <w:r>
-        <w:rPr>
-          <w:rFonts w:ascii="Courier New" w:hAnsi="Courier New" w:cs="Courier New"/>
-        </w:rPr>
-        <w:t>OK:wnode_host=</w:t>
-      </w:r>
-    </w:p>
-    <w:p>
-      <w:pPr>
-        <w:spacing w:after="0"/>
-        <w:rPr>
-          <w:rFonts w:ascii="Courier New" w:hAnsi="Courier New" w:cs="Courier New"/>
-        </w:rPr>
-      </w:pPr>
-      <w:r>
-        <w:rPr>
-          <w:rFonts w:ascii="Courier New" w:hAnsi="Courier New" w:cs="Courier New"/>
-        </w:rPr>
-        <w:t>OK:END</w:t>
-      </w:r>
-    </w:p>
-    <w:p/>
-    <w:p>
-      <w:pPr>
-        <w:pStyle w:val="Heading3"/>
-      </w:pPr>
-      <w:bookmarkStart w:id="42" w:name="_Toc445479152"/>
-      <w:r>
-        <w:t>The CANCELQ command</w:t>
-      </w:r>
-      <w:bookmarkEnd w:id="42"/>
-    </w:p>
-    <w:p>
-      <w:r>
-        <w:rPr>
-          <w:b/>
-        </w:rPr>
-        <w:t>Privileges</w:t>
-      </w:r>
-      <w:r>
-        <w:t>: any.</w:t>
-      </w:r>
-    </w:p>
-    <w:p>
-      <w:r>
-        <w:rPr>
-          <w:b/>
-        </w:rPr>
-        <w:t>Requires a queue</w:t>
-      </w:r>
-      <w:r>
-        <w:t>: yes</w:t>
-      </w:r>
-    </w:p>
-    <w:p>
-      <w:r>
-        <w:rPr>
-          <w:b/>
-        </w:rPr>
-        <w:t>NetSchedule output type</w:t>
-      </w:r>
-      <w:r>
-        <w:t>: single line</w:t>
-      </w:r>
-    </w:p>
-    <w:p>
-      <w:r>
-        <w:rPr>
-          <w:b/>
-        </w:rPr>
-        <w:t>Version</w:t>
-      </w:r>
-      <w:r>
-        <w:t>: 4.10.0 and up</w:t>
-      </w:r>
-    </w:p>
-    <w:p>
-      <w:r>
-        <w:rPr>
-          <w:b/>
-        </w:rPr>
-        <w:t>Synopsis</w:t>
-      </w:r>
-      <w:r>
-        <w:t>:</w:t>
-      </w:r>
-    </w:p>
-    <w:p>
-      <w:pPr>
-        <w:ind w:left="720"/>
-      </w:pPr>
-      <w:r>
-        <w:t>CANCELQ</w:t>
-      </w:r>
-      <w:r>
-        <w:t xml:space="preserve"> [IP] [SID]</w:t>
-      </w:r>
-      <w:r>
-        <w:t xml:space="preserve"> [PHID]</w:t>
-      </w:r>
-    </w:p>
-    <w:p>
-      <w:pPr>
-        <w:jc w:val="both"/>
-      </w:pPr>
-      <w:r>
-        <w:rPr>
-          <w:b/>
-        </w:rPr>
         <w:t>Description</w:t>
       </w:r>
       <w:r>
@@ -29293,7 +29437,6 @@
         <w:rPr>
           <w:b/>
         </w:rPr>
-        <w:lastRenderedPageBreak/>
         <w:t>Output synopsis</w:t>
       </w:r>
       <w:r>
@@ -29782,7 +29925,6 @@
         <w:rPr>
           <w:b/>
         </w:rPr>
-        <w:lastRenderedPageBreak/>
         <w:t>NetSchedule output type</w:t>
       </w:r>
       <w:r>
@@ -30180,6 +30322,7 @@
         <w:rPr>
           <w:b/>
         </w:rPr>
+        <w:lastRenderedPageBreak/>
         <w:t>NetSchedule output type</w:t>
       </w:r>
       <w:r>
@@ -30444,7 +30587,6 @@
         <w:jc w:val="both"/>
       </w:pPr>
       <w:r>
-        <w:lastRenderedPageBreak/>
         <w:t>OK:</w:t>
       </w:r>
     </w:p>
@@ -30829,6 +30971,7 @@
         <w:jc w:val="both"/>
       </w:pPr>
       <w:r>
+        <w:lastRenderedPageBreak/>
         <w:t>OK:</w:t>
       </w:r>
     </w:p>
@@ -35036,7 +35179,7 @@
           <v:shape id="_x0000_i1033" type="#_x0000_t75" style="width:187.5pt;height:273.75pt" o:ole="">
             <v:imagedata r:id="rId29" o:title=""/>
           </v:shape>
-          <o:OLEObject Type="Embed" ProgID="Visio.Drawing.11" ShapeID="_x0000_i1033" DrawAspect="Content" ObjectID="_1535542241" r:id="rId30"/>
+          <o:OLEObject Type="Embed" ProgID="Visio.Drawing.11" ShapeID="_x0000_i1033" DrawAspect="Content" ObjectID="_1536499732" r:id="rId30"/>
         </w:object>
       </w:r>
     </w:p>
@@ -40647,6 +40790,7 @@
               <w:jc w:val="both"/>
             </w:pPr>
             <w:r>
+              <w:lastRenderedPageBreak/>
               <w:t>If set to 1 then affinity in the explicit list are treated prioritized (first appeared has the highest priority) and a job is picked accordingly.</w:t>
             </w:r>
           </w:p>
@@ -41208,6 +41352,7 @@
         <w:rPr>
           <w:rFonts w:ascii="Courier New" w:hAnsi="Courier New" w:cs="Courier New"/>
         </w:rPr>
+        <w:lastRenderedPageBreak/>
         <w:t>OK:JSID_01_6_130.14.24.194_9102 "input" "a2" "127.0.0.1 " 0</w:t>
       </w:r>
       <w:r>
@@ -41224,7 +41369,6 @@
       </w:pPr>
       <w:bookmarkStart w:id="66" w:name="_Toc445479176"/>
       <w:r>
-        <w:lastRenderedPageBreak/>
         <w:t>The PUT command</w:t>
       </w:r>
       <w:bookmarkEnd w:id="66"/>
@@ -41826,6 +41970,7 @@
         <w:rPr>
           <w:b/>
         </w:rPr>
+        <w:lastRenderedPageBreak/>
         <w:t>Synopsis</w:t>
       </w:r>
       <w:r>
@@ -41854,7 +41999,6 @@
         <w:rPr>
           <w:b/>
         </w:rPr>
-        <w:lastRenderedPageBreak/>
         <w:t>Description</w:t>
       </w:r>
       <w:r>
@@ -42575,6 +42719,7 @@
               <w:rPr>
                 <w:b/>
               </w:rPr>
+              <w:lastRenderedPageBreak/>
               <w:t>Note</w:t>
             </w:r>
             <w:r>
@@ -42593,6 +42738,7 @@
               <w:jc w:val="both"/>
             </w:pPr>
             <w:r>
+              <w:lastRenderedPageBreak/>
               <w:t>SID</w:t>
             </w:r>
           </w:p>
@@ -42648,7 +42794,6 @@
               <w:jc w:val="both"/>
             </w:pPr>
             <w:r>
-              <w:lastRenderedPageBreak/>
               <w:t>PHID</w:t>
             </w:r>
           </w:p>
@@ -43185,6 +43330,7 @@
               <w:rPr>
                 <w:b/>
               </w:rPr>
+              <w:lastRenderedPageBreak/>
               <w:t>Note</w:t>
             </w:r>
             <w:r>
@@ -43203,6 +43349,7 @@
               <w:jc w:val="both"/>
             </w:pPr>
             <w:r>
+              <w:lastRenderedPageBreak/>
               <w:t>PHID</w:t>
             </w:r>
           </w:p>
@@ -43760,6 +43907,7 @@
         <w:rPr>
           <w:b/>
         </w:rPr>
+        <w:lastRenderedPageBreak/>
         <w:t>Output synopsis</w:t>
       </w:r>
       <w:r>
@@ -44352,6 +44500,7 @@
         <w:rPr>
           <w:b/>
         </w:rPr>
+        <w:lastRenderedPageBreak/>
         <w:t>Output synopsis</w:t>
       </w:r>
       <w:r>
@@ -44381,7 +44530,6 @@
         <w:rPr>
           <w:b/>
         </w:rPr>
-        <w:lastRenderedPageBreak/>
         <w:t>Output synopsis</w:t>
       </w:r>
       <w:r>
@@ -45000,6 +45148,7 @@
         <w:rPr>
           <w:b/>
         </w:rPr>
+        <w:lastRenderedPageBreak/>
         <w:t>Output synopsis</w:t>
       </w:r>
       <w:r>
@@ -45605,6 +45754,7 @@
         <w:rPr>
           <w:rFonts w:ascii="Courier New" w:hAnsi="Courier New" w:cs="Courier New"/>
         </w:rPr>
+        <w:lastRenderedPageBreak/>
         <w:t>F</w:t>
       </w:r>
       <w:r>
@@ -45665,7 +45815,6 @@
       </w:pPr>
       <w:bookmarkStart w:id="74" w:name="_Toc445479184"/>
       <w:r>
-        <w:lastRenderedPageBreak/>
         <w:t xml:space="preserve">The </w:t>
       </w:r>
       <w:r>
@@ -46409,7 +46558,6 @@
         <w:rPr>
           <w:rFonts w:ascii="Courier New" w:hAnsi="Courier New" w:cs="Courier New"/>
         </w:rPr>
-        <w:lastRenderedPageBreak/>
         <w:t>OK:</w:t>
       </w:r>
     </w:p>
@@ -46996,6 +47144,7 @@
         <w:jc w:val="both"/>
       </w:pPr>
       <w:r>
+        <w:lastRenderedPageBreak/>
         <w:t>OK:</w:t>
       </w:r>
     </w:p>
@@ -47047,7 +47196,6 @@
               <w:jc w:val="both"/>
             </w:pPr>
             <w:r>
-              <w:lastRenderedPageBreak/>
               <w:t>JobKey</w:t>
             </w:r>
           </w:p>
@@ -47783,6 +47931,7 @@
         <w:rPr>
           <w:rFonts w:ascii="Courier New" w:hAnsi="Courier New" w:cs="Courier New"/>
         </w:rPr>
+        <w:lastRenderedPageBreak/>
         <w:t>OK:</w:t>
       </w:r>
     </w:p>
@@ -49580,6 +49729,7 @@
         <w:jc w:val="both"/>
       </w:pPr>
       <w:r>
+        <w:lastRenderedPageBreak/>
         <w:t>OK:</w:t>
       </w:r>
       <w:r>
@@ -49665,7 +49815,6 @@
               <w:jc w:val="both"/>
             </w:pPr>
             <w:r>
-              <w:lastRenderedPageBreak/>
               <w:t>SecurityToken</w:t>
             </w:r>
           </w:p>
@@ -50239,6 +50388,7 @@
         <w:rPr>
           <w:b/>
         </w:rPr>
+        <w:lastRenderedPageBreak/>
         <w:t>Example</w:t>
       </w:r>
       <w:r>
@@ -50270,7 +50420,6 @@
         <w:rPr>
           <w:rFonts w:ascii="Courier New" w:hAnsi="Courier New" w:cs="Courier New"/>
         </w:rPr>
-        <w:lastRenderedPageBreak/>
         <w:t>OK:</w:t>
       </w:r>
     </w:p>
@@ -50692,6 +50841,7 @@
         <w:rPr>
           <w:b/>
         </w:rPr>
+        <w:lastRenderedPageBreak/>
         <w:t>NetSchedule output type</w:t>
       </w:r>
       <w:r>
@@ -50714,7 +50864,6 @@
         <w:rPr>
           <w:b/>
         </w:rPr>
-        <w:lastRenderedPageBreak/>
         <w:t>Synopsis</w:t>
       </w:r>
       <w:r>
@@ -51158,6 +51307,7 @@
         <w:ind w:left="720"/>
       </w:pPr>
       <w:r>
+        <w:lastRenderedPageBreak/>
         <w:t>CFRM &lt;JobKey&gt; &lt;SecurityToken&gt;</w:t>
       </w:r>
       <w:r>
@@ -51208,7 +51358,6 @@
               <w:jc w:val="center"/>
             </w:pPr>
             <w:r>
-              <w:lastRenderedPageBreak/>
               <w:t>Parameter</w:t>
             </w:r>
           </w:p>
@@ -51777,6 +51926,7 @@
               <w:jc w:val="both"/>
             </w:pPr>
             <w:r>
+              <w:lastRenderedPageBreak/>
               <w:t>SecurityToken</w:t>
             </w:r>
           </w:p>
@@ -51911,7 +52061,6 @@
               <w:jc w:val="both"/>
             </w:pPr>
             <w:r>
-              <w:lastRenderedPageBreak/>
               <w:t>SID</w:t>
             </w:r>
           </w:p>
@@ -52335,6 +52484,7 @@
               <w:jc w:val="both"/>
             </w:pPr>
             <w:r>
+              <w:lastRenderedPageBreak/>
               <w:t>JobKey</w:t>
             </w:r>
           </w:p>
@@ -52469,7 +52619,6 @@
               <w:jc w:val="both"/>
             </w:pPr>
             <w:r>
-              <w:lastRenderedPageBreak/>
               <w:t>SID</w:t>
             </w:r>
           </w:p>
@@ -53806,7 +53955,7 @@
               <w:sz w:val="18"/>
               <w:szCs w:val="18"/>
             </w:rPr>
-            <w:t>2</w:t>
+            <w:t>20</w:t>
           </w:r>
           <w:r>
             <w:rPr>
@@ -55458,6 +55607,65 @@
 </file>
 
 <file path=customXml/item3.xml><?xml version="1.0" encoding="utf-8"?>
+<?mso-contentType ?>
+<FormTemplates xmlns="http://schemas.microsoft.com/sharepoint/v3/contenttype/forms">
+  <Display>DocumentLibraryForm</Display>
+  <Edit>DocumentLibraryForm</Edit>
+  <New>DocumentLibraryForm</New>
+</FormTemplates>
+</file>
+
+<file path=customXml/item4.xml><?xml version="1.0" encoding="utf-8"?>
+<?mso-contentType ?>
+<spe:Receivers xmlns:spe="http://schemas.microsoft.com/sharepoint/events">
+  <Receiver>
+    <Name>Document ID Generator</Name>
+    <Synchronization>Synchronous</Synchronization>
+    <Type>10001</Type>
+    <SequenceNumber>1000</SequenceNumber>
+    <Url/>
+    <Assembly>Microsoft.Office.DocumentManagement, Version=15.0.0.0, Culture=neutral, PublicKeyToken=71e9bce111e9429c</Assembly>
+    <Class>Microsoft.Office.DocumentManagement.Internal.DocIdHandler</Class>
+    <Data/>
+    <Filter/>
+  </Receiver>
+  <Receiver>
+    <Name>Document ID Generator</Name>
+    <Synchronization>Synchronous</Synchronization>
+    <Type>10002</Type>
+    <SequenceNumber>1001</SequenceNumber>
+    <Url/>
+    <Assembly>Microsoft.Office.DocumentManagement, Version=15.0.0.0, Culture=neutral, PublicKeyToken=71e9bce111e9429c</Assembly>
+    <Class>Microsoft.Office.DocumentManagement.Internal.DocIdHandler</Class>
+    <Data/>
+    <Filter/>
+  </Receiver>
+  <Receiver>
+    <Name>Document ID Generator</Name>
+    <Synchronization>Synchronous</Synchronization>
+    <Type>10004</Type>
+    <SequenceNumber>1002</SequenceNumber>
+    <Url/>
+    <Assembly>Microsoft.Office.DocumentManagement, Version=15.0.0.0, Culture=neutral, PublicKeyToken=71e9bce111e9429c</Assembly>
+    <Class>Microsoft.Office.DocumentManagement.Internal.DocIdHandler</Class>
+    <Data/>
+    <Filter/>
+  </Receiver>
+  <Receiver>
+    <Name>Document ID Generator</Name>
+    <Synchronization>Synchronous</Synchronization>
+    <Type>10006</Type>
+    <SequenceNumber>1003</SequenceNumber>
+    <Url/>
+    <Assembly>Microsoft.Office.DocumentManagement, Version=15.0.0.0, Culture=neutral, PublicKeyToken=71e9bce111e9429c</Assembly>
+    <Class>Microsoft.Office.DocumentManagement.Internal.DocIdHandler</Class>
+    <Data/>
+    <Filter/>
+  </Receiver>
+</spe:Receivers>
+</file>
+
+<file path=customXml/item5.xml><?xml version="1.0" encoding="utf-8"?>
 <ct:contentTypeSchema xmlns:ct="http://schemas.microsoft.com/office/2006/metadata/contentType" xmlns:ma="http://schemas.microsoft.com/office/2006/metadata/properties/metaAttributes" ct:_="" ma:_="" ma:contentTypeName="Document" ma:contentTypeID="0x010100804F0F871C92454BA582842CD3B861CB" ma:contentTypeVersion="1" ma:contentTypeDescription="Create a new document." ma:contentTypeScope="" ma:versionID="17108c8fb818525b19f04f03124d2db9">
   <xsd:schema xmlns:xsd="http://www.w3.org/2001/XMLSchema" xmlns:xs="http://www.w3.org/2001/XMLSchema" xmlns:p="http://schemas.microsoft.com/office/2006/metadata/properties" xmlns:ns2="bebfb516-47c3-42bf-8695-c627e02fd07c" targetNamespace="http://schemas.microsoft.com/office/2006/metadata/properties" ma:root="true" ma:fieldsID="1c56c5b5f1ead94acc500394bce569b3" ns2:_="">
     <xsd:import namespace="bebfb516-47c3-42bf-8695-c627e02fd07c"/>
@@ -55602,65 +55810,6 @@
 </ct:contentTypeSchema>
 </file>
 
-<file path=customXml/item4.xml><?xml version="1.0" encoding="utf-8"?>
-<?mso-contentType ?>
-<spe:Receivers xmlns:spe="http://schemas.microsoft.com/sharepoint/events">
-  <Receiver>
-    <Name>Document ID Generator</Name>
-    <Synchronization>Synchronous</Synchronization>
-    <Type>10001</Type>
-    <SequenceNumber>1000</SequenceNumber>
-    <Url/>
-    <Assembly>Microsoft.Office.DocumentManagement, Version=15.0.0.0, Culture=neutral, PublicKeyToken=71e9bce111e9429c</Assembly>
-    <Class>Microsoft.Office.DocumentManagement.Internal.DocIdHandler</Class>
-    <Data/>
-    <Filter/>
-  </Receiver>
-  <Receiver>
-    <Name>Document ID Generator</Name>
-    <Synchronization>Synchronous</Synchronization>
-    <Type>10002</Type>
-    <SequenceNumber>1001</SequenceNumber>
-    <Url/>
-    <Assembly>Microsoft.Office.DocumentManagement, Version=15.0.0.0, Culture=neutral, PublicKeyToken=71e9bce111e9429c</Assembly>
-    <Class>Microsoft.Office.DocumentManagement.Internal.DocIdHandler</Class>
-    <Data/>
-    <Filter/>
-  </Receiver>
-  <Receiver>
-    <Name>Document ID Generator</Name>
-    <Synchronization>Synchronous</Synchronization>
-    <Type>10004</Type>
-    <SequenceNumber>1002</SequenceNumber>
-    <Url/>
-    <Assembly>Microsoft.Office.DocumentManagement, Version=15.0.0.0, Culture=neutral, PublicKeyToken=71e9bce111e9429c</Assembly>
-    <Class>Microsoft.Office.DocumentManagement.Internal.DocIdHandler</Class>
-    <Data/>
-    <Filter/>
-  </Receiver>
-  <Receiver>
-    <Name>Document ID Generator</Name>
-    <Synchronization>Synchronous</Synchronization>
-    <Type>10006</Type>
-    <SequenceNumber>1003</SequenceNumber>
-    <Url/>
-    <Assembly>Microsoft.Office.DocumentManagement, Version=15.0.0.0, Culture=neutral, PublicKeyToken=71e9bce111e9429c</Assembly>
-    <Class>Microsoft.Office.DocumentManagement.Internal.DocIdHandler</Class>
-    <Data/>
-    <Filter/>
-  </Receiver>
-</spe:Receivers>
-</file>
-
-<file path=customXml/item5.xml><?xml version="1.0" encoding="utf-8"?>
-<?mso-contentType ?>
-<FormTemplates xmlns="http://schemas.microsoft.com/sharepoint/v3/contenttype/forms">
-  <Display>DocumentLibraryForm</Display>
-  <Edit>DocumentLibraryForm</Edit>
-  <New>DocumentLibraryForm</New>
-</FormTemplates>
-</file>
-
 <file path=customXml/item6.xml><?xml version="1.0" encoding="utf-8"?>
 <b:Sources xmlns:b="http://schemas.openxmlformats.org/officeDocument/2006/bibliography" xmlns="http://schemas.openxmlformats.org/officeDocument/2006/bibliography" SelectedStyle="\APA.XSL" StyleName="APA"/>
 </file>
@@ -55690,6 +55839,22 @@
 </file>
 
 <file path=customXml/itemProps3.xml><?xml version="1.0" encoding="utf-8"?>
+<ds:datastoreItem xmlns:ds="http://schemas.openxmlformats.org/officeDocument/2006/customXml" ds:itemID="{611E27F6-24F3-4F6E-B37A-B2B296AE43A2}">
+  <ds:schemaRefs>
+    <ds:schemaRef ds:uri="http://schemas.microsoft.com/sharepoint/v3/contenttype/forms"/>
+  </ds:schemaRefs>
+</ds:datastoreItem>
+</file>
+
+<file path=customXml/itemProps4.xml><?xml version="1.0" encoding="utf-8"?>
+<ds:datastoreItem xmlns:ds="http://schemas.openxmlformats.org/officeDocument/2006/customXml" ds:itemID="{10A3FC9E-D5F6-4BED-8AFF-AEBCAF74A1E1}">
+  <ds:schemaRefs>
+    <ds:schemaRef ds:uri="http://schemas.microsoft.com/sharepoint/events"/>
+  </ds:schemaRefs>
+</ds:datastoreItem>
+</file>
+
+<file path=customXml/itemProps5.xml><?xml version="1.0" encoding="utf-8"?>
 <ds:datastoreItem xmlns:ds="http://schemas.openxmlformats.org/officeDocument/2006/customXml" ds:itemID="{9813DE17-8997-4D7F-8D68-5B9686110CC1}">
   <ds:schemaRefs>
     <ds:schemaRef ds:uri="http://schemas.microsoft.com/office/2006/metadata/contentType"/>
@@ -55707,24 +55872,8 @@
 </ds:datastoreItem>
 </file>
 
-<file path=customXml/itemProps4.xml><?xml version="1.0" encoding="utf-8"?>
-<ds:datastoreItem xmlns:ds="http://schemas.openxmlformats.org/officeDocument/2006/customXml" ds:itemID="{10A3FC9E-D5F6-4BED-8AFF-AEBCAF74A1E1}">
-  <ds:schemaRefs>
-    <ds:schemaRef ds:uri="http://schemas.microsoft.com/sharepoint/events"/>
-  </ds:schemaRefs>
-</ds:datastoreItem>
-</file>
-
-<file path=customXml/itemProps5.xml><?xml version="1.0" encoding="utf-8"?>
-<ds:datastoreItem xmlns:ds="http://schemas.openxmlformats.org/officeDocument/2006/customXml" ds:itemID="{611E27F6-24F3-4F6E-B37A-B2B296AE43A2}">
-  <ds:schemaRefs>
-    <ds:schemaRef ds:uri="http://schemas.microsoft.com/sharepoint/v3/contenttype/forms"/>
-  </ds:schemaRefs>
-</ds:datastoreItem>
-</file>
-
 <file path=customXml/itemProps6.xml><?xml version="1.0" encoding="utf-8"?>
-<ds:datastoreItem xmlns:ds="http://schemas.openxmlformats.org/officeDocument/2006/customXml" ds:itemID="{7EC6BA6B-6FC2-49BC-82A5-3736FFE211DF}">
+<ds:datastoreItem xmlns:ds="http://schemas.openxmlformats.org/officeDocument/2006/customXml" ds:itemID="{571BF107-3274-4FF2-8D3E-355BA21C33A8}">
   <ds:schemaRefs>
     <ds:schemaRef ds:uri="http://schemas.openxmlformats.org/officeDocument/2006/bibliography"/>
   </ds:schemaRefs>

</xml_diff>

<commit_message>
Adding REDO and REREAD description for NS 4.28.0
</commit_message>
<xml_diff>
--- a/misc/NetSchedule Command Reference.docx
+++ b/misc/NetSchedule Command Reference.docx
@@ -318,7 +318,7 @@
                   <w:t>ersion: 1.</w:t>
                 </w:r>
                 <w:r>
-                  <w:t>64</w:t>
+                  <w:t>65</w:t>
                 </w:r>
               </w:p>
             </w:tc>
@@ -394,7 +394,7 @@
           <w:r>
             <w:fldChar w:fldCharType="separate"/>
           </w:r>
-          <w:hyperlink w:anchor="_Toc445479111" w:history="1">
+          <w:hyperlink w:anchor="_Toc464139623" w:history="1">
             <w:r>
               <w:rPr>
                 <w:rStyle w:val="Hyperlink"/>
@@ -421,7 +421,7 @@
                 <w:noProof/>
                 <w:webHidden/>
               </w:rPr>
-              <w:instrText xml:space="preserve"> PAGEREF _Toc445479111 \h </w:instrText>
+              <w:instrText xml:space="preserve"> PAGEREF _Toc464139623 \h </w:instrText>
             </w:r>
             <w:r>
               <w:rPr>
@@ -463,7 +463,7 @@
               <w:noProof/>
             </w:rPr>
           </w:pPr>
-          <w:hyperlink w:anchor="_Toc445479112" w:history="1">
+          <w:hyperlink w:anchor="_Toc464139624" w:history="1">
             <w:r>
               <w:rPr>
                 <w:rStyle w:val="Hyperlink"/>
@@ -490,7 +490,7 @@
                 <w:noProof/>
                 <w:webHidden/>
               </w:rPr>
-              <w:instrText xml:space="preserve"> PAGEREF _Toc445479112 \h </w:instrText>
+              <w:instrText xml:space="preserve"> PAGEREF _Toc464139624 \h </w:instrText>
             </w:r>
             <w:r>
               <w:rPr>
@@ -532,7 +532,7 @@
               <w:noProof/>
             </w:rPr>
           </w:pPr>
-          <w:hyperlink w:anchor="_Toc445479113" w:history="1">
+          <w:hyperlink w:anchor="_Toc464139625" w:history="1">
             <w:r>
               <w:rPr>
                 <w:rStyle w:val="Hyperlink"/>
@@ -559,7 +559,7 @@
                 <w:noProof/>
                 <w:webHidden/>
               </w:rPr>
-              <w:instrText xml:space="preserve"> PAGEREF _Toc445479113 \h </w:instrText>
+              <w:instrText xml:space="preserve"> PAGEREF _Toc464139625 \h </w:instrText>
             </w:r>
             <w:r>
               <w:rPr>
@@ -601,7 +601,7 @@
               <w:noProof/>
             </w:rPr>
           </w:pPr>
-          <w:hyperlink w:anchor="_Toc445479114" w:history="1">
+          <w:hyperlink w:anchor="_Toc464139626" w:history="1">
             <w:r>
               <w:rPr>
                 <w:rStyle w:val="Hyperlink"/>
@@ -628,7 +628,7 @@
                 <w:noProof/>
                 <w:webHidden/>
               </w:rPr>
-              <w:instrText xml:space="preserve"> PAGEREF _Toc445479114 \h </w:instrText>
+              <w:instrText xml:space="preserve"> PAGEREF _Toc464139626 \h </w:instrText>
             </w:r>
             <w:r>
               <w:rPr>
@@ -670,7 +670,7 @@
               <w:noProof/>
             </w:rPr>
           </w:pPr>
-          <w:hyperlink w:anchor="_Toc445479115" w:history="1">
+          <w:hyperlink w:anchor="_Toc464139627" w:history="1">
             <w:r>
               <w:rPr>
                 <w:rStyle w:val="Hyperlink"/>
@@ -697,7 +697,7 @@
                 <w:noProof/>
                 <w:webHidden/>
               </w:rPr>
-              <w:instrText xml:space="preserve"> PAGEREF _Toc445479115 \h </w:instrText>
+              <w:instrText xml:space="preserve"> PAGEREF _Toc464139627 \h </w:instrText>
             </w:r>
             <w:r>
               <w:rPr>
@@ -739,7 +739,7 @@
               <w:noProof/>
             </w:rPr>
           </w:pPr>
-          <w:hyperlink w:anchor="_Toc445479116" w:history="1">
+          <w:hyperlink w:anchor="_Toc464139628" w:history="1">
             <w:r>
               <w:rPr>
                 <w:rStyle w:val="Hyperlink"/>
@@ -766,7 +766,7 @@
                 <w:noProof/>
                 <w:webHidden/>
               </w:rPr>
-              <w:instrText xml:space="preserve"> PAGEREF _Toc445479116 \h </w:instrText>
+              <w:instrText xml:space="preserve"> PAGEREF _Toc464139628 \h </w:instrText>
             </w:r>
             <w:r>
               <w:rPr>
@@ -808,7 +808,7 @@
               <w:noProof/>
             </w:rPr>
           </w:pPr>
-          <w:hyperlink w:anchor="_Toc445479117" w:history="1">
+          <w:hyperlink w:anchor="_Toc464139629" w:history="1">
             <w:r>
               <w:rPr>
                 <w:rStyle w:val="Hyperlink"/>
@@ -835,7 +835,7 @@
                 <w:noProof/>
                 <w:webHidden/>
               </w:rPr>
-              <w:instrText xml:space="preserve"> PAGEREF _Toc445479117 \h </w:instrText>
+              <w:instrText xml:space="preserve"> PAGEREF _Toc464139629 \h </w:instrText>
             </w:r>
             <w:r>
               <w:rPr>
@@ -877,7 +877,7 @@
               <w:noProof/>
             </w:rPr>
           </w:pPr>
-          <w:hyperlink w:anchor="_Toc445479118" w:history="1">
+          <w:hyperlink w:anchor="_Toc464139630" w:history="1">
             <w:r>
               <w:rPr>
                 <w:rStyle w:val="Hyperlink"/>
@@ -904,7 +904,7 @@
                 <w:noProof/>
                 <w:webHidden/>
               </w:rPr>
-              <w:instrText xml:space="preserve"> PAGEREF _Toc445479118 \h </w:instrText>
+              <w:instrText xml:space="preserve"> PAGEREF _Toc464139630 \h </w:instrText>
             </w:r>
             <w:r>
               <w:rPr>
@@ -946,7 +946,7 @@
               <w:noProof/>
             </w:rPr>
           </w:pPr>
-          <w:hyperlink w:anchor="_Toc445479119" w:history="1">
+          <w:hyperlink w:anchor="_Toc464139631" w:history="1">
             <w:r>
               <w:rPr>
                 <w:rStyle w:val="Hyperlink"/>
@@ -973,7 +973,7 @@
                 <w:noProof/>
                 <w:webHidden/>
               </w:rPr>
-              <w:instrText xml:space="preserve"> PAGEREF _Toc445479119 \h </w:instrText>
+              <w:instrText xml:space="preserve"> PAGEREF _Toc464139631 \h </w:instrText>
             </w:r>
             <w:r>
               <w:rPr>
@@ -1015,7 +1015,7 @@
               <w:noProof/>
             </w:rPr>
           </w:pPr>
-          <w:hyperlink w:anchor="_Toc445479120" w:history="1">
+          <w:hyperlink w:anchor="_Toc464139632" w:history="1">
             <w:r>
               <w:rPr>
                 <w:rStyle w:val="Hyperlink"/>
@@ -1042,7 +1042,7 @@
                 <w:noProof/>
                 <w:webHidden/>
               </w:rPr>
-              <w:instrText xml:space="preserve"> PAGEREF _Toc445479120 \h </w:instrText>
+              <w:instrText xml:space="preserve"> PAGEREF _Toc464139632 \h </w:instrText>
             </w:r>
             <w:r>
               <w:rPr>
@@ -1084,7 +1084,7 @@
               <w:noProof/>
             </w:rPr>
           </w:pPr>
-          <w:hyperlink w:anchor="_Toc445479121" w:history="1">
+          <w:hyperlink w:anchor="_Toc464139633" w:history="1">
             <w:r>
               <w:rPr>
                 <w:rStyle w:val="Hyperlink"/>
@@ -1111,7 +1111,7 @@
                 <w:noProof/>
                 <w:webHidden/>
               </w:rPr>
-              <w:instrText xml:space="preserve"> PAGEREF _Toc445479121 \h </w:instrText>
+              <w:instrText xml:space="preserve"> PAGEREF _Toc464139633 \h </w:instrText>
             </w:r>
             <w:r>
               <w:rPr>
@@ -1153,7 +1153,7 @@
               <w:noProof/>
             </w:rPr>
           </w:pPr>
-          <w:hyperlink w:anchor="_Toc445479122" w:history="1">
+          <w:hyperlink w:anchor="_Toc464139634" w:history="1">
             <w:r>
               <w:rPr>
                 <w:rStyle w:val="Hyperlink"/>
@@ -1180,7 +1180,7 @@
                 <w:noProof/>
                 <w:webHidden/>
               </w:rPr>
-              <w:instrText xml:space="preserve"> PAGEREF _Toc445479122 \h </w:instrText>
+              <w:instrText xml:space="preserve"> PAGEREF _Toc464139634 \h </w:instrText>
             </w:r>
             <w:r>
               <w:rPr>
@@ -1222,7 +1222,7 @@
               <w:noProof/>
             </w:rPr>
           </w:pPr>
-          <w:hyperlink w:anchor="_Toc445479123" w:history="1">
+          <w:hyperlink w:anchor="_Toc464139635" w:history="1">
             <w:r>
               <w:rPr>
                 <w:rStyle w:val="Hyperlink"/>
@@ -1249,7 +1249,7 @@
                 <w:noProof/>
                 <w:webHidden/>
               </w:rPr>
-              <w:instrText xml:space="preserve"> PAGEREF _Toc445479123 \h </w:instrText>
+              <w:instrText xml:space="preserve"> PAGEREF _Toc464139635 \h </w:instrText>
             </w:r>
             <w:r>
               <w:rPr>
@@ -1291,7 +1291,7 @@
               <w:noProof/>
             </w:rPr>
           </w:pPr>
-          <w:hyperlink w:anchor="_Toc445479124" w:history="1">
+          <w:hyperlink w:anchor="_Toc464139636" w:history="1">
             <w:r>
               <w:rPr>
                 <w:rStyle w:val="Hyperlink"/>
@@ -1318,7 +1318,7 @@
                 <w:noProof/>
                 <w:webHidden/>
               </w:rPr>
-              <w:instrText xml:space="preserve"> PAGEREF _Toc445479124 \h </w:instrText>
+              <w:instrText xml:space="preserve"> PAGEREF _Toc464139636 \h </w:instrText>
             </w:r>
             <w:r>
               <w:rPr>
@@ -1360,7 +1360,7 @@
               <w:noProof/>
             </w:rPr>
           </w:pPr>
-          <w:hyperlink w:anchor="_Toc445479125" w:history="1">
+          <w:hyperlink w:anchor="_Toc464139637" w:history="1">
             <w:r>
               <w:rPr>
                 <w:rStyle w:val="Hyperlink"/>
@@ -1387,7 +1387,7 @@
                 <w:noProof/>
                 <w:webHidden/>
               </w:rPr>
-              <w:instrText xml:space="preserve"> PAGEREF _Toc445479125 \h </w:instrText>
+              <w:instrText xml:space="preserve"> PAGEREF _Toc464139637 \h </w:instrText>
             </w:r>
             <w:r>
               <w:rPr>
@@ -1429,7 +1429,7 @@
               <w:noProof/>
             </w:rPr>
           </w:pPr>
-          <w:hyperlink w:anchor="_Toc445479126" w:history="1">
+          <w:hyperlink w:anchor="_Toc464139638" w:history="1">
             <w:r>
               <w:rPr>
                 <w:rStyle w:val="Hyperlink"/>
@@ -1456,7 +1456,7 @@
                 <w:noProof/>
                 <w:webHidden/>
               </w:rPr>
-              <w:instrText xml:space="preserve"> PAGEREF _Toc445479126 \h </w:instrText>
+              <w:instrText xml:space="preserve"> PAGEREF _Toc464139638 \h </w:instrText>
             </w:r>
             <w:r>
               <w:rPr>
@@ -1498,7 +1498,7 @@
               <w:noProof/>
             </w:rPr>
           </w:pPr>
-          <w:hyperlink w:anchor="_Toc445479127" w:history="1">
+          <w:hyperlink w:anchor="_Toc464139639" w:history="1">
             <w:r>
               <w:rPr>
                 <w:rStyle w:val="Hyperlink"/>
@@ -1525,7 +1525,7 @@
                 <w:noProof/>
                 <w:webHidden/>
               </w:rPr>
-              <w:instrText xml:space="preserve"> PAGEREF _Toc445479127 \h </w:instrText>
+              <w:instrText xml:space="preserve"> PAGEREF _Toc464139639 \h </w:instrText>
             </w:r>
             <w:r>
               <w:rPr>
@@ -1567,7 +1567,7 @@
               <w:noProof/>
             </w:rPr>
           </w:pPr>
-          <w:hyperlink w:anchor="_Toc445479128" w:history="1">
+          <w:hyperlink w:anchor="_Toc464139640" w:history="1">
             <w:r>
               <w:rPr>
                 <w:rStyle w:val="Hyperlink"/>
@@ -1594,7 +1594,7 @@
                 <w:noProof/>
                 <w:webHidden/>
               </w:rPr>
-              <w:instrText xml:space="preserve"> PAGEREF _Toc445479128 \h </w:instrText>
+              <w:instrText xml:space="preserve"> PAGEREF _Toc464139640 \h </w:instrText>
             </w:r>
             <w:r>
               <w:rPr>
@@ -1614,7 +1614,7 @@
                 <w:noProof/>
                 <w:webHidden/>
               </w:rPr>
-              <w:t>18</w:t>
+              <w:t>19</w:t>
             </w:r>
             <w:r>
               <w:rPr>
@@ -1636,7 +1636,7 @@
               <w:noProof/>
             </w:rPr>
           </w:pPr>
-          <w:hyperlink w:anchor="_Toc445479129" w:history="1">
+          <w:hyperlink w:anchor="_Toc464139641" w:history="1">
             <w:r>
               <w:rPr>
                 <w:rStyle w:val="Hyperlink"/>
@@ -1663,7 +1663,7 @@
                 <w:noProof/>
                 <w:webHidden/>
               </w:rPr>
-              <w:instrText xml:space="preserve"> PAGEREF _Toc445479129 \h </w:instrText>
+              <w:instrText xml:space="preserve"> PAGEREF _Toc464139641 \h </w:instrText>
             </w:r>
             <w:r>
               <w:rPr>
@@ -1705,7 +1705,7 @@
               <w:noProof/>
             </w:rPr>
           </w:pPr>
-          <w:hyperlink w:anchor="_Toc445479130" w:history="1">
+          <w:hyperlink w:anchor="_Toc464139642" w:history="1">
             <w:r>
               <w:rPr>
                 <w:rStyle w:val="Hyperlink"/>
@@ -1732,7 +1732,7 @@
                 <w:noProof/>
                 <w:webHidden/>
               </w:rPr>
-              <w:instrText xml:space="preserve"> PAGEREF _Toc445479130 \h </w:instrText>
+              <w:instrText xml:space="preserve"> PAGEREF _Toc464139642 \h </w:instrText>
             </w:r>
             <w:r>
               <w:rPr>
@@ -1774,7 +1774,7 @@
               <w:noProof/>
             </w:rPr>
           </w:pPr>
-          <w:hyperlink w:anchor="_Toc445479131" w:history="1">
+          <w:hyperlink w:anchor="_Toc464139643" w:history="1">
             <w:r>
               <w:rPr>
                 <w:rStyle w:val="Hyperlink"/>
@@ -1801,7 +1801,7 @@
                 <w:noProof/>
                 <w:webHidden/>
               </w:rPr>
-              <w:instrText xml:space="preserve"> PAGEREF _Toc445479131 \h </w:instrText>
+              <w:instrText xml:space="preserve"> PAGEREF _Toc464139643 \h </w:instrText>
             </w:r>
             <w:r>
               <w:rPr>
@@ -1843,7 +1843,7 @@
               <w:noProof/>
             </w:rPr>
           </w:pPr>
-          <w:hyperlink w:anchor="_Toc445479132" w:history="1">
+          <w:hyperlink w:anchor="_Toc464139644" w:history="1">
             <w:r>
               <w:rPr>
                 <w:rStyle w:val="Hyperlink"/>
@@ -1870,7 +1870,7 @@
                 <w:noProof/>
                 <w:webHidden/>
               </w:rPr>
-              <w:instrText xml:space="preserve"> PAGEREF _Toc445479132 \h </w:instrText>
+              <w:instrText xml:space="preserve"> PAGEREF _Toc464139644 \h </w:instrText>
             </w:r>
             <w:r>
               <w:rPr>
@@ -1890,7 +1890,7 @@
                 <w:noProof/>
                 <w:webHidden/>
               </w:rPr>
-              <w:t>21</w:t>
+              <w:t>22</w:t>
             </w:r>
             <w:r>
               <w:rPr>
@@ -1912,7 +1912,7 @@
               <w:noProof/>
             </w:rPr>
           </w:pPr>
-          <w:hyperlink w:anchor="_Toc445479133" w:history="1">
+          <w:hyperlink w:anchor="_Toc464139645" w:history="1">
             <w:r>
               <w:rPr>
                 <w:rStyle w:val="Hyperlink"/>
@@ -1939,7 +1939,7 @@
                 <w:noProof/>
                 <w:webHidden/>
               </w:rPr>
-              <w:instrText xml:space="preserve"> PAGEREF _Toc445479133 \h </w:instrText>
+              <w:instrText xml:space="preserve"> PAGEREF _Toc464139645 \h </w:instrText>
             </w:r>
             <w:r>
               <w:rPr>
@@ -1981,7 +1981,7 @@
               <w:noProof/>
             </w:rPr>
           </w:pPr>
-          <w:hyperlink w:anchor="_Toc445479134" w:history="1">
+          <w:hyperlink w:anchor="_Toc464139646" w:history="1">
             <w:r>
               <w:rPr>
                 <w:rStyle w:val="Hyperlink"/>
@@ -2008,7 +2008,7 @@
                 <w:noProof/>
                 <w:webHidden/>
               </w:rPr>
-              <w:instrText xml:space="preserve"> PAGEREF _Toc445479134 \h </w:instrText>
+              <w:instrText xml:space="preserve"> PAGEREF _Toc464139646 \h </w:instrText>
             </w:r>
             <w:r>
               <w:rPr>
@@ -2050,7 +2050,7 @@
               <w:noProof/>
             </w:rPr>
           </w:pPr>
-          <w:hyperlink w:anchor="_Toc445479135" w:history="1">
+          <w:hyperlink w:anchor="_Toc464139647" w:history="1">
             <w:r>
               <w:rPr>
                 <w:rStyle w:val="Hyperlink"/>
@@ -2077,7 +2077,7 @@
                 <w:noProof/>
                 <w:webHidden/>
               </w:rPr>
-              <w:instrText xml:space="preserve"> PAGEREF _Toc445479135 \h </w:instrText>
+              <w:instrText xml:space="preserve"> PAGEREF _Toc464139647 \h </w:instrText>
             </w:r>
             <w:r>
               <w:rPr>
@@ -2119,7 +2119,7 @@
               <w:noProof/>
             </w:rPr>
           </w:pPr>
-          <w:hyperlink w:anchor="_Toc445479136" w:history="1">
+          <w:hyperlink w:anchor="_Toc464139648" w:history="1">
             <w:r>
               <w:rPr>
                 <w:rStyle w:val="Hyperlink"/>
@@ -2146,7 +2146,7 @@
                 <w:noProof/>
                 <w:webHidden/>
               </w:rPr>
-              <w:instrText xml:space="preserve"> PAGEREF _Toc445479136 \h </w:instrText>
+              <w:instrText xml:space="preserve"> PAGEREF _Toc464139648 \h </w:instrText>
             </w:r>
             <w:r>
               <w:rPr>
@@ -2188,7 +2188,7 @@
               <w:noProof/>
             </w:rPr>
           </w:pPr>
-          <w:hyperlink w:anchor="_Toc445479137" w:history="1">
+          <w:hyperlink w:anchor="_Toc464139649" w:history="1">
             <w:r>
               <w:rPr>
                 <w:rStyle w:val="Hyperlink"/>
@@ -2215,7 +2215,7 @@
                 <w:noProof/>
                 <w:webHidden/>
               </w:rPr>
-              <w:instrText xml:space="preserve"> PAGEREF _Toc445479137 \h </w:instrText>
+              <w:instrText xml:space="preserve"> PAGEREF _Toc464139649 \h </w:instrText>
             </w:r>
             <w:r>
               <w:rPr>
@@ -2257,7 +2257,7 @@
               <w:noProof/>
             </w:rPr>
           </w:pPr>
-          <w:hyperlink w:anchor="_Toc445479138" w:history="1">
+          <w:hyperlink w:anchor="_Toc464139650" w:history="1">
             <w:r>
               <w:rPr>
                 <w:rStyle w:val="Hyperlink"/>
@@ -2284,7 +2284,7 @@
                 <w:noProof/>
                 <w:webHidden/>
               </w:rPr>
-              <w:instrText xml:space="preserve"> PAGEREF _Toc445479138 \h </w:instrText>
+              <w:instrText xml:space="preserve"> PAGEREF _Toc464139650 \h </w:instrText>
             </w:r>
             <w:r>
               <w:rPr>
@@ -2304,7 +2304,7 @@
                 <w:noProof/>
                 <w:webHidden/>
               </w:rPr>
-              <w:t>28</w:t>
+              <w:t>29</w:t>
             </w:r>
             <w:r>
               <w:rPr>
@@ -2326,7 +2326,7 @@
               <w:noProof/>
             </w:rPr>
           </w:pPr>
-          <w:hyperlink w:anchor="_Toc445479139" w:history="1">
+          <w:hyperlink w:anchor="_Toc464139651" w:history="1">
             <w:r>
               <w:rPr>
                 <w:rStyle w:val="Hyperlink"/>
@@ -2353,7 +2353,7 @@
                 <w:noProof/>
                 <w:webHidden/>
               </w:rPr>
-              <w:instrText xml:space="preserve"> PAGEREF _Toc445479139 \h </w:instrText>
+              <w:instrText xml:space="preserve"> PAGEREF _Toc464139651 \h </w:instrText>
             </w:r>
             <w:r>
               <w:rPr>
@@ -2395,7 +2395,7 @@
               <w:noProof/>
             </w:rPr>
           </w:pPr>
-          <w:hyperlink w:anchor="_Toc445479140" w:history="1">
+          <w:hyperlink w:anchor="_Toc464139652" w:history="1">
             <w:r>
               <w:rPr>
                 <w:rStyle w:val="Hyperlink"/>
@@ -2422,7 +2422,7 @@
                 <w:noProof/>
                 <w:webHidden/>
               </w:rPr>
-              <w:instrText xml:space="preserve"> PAGEREF _Toc445479140 \h </w:instrText>
+              <w:instrText xml:space="preserve"> PAGEREF _Toc464139652 \h </w:instrText>
             </w:r>
             <w:r>
               <w:rPr>
@@ -2464,7 +2464,7 @@
               <w:noProof/>
             </w:rPr>
           </w:pPr>
-          <w:hyperlink w:anchor="_Toc445479141" w:history="1">
+          <w:hyperlink w:anchor="_Toc464139653" w:history="1">
             <w:r>
               <w:rPr>
                 <w:rStyle w:val="Hyperlink"/>
@@ -2491,7 +2491,7 @@
                 <w:noProof/>
                 <w:webHidden/>
               </w:rPr>
-              <w:instrText xml:space="preserve"> PAGEREF _Toc445479141 \h </w:instrText>
+              <w:instrText xml:space="preserve"> PAGEREF _Toc464139653 \h </w:instrText>
             </w:r>
             <w:r>
               <w:rPr>
@@ -2533,7 +2533,7 @@
               <w:noProof/>
             </w:rPr>
           </w:pPr>
-          <w:hyperlink w:anchor="_Toc445479142" w:history="1">
+          <w:hyperlink w:anchor="_Toc464139654" w:history="1">
             <w:r>
               <w:rPr>
                 <w:rStyle w:val="Hyperlink"/>
@@ -2560,7 +2560,7 @@
                 <w:noProof/>
                 <w:webHidden/>
               </w:rPr>
-              <w:instrText xml:space="preserve"> PAGEREF _Toc445479142 \h </w:instrText>
+              <w:instrText xml:space="preserve"> PAGEREF _Toc464139654 \h </w:instrText>
             </w:r>
             <w:r>
               <w:rPr>
@@ -2580,7 +2580,7 @@
                 <w:noProof/>
                 <w:webHidden/>
               </w:rPr>
-              <w:t>33</w:t>
+              <w:t>34</w:t>
             </w:r>
             <w:r>
               <w:rPr>
@@ -2602,7 +2602,7 @@
               <w:noProof/>
             </w:rPr>
           </w:pPr>
-          <w:hyperlink w:anchor="_Toc445479143" w:history="1">
+          <w:hyperlink w:anchor="_Toc464139655" w:history="1">
             <w:r>
               <w:rPr>
                 <w:rStyle w:val="Hyperlink"/>
@@ -2629,7 +2629,7 @@
                 <w:noProof/>
                 <w:webHidden/>
               </w:rPr>
-              <w:instrText xml:space="preserve"> PAGEREF _Toc445479143 \h </w:instrText>
+              <w:instrText xml:space="preserve"> PAGEREF _Toc464139655 \h </w:instrText>
             </w:r>
             <w:r>
               <w:rPr>
@@ -2671,7 +2671,7 @@
               <w:noProof/>
             </w:rPr>
           </w:pPr>
-          <w:hyperlink w:anchor="_Toc445479144" w:history="1">
+          <w:hyperlink w:anchor="_Toc464139656" w:history="1">
             <w:r>
               <w:rPr>
                 <w:rStyle w:val="Hyperlink"/>
@@ -2698,7 +2698,7 @@
                 <w:noProof/>
                 <w:webHidden/>
               </w:rPr>
-              <w:instrText xml:space="preserve"> PAGEREF _Toc445479144 \h </w:instrText>
+              <w:instrText xml:space="preserve"> PAGEREF _Toc464139656 \h </w:instrText>
             </w:r>
             <w:r>
               <w:rPr>
@@ -2740,7 +2740,7 @@
               <w:noProof/>
             </w:rPr>
           </w:pPr>
-          <w:hyperlink w:anchor="_Toc445479145" w:history="1">
+          <w:hyperlink w:anchor="_Toc464139657" w:history="1">
             <w:r>
               <w:rPr>
                 <w:rStyle w:val="Hyperlink"/>
@@ -2767,7 +2767,7 @@
                 <w:noProof/>
                 <w:webHidden/>
               </w:rPr>
-              <w:instrText xml:space="preserve"> PAGEREF _Toc445479145 \h </w:instrText>
+              <w:instrText xml:space="preserve"> PAGEREF _Toc464139657 \h </w:instrText>
             </w:r>
             <w:r>
               <w:rPr>
@@ -2809,7 +2809,7 @@
               <w:noProof/>
             </w:rPr>
           </w:pPr>
-          <w:hyperlink w:anchor="_Toc445479146" w:history="1">
+          <w:hyperlink w:anchor="_Toc464139658" w:history="1">
             <w:r>
               <w:rPr>
                 <w:rStyle w:val="Hyperlink"/>
@@ -2836,7 +2836,7 @@
                 <w:noProof/>
                 <w:webHidden/>
               </w:rPr>
-              <w:instrText xml:space="preserve"> PAGEREF _Toc445479146 \h </w:instrText>
+              <w:instrText xml:space="preserve"> PAGEREF _Toc464139658 \h </w:instrText>
             </w:r>
             <w:r>
               <w:rPr>
@@ -2878,7 +2878,7 @@
               <w:noProof/>
             </w:rPr>
           </w:pPr>
-          <w:hyperlink w:anchor="_Toc445479147" w:history="1">
+          <w:hyperlink w:anchor="_Toc464139659" w:history="1">
             <w:r>
               <w:rPr>
                 <w:rStyle w:val="Hyperlink"/>
@@ -2905,7 +2905,7 @@
                 <w:noProof/>
                 <w:webHidden/>
               </w:rPr>
-              <w:instrText xml:space="preserve"> PAGEREF _Toc445479147 \h </w:instrText>
+              <w:instrText xml:space="preserve"> PAGEREF _Toc464139659 \h </w:instrText>
             </w:r>
             <w:r>
               <w:rPr>
@@ -2925,7 +2925,7 @@
                 <w:noProof/>
                 <w:webHidden/>
               </w:rPr>
-              <w:t>37</w:t>
+              <w:t>38</w:t>
             </w:r>
             <w:r>
               <w:rPr>
@@ -2947,7 +2947,7 @@
               <w:noProof/>
             </w:rPr>
           </w:pPr>
-          <w:hyperlink w:anchor="_Toc445479148" w:history="1">
+          <w:hyperlink w:anchor="_Toc464139660" w:history="1">
             <w:r>
               <w:rPr>
                 <w:rStyle w:val="Hyperlink"/>
@@ -2974,7 +2974,7 @@
                 <w:noProof/>
                 <w:webHidden/>
               </w:rPr>
-              <w:instrText xml:space="preserve"> PAGEREF _Toc445479148 \h </w:instrText>
+              <w:instrText xml:space="preserve"> PAGEREF _Toc464139660 \h </w:instrText>
             </w:r>
             <w:r>
               <w:rPr>
@@ -3016,7 +3016,7 @@
               <w:noProof/>
             </w:rPr>
           </w:pPr>
-          <w:hyperlink w:anchor="_Toc445479149" w:history="1">
+          <w:hyperlink w:anchor="_Toc464139661" w:history="1">
             <w:r>
               <w:rPr>
                 <w:rStyle w:val="Hyperlink"/>
@@ -3043,7 +3043,7 @@
                 <w:noProof/>
                 <w:webHidden/>
               </w:rPr>
-              <w:instrText xml:space="preserve"> PAGEREF _Toc445479149 \h </w:instrText>
+              <w:instrText xml:space="preserve"> PAGEREF _Toc464139661 \h </w:instrText>
             </w:r>
             <w:r>
               <w:rPr>
@@ -3063,7 +3063,7 @@
                 <w:noProof/>
                 <w:webHidden/>
               </w:rPr>
-              <w:t>40</w:t>
+              <w:t>41</w:t>
             </w:r>
             <w:r>
               <w:rPr>
@@ -3085,7 +3085,7 @@
               <w:noProof/>
             </w:rPr>
           </w:pPr>
-          <w:hyperlink w:anchor="_Toc445479150" w:history="1">
+          <w:hyperlink w:anchor="_Toc464139662" w:history="1">
             <w:r>
               <w:rPr>
                 <w:rStyle w:val="Hyperlink"/>
@@ -3112,7 +3112,7 @@
                 <w:noProof/>
                 <w:webHidden/>
               </w:rPr>
-              <w:instrText xml:space="preserve"> PAGEREF _Toc445479150 \h </w:instrText>
+              <w:instrText xml:space="preserve"> PAGEREF _Toc464139662 \h </w:instrText>
             </w:r>
             <w:r>
               <w:rPr>
@@ -3154,7 +3154,7 @@
               <w:noProof/>
             </w:rPr>
           </w:pPr>
-          <w:hyperlink w:anchor="_Toc445479151" w:history="1">
+          <w:hyperlink w:anchor="_Toc464139663" w:history="1">
             <w:r>
               <w:rPr>
                 <w:rStyle w:val="Hyperlink"/>
@@ -3181,7 +3181,7 @@
                 <w:noProof/>
                 <w:webHidden/>
               </w:rPr>
-              <w:instrText xml:space="preserve"> PAGEREF _Toc445479151 \h </w:instrText>
+              <w:instrText xml:space="preserve"> PAGEREF _Toc464139663 \h </w:instrText>
             </w:r>
             <w:r>
               <w:rPr>
@@ -3223,7 +3223,7 @@
               <w:noProof/>
             </w:rPr>
           </w:pPr>
-          <w:hyperlink w:anchor="_Toc445479152" w:history="1">
+          <w:hyperlink w:anchor="_Toc464139664" w:history="1">
             <w:r>
               <w:rPr>
                 <w:rStyle w:val="Hyperlink"/>
@@ -3250,7 +3250,7 @@
                 <w:noProof/>
                 <w:webHidden/>
               </w:rPr>
-              <w:instrText xml:space="preserve"> PAGEREF _Toc445479152 \h </w:instrText>
+              <w:instrText xml:space="preserve"> PAGEREF _Toc464139664 \h </w:instrText>
             </w:r>
             <w:r>
               <w:rPr>
@@ -3292,7 +3292,7 @@
               <w:noProof/>
             </w:rPr>
           </w:pPr>
-          <w:hyperlink w:anchor="_Toc445479153" w:history="1">
+          <w:hyperlink w:anchor="_Toc464139665" w:history="1">
             <w:r>
               <w:rPr>
                 <w:rStyle w:val="Hyperlink"/>
@@ -3319,7 +3319,7 @@
                 <w:noProof/>
                 <w:webHidden/>
               </w:rPr>
-              <w:instrText xml:space="preserve"> PAGEREF _Toc445479153 \h </w:instrText>
+              <w:instrText xml:space="preserve"> PAGEREF _Toc464139665 \h </w:instrText>
             </w:r>
             <w:r>
               <w:rPr>
@@ -3361,7 +3361,7 @@
               <w:noProof/>
             </w:rPr>
           </w:pPr>
-          <w:hyperlink w:anchor="_Toc445479154" w:history="1">
+          <w:hyperlink w:anchor="_Toc464139666" w:history="1">
             <w:r>
               <w:rPr>
                 <w:rStyle w:val="Hyperlink"/>
@@ -3388,7 +3388,7 @@
                 <w:noProof/>
                 <w:webHidden/>
               </w:rPr>
-              <w:instrText xml:space="preserve"> PAGEREF _Toc445479154 \h </w:instrText>
+              <w:instrText xml:space="preserve"> PAGEREF _Toc464139666 \h </w:instrText>
             </w:r>
             <w:r>
               <w:rPr>
@@ -3408,7 +3408,7 @@
                 <w:noProof/>
                 <w:webHidden/>
               </w:rPr>
-              <w:t>44</w:t>
+              <w:t>45</w:t>
             </w:r>
             <w:r>
               <w:rPr>
@@ -3430,7 +3430,7 @@
               <w:noProof/>
             </w:rPr>
           </w:pPr>
-          <w:hyperlink w:anchor="_Toc445479155" w:history="1">
+          <w:hyperlink w:anchor="_Toc464139667" w:history="1">
             <w:r>
               <w:rPr>
                 <w:rStyle w:val="Hyperlink"/>
@@ -3457,7 +3457,7 @@
                 <w:noProof/>
                 <w:webHidden/>
               </w:rPr>
-              <w:instrText xml:space="preserve"> PAGEREF _Toc445479155 \h </w:instrText>
+              <w:instrText xml:space="preserve"> PAGEREF _Toc464139667 \h </w:instrText>
             </w:r>
             <w:r>
               <w:rPr>
@@ -3499,7 +3499,7 @@
               <w:noProof/>
             </w:rPr>
           </w:pPr>
-          <w:hyperlink w:anchor="_Toc445479156" w:history="1">
+          <w:hyperlink w:anchor="_Toc464139668" w:history="1">
             <w:r>
               <w:rPr>
                 <w:rStyle w:val="Hyperlink"/>
@@ -3526,7 +3526,7 @@
                 <w:noProof/>
                 <w:webHidden/>
               </w:rPr>
-              <w:instrText xml:space="preserve"> PAGEREF _Toc445479156 \h </w:instrText>
+              <w:instrText xml:space="preserve"> PAGEREF _Toc464139668 \h </w:instrText>
             </w:r>
             <w:r>
               <w:rPr>
@@ -3568,7 +3568,7 @@
               <w:noProof/>
             </w:rPr>
           </w:pPr>
-          <w:hyperlink w:anchor="_Toc445479157" w:history="1">
+          <w:hyperlink w:anchor="_Toc464139669" w:history="1">
             <w:r>
               <w:rPr>
                 <w:rStyle w:val="Hyperlink"/>
@@ -3595,7 +3595,7 @@
                 <w:noProof/>
                 <w:webHidden/>
               </w:rPr>
-              <w:instrText xml:space="preserve"> PAGEREF _Toc445479157 \h </w:instrText>
+              <w:instrText xml:space="preserve"> PAGEREF _Toc464139669 \h </w:instrText>
             </w:r>
             <w:r>
               <w:rPr>
@@ -3615,7 +3615,7 @@
                 <w:noProof/>
                 <w:webHidden/>
               </w:rPr>
-              <w:t>47</w:t>
+              <w:t>48</w:t>
             </w:r>
             <w:r>
               <w:rPr>
@@ -3637,7 +3637,7 @@
               <w:noProof/>
             </w:rPr>
           </w:pPr>
-          <w:hyperlink w:anchor="_Toc445479158" w:history="1">
+          <w:hyperlink w:anchor="_Toc464139670" w:history="1">
             <w:r>
               <w:rPr>
                 <w:rStyle w:val="Hyperlink"/>
@@ -3664,7 +3664,7 @@
                 <w:noProof/>
                 <w:webHidden/>
               </w:rPr>
-              <w:instrText xml:space="preserve"> PAGEREF _Toc445479158 \h </w:instrText>
+              <w:instrText xml:space="preserve"> PAGEREF _Toc464139670 \h </w:instrText>
             </w:r>
             <w:r>
               <w:rPr>
@@ -3684,7 +3684,7 @@
                 <w:noProof/>
                 <w:webHidden/>
               </w:rPr>
-              <w:t>47</w:t>
+              <w:t>48</w:t>
             </w:r>
             <w:r>
               <w:rPr>
@@ -3706,7 +3706,7 @@
               <w:noProof/>
             </w:rPr>
           </w:pPr>
-          <w:hyperlink w:anchor="_Toc445479159" w:history="1">
+          <w:hyperlink w:anchor="_Toc464139671" w:history="1">
             <w:r>
               <w:rPr>
                 <w:rStyle w:val="Hyperlink"/>
@@ -3733,7 +3733,7 @@
                 <w:noProof/>
                 <w:webHidden/>
               </w:rPr>
-              <w:instrText xml:space="preserve"> PAGEREF _Toc445479159 \h </w:instrText>
+              <w:instrText xml:space="preserve"> PAGEREF _Toc464139671 \h </w:instrText>
             </w:r>
             <w:r>
               <w:rPr>
@@ -3753,7 +3753,7 @@
                 <w:noProof/>
                 <w:webHidden/>
               </w:rPr>
-              <w:t>48</w:t>
+              <w:t>49</w:t>
             </w:r>
             <w:r>
               <w:rPr>
@@ -3775,7 +3775,7 @@
               <w:noProof/>
             </w:rPr>
           </w:pPr>
-          <w:hyperlink w:anchor="_Toc445479160" w:history="1">
+          <w:hyperlink w:anchor="_Toc464139672" w:history="1">
             <w:r>
               <w:rPr>
                 <w:rStyle w:val="Hyperlink"/>
@@ -3802,7 +3802,7 @@
                 <w:noProof/>
                 <w:webHidden/>
               </w:rPr>
-              <w:instrText xml:space="preserve"> PAGEREF _Toc445479160 \h </w:instrText>
+              <w:instrText xml:space="preserve"> PAGEREF _Toc464139672 \h </w:instrText>
             </w:r>
             <w:r>
               <w:rPr>
@@ -3822,7 +3822,7 @@
                 <w:noProof/>
                 <w:webHidden/>
               </w:rPr>
-              <w:t>48</w:t>
+              <w:t>49</w:t>
             </w:r>
             <w:r>
               <w:rPr>
@@ -3844,7 +3844,7 @@
               <w:noProof/>
             </w:rPr>
           </w:pPr>
-          <w:hyperlink w:anchor="_Toc445479161" w:history="1">
+          <w:hyperlink w:anchor="_Toc464139673" w:history="1">
             <w:r>
               <w:rPr>
                 <w:rStyle w:val="Hyperlink"/>
@@ -3871,7 +3871,7 @@
                 <w:noProof/>
                 <w:webHidden/>
               </w:rPr>
-              <w:instrText xml:space="preserve"> PAGEREF _Toc445479161 \h </w:instrText>
+              <w:instrText xml:space="preserve"> PAGEREF _Toc464139673 \h </w:instrText>
             </w:r>
             <w:r>
               <w:rPr>
@@ -3891,7 +3891,7 @@
                 <w:noProof/>
                 <w:webHidden/>
               </w:rPr>
-              <w:t>48</w:t>
+              <w:t>49</w:t>
             </w:r>
             <w:r>
               <w:rPr>
@@ -3913,7 +3913,7 @@
               <w:noProof/>
             </w:rPr>
           </w:pPr>
-          <w:hyperlink w:anchor="_Toc445479162" w:history="1">
+          <w:hyperlink w:anchor="_Toc464139674" w:history="1">
             <w:r>
               <w:rPr>
                 <w:rStyle w:val="Hyperlink"/>
@@ -3940,7 +3940,7 @@
                 <w:noProof/>
                 <w:webHidden/>
               </w:rPr>
-              <w:instrText xml:space="preserve"> PAGEREF _Toc445479162 \h </w:instrText>
+              <w:instrText xml:space="preserve"> PAGEREF _Toc464139674 \h </w:instrText>
             </w:r>
             <w:r>
               <w:rPr>
@@ -3960,7 +3960,7 @@
                 <w:noProof/>
                 <w:webHidden/>
               </w:rPr>
-              <w:t>49</w:t>
+              <w:t>50</w:t>
             </w:r>
             <w:r>
               <w:rPr>
@@ -3982,7 +3982,7 @@
               <w:noProof/>
             </w:rPr>
           </w:pPr>
-          <w:hyperlink w:anchor="_Toc445479163" w:history="1">
+          <w:hyperlink w:anchor="_Toc464139675" w:history="1">
             <w:r>
               <w:rPr>
                 <w:rStyle w:val="Hyperlink"/>
@@ -4009,7 +4009,7 @@
                 <w:noProof/>
                 <w:webHidden/>
               </w:rPr>
-              <w:instrText xml:space="preserve"> PAGEREF _Toc445479163 \h </w:instrText>
+              <w:instrText xml:space="preserve"> PAGEREF _Toc464139675 \h </w:instrText>
             </w:r>
             <w:r>
               <w:rPr>
@@ -4029,7 +4029,7 @@
                 <w:noProof/>
                 <w:webHidden/>
               </w:rPr>
-              <w:t>50</w:t>
+              <w:t>51</w:t>
             </w:r>
             <w:r>
               <w:rPr>
@@ -4051,7 +4051,7 @@
               <w:noProof/>
             </w:rPr>
           </w:pPr>
-          <w:hyperlink w:anchor="_Toc445479164" w:history="1">
+          <w:hyperlink w:anchor="_Toc464139676" w:history="1">
             <w:r>
               <w:rPr>
                 <w:rStyle w:val="Hyperlink"/>
@@ -4078,7 +4078,7 @@
                 <w:noProof/>
                 <w:webHidden/>
               </w:rPr>
-              <w:instrText xml:space="preserve"> PAGEREF _Toc445479164 \h </w:instrText>
+              <w:instrText xml:space="preserve"> PAGEREF _Toc464139676 \h </w:instrText>
             </w:r>
             <w:r>
               <w:rPr>
@@ -4098,7 +4098,7 @@
                 <w:noProof/>
                 <w:webHidden/>
               </w:rPr>
-              <w:t>51</w:t>
+              <w:t>52</w:t>
             </w:r>
             <w:r>
               <w:rPr>
@@ -4120,7 +4120,7 @@
               <w:noProof/>
             </w:rPr>
           </w:pPr>
-          <w:hyperlink w:anchor="_Toc445479165" w:history="1">
+          <w:hyperlink w:anchor="_Toc464139677" w:history="1">
             <w:r>
               <w:rPr>
                 <w:rStyle w:val="Hyperlink"/>
@@ -4147,7 +4147,7 @@
                 <w:noProof/>
                 <w:webHidden/>
               </w:rPr>
-              <w:instrText xml:space="preserve"> PAGEREF _Toc445479165 \h </w:instrText>
+              <w:instrText xml:space="preserve"> PAGEREF _Toc464139677 \h </w:instrText>
             </w:r>
             <w:r>
               <w:rPr>
@@ -4167,7 +4167,7 @@
                 <w:noProof/>
                 <w:webHidden/>
               </w:rPr>
-              <w:t>53</w:t>
+              <w:t>54</w:t>
             </w:r>
             <w:r>
               <w:rPr>
@@ -4189,7 +4189,7 @@
               <w:noProof/>
             </w:rPr>
           </w:pPr>
-          <w:hyperlink w:anchor="_Toc445479166" w:history="1">
+          <w:hyperlink w:anchor="_Toc464139678" w:history="1">
             <w:r>
               <w:rPr>
                 <w:rStyle w:val="Hyperlink"/>
@@ -4216,7 +4216,7 @@
                 <w:noProof/>
                 <w:webHidden/>
               </w:rPr>
-              <w:instrText xml:space="preserve"> PAGEREF _Toc445479166 \h </w:instrText>
+              <w:instrText xml:space="preserve"> PAGEREF _Toc464139678 \h </w:instrText>
             </w:r>
             <w:r>
               <w:rPr>
@@ -4236,7 +4236,7 @@
                 <w:noProof/>
                 <w:webHidden/>
               </w:rPr>
-              <w:t>54</w:t>
+              <w:t>55</w:t>
             </w:r>
             <w:r>
               <w:rPr>
@@ -4258,7 +4258,7 @@
               <w:noProof/>
             </w:rPr>
           </w:pPr>
-          <w:hyperlink w:anchor="_Toc445479167" w:history="1">
+          <w:hyperlink w:anchor="_Toc464139679" w:history="1">
             <w:r>
               <w:rPr>
                 <w:rStyle w:val="Hyperlink"/>
@@ -4285,7 +4285,7 @@
                 <w:noProof/>
                 <w:webHidden/>
               </w:rPr>
-              <w:instrText xml:space="preserve"> PAGEREF _Toc445479167 \h </w:instrText>
+              <w:instrText xml:space="preserve"> PAGEREF _Toc464139679 \h </w:instrText>
             </w:r>
             <w:r>
               <w:rPr>
@@ -4305,7 +4305,7 @@
                 <w:noProof/>
                 <w:webHidden/>
               </w:rPr>
-              <w:t>57</w:t>
+              <w:t>58</w:t>
             </w:r>
             <w:r>
               <w:rPr>
@@ -4327,7 +4327,7 @@
               <w:noProof/>
             </w:rPr>
           </w:pPr>
-          <w:hyperlink w:anchor="_Toc445479168" w:history="1">
+          <w:hyperlink w:anchor="_Toc464139680" w:history="1">
             <w:r>
               <w:rPr>
                 <w:rStyle w:val="Hyperlink"/>
@@ -4354,7 +4354,7 @@
                 <w:noProof/>
                 <w:webHidden/>
               </w:rPr>
-              <w:instrText xml:space="preserve"> PAGEREF _Toc445479168 \h </w:instrText>
+              <w:instrText xml:space="preserve"> PAGEREF _Toc464139680 \h </w:instrText>
             </w:r>
             <w:r>
               <w:rPr>
@@ -4374,7 +4374,7 @@
                 <w:noProof/>
                 <w:webHidden/>
               </w:rPr>
-              <w:t>57</w:t>
+              <w:t>58</w:t>
             </w:r>
             <w:r>
               <w:rPr>
@@ -4396,7 +4396,7 @@
               <w:noProof/>
             </w:rPr>
           </w:pPr>
-          <w:hyperlink w:anchor="_Toc445479169" w:history="1">
+          <w:hyperlink w:anchor="_Toc464139681" w:history="1">
             <w:r>
               <w:rPr>
                 <w:rStyle w:val="Hyperlink"/>
@@ -4423,7 +4423,7 @@
                 <w:noProof/>
                 <w:webHidden/>
               </w:rPr>
-              <w:instrText xml:space="preserve"> PAGEREF _Toc445479169 \h </w:instrText>
+              <w:instrText xml:space="preserve"> PAGEREF _Toc464139681 \h </w:instrText>
             </w:r>
             <w:r>
               <w:rPr>
@@ -4443,7 +4443,7 @@
                 <w:noProof/>
                 <w:webHidden/>
               </w:rPr>
-              <w:t>57</w:t>
+              <w:t>58</w:t>
             </w:r>
             <w:r>
               <w:rPr>
@@ -4465,7 +4465,7 @@
               <w:noProof/>
             </w:rPr>
           </w:pPr>
-          <w:hyperlink w:anchor="_Toc445479170" w:history="1">
+          <w:hyperlink w:anchor="_Toc464139682" w:history="1">
             <w:r>
               <w:rPr>
                 <w:rStyle w:val="Hyperlink"/>
@@ -4492,7 +4492,7 @@
                 <w:noProof/>
                 <w:webHidden/>
               </w:rPr>
-              <w:instrText xml:space="preserve"> PAGEREF _Toc445479170 \h </w:instrText>
+              <w:instrText xml:space="preserve"> PAGEREF _Toc464139682 \h </w:instrText>
             </w:r>
             <w:r>
               <w:rPr>
@@ -4512,7 +4512,7 @@
                 <w:noProof/>
                 <w:webHidden/>
               </w:rPr>
-              <w:t>58</w:t>
+              <w:t>59</w:t>
             </w:r>
             <w:r>
               <w:rPr>
@@ -4534,7 +4534,7 @@
               <w:noProof/>
             </w:rPr>
           </w:pPr>
-          <w:hyperlink w:anchor="_Toc445479171" w:history="1">
+          <w:hyperlink w:anchor="_Toc464139683" w:history="1">
             <w:r>
               <w:rPr>
                 <w:rStyle w:val="Hyperlink"/>
@@ -4561,7 +4561,7 @@
                 <w:noProof/>
                 <w:webHidden/>
               </w:rPr>
-              <w:instrText xml:space="preserve"> PAGEREF _Toc445479171 \h </w:instrText>
+              <w:instrText xml:space="preserve"> PAGEREF _Toc464139683 \h </w:instrText>
             </w:r>
             <w:r>
               <w:rPr>
@@ -4581,7 +4581,7 @@
                 <w:noProof/>
                 <w:webHidden/>
               </w:rPr>
-              <w:t>59</w:t>
+              <w:t>60</w:t>
             </w:r>
             <w:r>
               <w:rPr>
@@ -4603,7 +4603,7 @@
               <w:noProof/>
             </w:rPr>
           </w:pPr>
-          <w:hyperlink w:anchor="_Toc445479172" w:history="1">
+          <w:hyperlink w:anchor="_Toc464139684" w:history="1">
             <w:r>
               <w:rPr>
                 <w:rStyle w:val="Hyperlink"/>
@@ -4630,7 +4630,7 @@
                 <w:noProof/>
                 <w:webHidden/>
               </w:rPr>
-              <w:instrText xml:space="preserve"> PAGEREF _Toc445479172 \h </w:instrText>
+              <w:instrText xml:space="preserve"> PAGEREF _Toc464139684 \h </w:instrText>
             </w:r>
             <w:r>
               <w:rPr>
@@ -4650,7 +4650,7 @@
                 <w:noProof/>
                 <w:webHidden/>
               </w:rPr>
-              <w:t>60</w:t>
+              <w:t>61</w:t>
             </w:r>
             <w:r>
               <w:rPr>
@@ -4672,7 +4672,7 @@
               <w:noProof/>
             </w:rPr>
           </w:pPr>
-          <w:hyperlink w:anchor="_Toc445479173" w:history="1">
+          <w:hyperlink w:anchor="_Toc464139685" w:history="1">
             <w:r>
               <w:rPr>
                 <w:rStyle w:val="Hyperlink"/>
@@ -4699,7 +4699,7 @@
                 <w:noProof/>
                 <w:webHidden/>
               </w:rPr>
-              <w:instrText xml:space="preserve"> PAGEREF _Toc445479173 \h </w:instrText>
+              <w:instrText xml:space="preserve"> PAGEREF _Toc464139685 \h </w:instrText>
             </w:r>
             <w:r>
               <w:rPr>
@@ -4719,7 +4719,7 @@
                 <w:noProof/>
                 <w:webHidden/>
               </w:rPr>
-              <w:t>61</w:t>
+              <w:t>62</w:t>
             </w:r>
             <w:r>
               <w:rPr>
@@ -4741,7 +4741,7 @@
               <w:noProof/>
             </w:rPr>
           </w:pPr>
-          <w:hyperlink w:anchor="_Toc445479174" w:history="1">
+          <w:hyperlink w:anchor="_Toc464139686" w:history="1">
             <w:r>
               <w:rPr>
                 <w:rStyle w:val="Hyperlink"/>
@@ -4768,7 +4768,7 @@
                 <w:noProof/>
                 <w:webHidden/>
               </w:rPr>
-              <w:instrText xml:space="preserve"> PAGEREF _Toc445479174 \h </w:instrText>
+              <w:instrText xml:space="preserve"> PAGEREF _Toc464139686 \h </w:instrText>
             </w:r>
             <w:r>
               <w:rPr>
@@ -4788,7 +4788,7 @@
                 <w:noProof/>
                 <w:webHidden/>
               </w:rPr>
-              <w:t>62</w:t>
+              <w:t>63</w:t>
             </w:r>
             <w:r>
               <w:rPr>
@@ -4810,7 +4810,7 @@
               <w:noProof/>
             </w:rPr>
           </w:pPr>
-          <w:hyperlink w:anchor="_Toc445479175" w:history="1">
+          <w:hyperlink w:anchor="_Toc464139687" w:history="1">
             <w:r>
               <w:rPr>
                 <w:rStyle w:val="Hyperlink"/>
@@ -4837,7 +4837,7 @@
                 <w:noProof/>
                 <w:webHidden/>
               </w:rPr>
-              <w:instrText xml:space="preserve"> PAGEREF _Toc445479175 \h </w:instrText>
+              <w:instrText xml:space="preserve"> PAGEREF _Toc464139687 \h </w:instrText>
             </w:r>
             <w:r>
               <w:rPr>
@@ -4857,7 +4857,7 @@
                 <w:noProof/>
                 <w:webHidden/>
               </w:rPr>
-              <w:t>63</w:t>
+              <w:t>64</w:t>
             </w:r>
             <w:r>
               <w:rPr>
@@ -4879,7 +4879,7 @@
               <w:noProof/>
             </w:rPr>
           </w:pPr>
-          <w:hyperlink w:anchor="_Toc445479176" w:history="1">
+          <w:hyperlink w:anchor="_Toc464139688" w:history="1">
             <w:r>
               <w:rPr>
                 <w:rStyle w:val="Hyperlink"/>
@@ -4906,7 +4906,7 @@
                 <w:noProof/>
                 <w:webHidden/>
               </w:rPr>
-              <w:instrText xml:space="preserve"> PAGEREF _Toc445479176 \h </w:instrText>
+              <w:instrText xml:space="preserve"> PAGEREF _Toc464139688 \h </w:instrText>
             </w:r>
             <w:r>
               <w:rPr>
@@ -4926,7 +4926,7 @@
                 <w:noProof/>
                 <w:webHidden/>
               </w:rPr>
-              <w:t>66</w:t>
+              <w:t>67</w:t>
             </w:r>
             <w:r>
               <w:rPr>
@@ -4948,7 +4948,7 @@
               <w:noProof/>
             </w:rPr>
           </w:pPr>
-          <w:hyperlink w:anchor="_Toc445479177" w:history="1">
+          <w:hyperlink w:anchor="_Toc464139689" w:history="1">
             <w:r>
               <w:rPr>
                 <w:rStyle w:val="Hyperlink"/>
@@ -4975,7 +4975,7 @@
                 <w:noProof/>
                 <w:webHidden/>
               </w:rPr>
-              <w:instrText xml:space="preserve"> PAGEREF _Toc445479177 \h </w:instrText>
+              <w:instrText xml:space="preserve"> PAGEREF _Toc464139689 \h </w:instrText>
             </w:r>
             <w:r>
               <w:rPr>
@@ -4995,7 +4995,7 @@
                 <w:noProof/>
                 <w:webHidden/>
               </w:rPr>
-              <w:t>66</w:t>
+              <w:t>67</w:t>
             </w:r>
             <w:r>
               <w:rPr>
@@ -5017,7 +5017,7 @@
               <w:noProof/>
             </w:rPr>
           </w:pPr>
-          <w:hyperlink w:anchor="_Toc445479178" w:history="1">
+          <w:hyperlink w:anchor="_Toc464139690" w:history="1">
             <w:r>
               <w:rPr>
                 <w:rStyle w:val="Hyperlink"/>
@@ -5044,7 +5044,7 @@
                 <w:noProof/>
                 <w:webHidden/>
               </w:rPr>
-              <w:instrText xml:space="preserve"> PAGEREF _Toc445479178 \h </w:instrText>
+              <w:instrText xml:space="preserve"> PAGEREF _Toc464139690 \h </w:instrText>
             </w:r>
             <w:r>
               <w:rPr>
@@ -5064,7 +5064,7 @@
                 <w:noProof/>
                 <w:webHidden/>
               </w:rPr>
-              <w:t>67</w:t>
+              <w:t>68</w:t>
             </w:r>
             <w:r>
               <w:rPr>
@@ -5086,7 +5086,7 @@
               <w:noProof/>
             </w:rPr>
           </w:pPr>
-          <w:hyperlink w:anchor="_Toc445479179" w:history="1">
+          <w:hyperlink w:anchor="_Toc464139691" w:history="1">
             <w:r>
               <w:rPr>
                 <w:rStyle w:val="Hyperlink"/>
@@ -5113,7 +5113,7 @@
                 <w:noProof/>
                 <w:webHidden/>
               </w:rPr>
-              <w:instrText xml:space="preserve"> PAGEREF _Toc445479179 \h </w:instrText>
+              <w:instrText xml:space="preserve"> PAGEREF _Toc464139691 \h </w:instrText>
             </w:r>
             <w:r>
               <w:rPr>
@@ -5133,7 +5133,7 @@
                 <w:noProof/>
                 <w:webHidden/>
               </w:rPr>
-              <w:t>68</w:t>
+              <w:t>69</w:t>
             </w:r>
             <w:r>
               <w:rPr>
@@ -5155,7 +5155,7 @@
               <w:noProof/>
             </w:rPr>
           </w:pPr>
-          <w:hyperlink w:anchor="_Toc445479180" w:history="1">
+          <w:hyperlink w:anchor="_Toc464139692" w:history="1">
             <w:r>
               <w:rPr>
                 <w:rStyle w:val="Hyperlink"/>
@@ -5182,7 +5182,7 @@
                 <w:noProof/>
                 <w:webHidden/>
               </w:rPr>
-              <w:instrText xml:space="preserve"> PAGEREF _Toc445479180 \h </w:instrText>
+              <w:instrText xml:space="preserve"> PAGEREF _Toc464139692 \h </w:instrText>
             </w:r>
             <w:r>
               <w:rPr>
@@ -5202,7 +5202,7 @@
                 <w:noProof/>
                 <w:webHidden/>
               </w:rPr>
-              <w:t>69</w:t>
+              <w:t>70</w:t>
             </w:r>
             <w:r>
               <w:rPr>
@@ -5224,13 +5224,13 @@
               <w:noProof/>
             </w:rPr>
           </w:pPr>
-          <w:hyperlink w:anchor="_Toc445479181" w:history="1">
+          <w:hyperlink w:anchor="_Toc464139693" w:history="1">
             <w:r>
               <w:rPr>
                 <w:rStyle w:val="Hyperlink"/>
                 <w:noProof/>
               </w:rPr>
-              <w:t>The WGET command</w:t>
+              <w:t>The REDO command</w:t>
             </w:r>
             <w:r>
               <w:rPr>
@@ -5251,7 +5251,7 @@
                 <w:noProof/>
                 <w:webHidden/>
               </w:rPr>
-              <w:instrText xml:space="preserve"> PAGEREF _Toc445479181 \h </w:instrText>
+              <w:instrText xml:space="preserve"> PAGEREF _Toc464139693 \h </w:instrText>
             </w:r>
             <w:r>
               <w:rPr>
@@ -5271,7 +5271,7 @@
                 <w:noProof/>
                 <w:webHidden/>
               </w:rPr>
-              <w:t>70</w:t>
+              <w:t>71</w:t>
             </w:r>
             <w:r>
               <w:rPr>
@@ -5293,13 +5293,13 @@
               <w:noProof/>
             </w:rPr>
           </w:pPr>
-          <w:hyperlink w:anchor="_Toc445479182" w:history="1">
+          <w:hyperlink w:anchor="_Toc464139694" w:history="1">
             <w:r>
               <w:rPr>
                 <w:rStyle w:val="Hyperlink"/>
                 <w:noProof/>
               </w:rPr>
-              <w:t>The CWGET command</w:t>
+              <w:t>The WGET command</w:t>
             </w:r>
             <w:r>
               <w:rPr>
@@ -5320,7 +5320,7 @@
                 <w:noProof/>
                 <w:webHidden/>
               </w:rPr>
-              <w:instrText xml:space="preserve"> PAGEREF _Toc445479182 \h </w:instrText>
+              <w:instrText xml:space="preserve"> PAGEREF _Toc464139694 \h </w:instrText>
             </w:r>
             <w:r>
               <w:rPr>
@@ -5362,13 +5362,13 @@
               <w:noProof/>
             </w:rPr>
           </w:pPr>
-          <w:hyperlink w:anchor="_Toc445479183" w:history="1">
+          <w:hyperlink w:anchor="_Toc464139695" w:history="1">
             <w:r>
               <w:rPr>
                 <w:rStyle w:val="Hyperlink"/>
                 <w:noProof/>
               </w:rPr>
-              <w:t>The FPUT command</w:t>
+              <w:t>The CWGET command</w:t>
             </w:r>
             <w:r>
               <w:rPr>
@@ -5389,7 +5389,7 @@
                 <w:noProof/>
                 <w:webHidden/>
               </w:rPr>
-              <w:instrText xml:space="preserve"> PAGEREF _Toc445479183 \h </w:instrText>
+              <w:instrText xml:space="preserve"> PAGEREF _Toc464139695 \h </w:instrText>
             </w:r>
             <w:r>
               <w:rPr>
@@ -5409,7 +5409,7 @@
                 <w:noProof/>
                 <w:webHidden/>
               </w:rPr>
-              <w:t>72</w:t>
+              <w:t>73</w:t>
             </w:r>
             <w:r>
               <w:rPr>
@@ -5431,13 +5431,13 @@
               <w:noProof/>
             </w:rPr>
           </w:pPr>
-          <w:hyperlink w:anchor="_Toc445479184" w:history="1">
+          <w:hyperlink w:anchor="_Toc464139696" w:history="1">
             <w:r>
               <w:rPr>
                 <w:rStyle w:val="Hyperlink"/>
                 <w:noProof/>
               </w:rPr>
-              <w:t>The FPUT2 command</w:t>
+              <w:t>The FPUT command</w:t>
             </w:r>
             <w:r>
               <w:rPr>
@@ -5458,7 +5458,7 @@
                 <w:noProof/>
                 <w:webHidden/>
               </w:rPr>
-              <w:instrText xml:space="preserve"> PAGEREF _Toc445479184 \h </w:instrText>
+              <w:instrText xml:space="preserve"> PAGEREF _Toc464139696 \h </w:instrText>
             </w:r>
             <w:r>
               <w:rPr>
@@ -5500,13 +5500,13 @@
               <w:noProof/>
             </w:rPr>
           </w:pPr>
-          <w:hyperlink w:anchor="_Toc445479185" w:history="1">
+          <w:hyperlink w:anchor="_Toc464139697" w:history="1">
             <w:r>
               <w:rPr>
                 <w:rStyle w:val="Hyperlink"/>
                 <w:noProof/>
               </w:rPr>
-              <w:t>The JXCG command</w:t>
+              <w:t>The FPUT2 command</w:t>
             </w:r>
             <w:r>
               <w:rPr>
@@ -5527,7 +5527,7 @@
                 <w:noProof/>
                 <w:webHidden/>
               </w:rPr>
-              <w:instrText xml:space="preserve"> PAGEREF _Toc445479185 \h </w:instrText>
+              <w:instrText xml:space="preserve"> PAGEREF _Toc464139697 \h </w:instrText>
             </w:r>
             <w:r>
               <w:rPr>
@@ -5569,12 +5569,81 @@
               <w:noProof/>
             </w:rPr>
           </w:pPr>
-          <w:hyperlink w:anchor="_Toc445479186" w:history="1">
+          <w:hyperlink w:anchor="_Toc464139698" w:history="1">
             <w:r>
               <w:rPr>
                 <w:rStyle w:val="Hyperlink"/>
                 <w:noProof/>
               </w:rPr>
+              <w:t>The JXCG command</w:t>
+            </w:r>
+            <w:r>
+              <w:rPr>
+                <w:noProof/>
+                <w:webHidden/>
+              </w:rPr>
+              <w:tab/>
+            </w:r>
+            <w:r>
+              <w:rPr>
+                <w:noProof/>
+                <w:webHidden/>
+              </w:rPr>
+              <w:fldChar w:fldCharType="begin"/>
+            </w:r>
+            <w:r>
+              <w:rPr>
+                <w:noProof/>
+                <w:webHidden/>
+              </w:rPr>
+              <w:instrText xml:space="preserve"> PAGEREF _Toc464139698 \h </w:instrText>
+            </w:r>
+            <w:r>
+              <w:rPr>
+                <w:noProof/>
+                <w:webHidden/>
+              </w:rPr>
+            </w:r>
+            <w:r>
+              <w:rPr>
+                <w:noProof/>
+                <w:webHidden/>
+              </w:rPr>
+              <w:fldChar w:fldCharType="separate"/>
+            </w:r>
+            <w:r>
+              <w:rPr>
+                <w:noProof/>
+                <w:webHidden/>
+              </w:rPr>
+              <w:t>75</w:t>
+            </w:r>
+            <w:r>
+              <w:rPr>
+                <w:noProof/>
+                <w:webHidden/>
+              </w:rPr>
+              <w:fldChar w:fldCharType="end"/>
+            </w:r>
+          </w:hyperlink>
+        </w:p>
+        <w:p>
+          <w:pPr>
+            <w:pStyle w:val="TOC3"/>
+            <w:tabs>
+              <w:tab w:val="right" w:leader="dot" w:pos="9350"/>
+            </w:tabs>
+            <w:rPr>
+              <w:rFonts w:eastAsiaTheme="minorEastAsia"/>
+              <w:noProof/>
+            </w:rPr>
+          </w:pPr>
+          <w:hyperlink w:anchor="_Toc464139699" w:history="1">
+            <w:r>
+              <w:rPr>
+                <w:rStyle w:val="Hyperlink"/>
+                <w:noProof/>
+              </w:rPr>
               <w:t>The JDEX command</w:t>
             </w:r>
             <w:r>
@@ -5596,7 +5665,7 @@
                 <w:noProof/>
                 <w:webHidden/>
               </w:rPr>
-              <w:instrText xml:space="preserve"> PAGEREF _Toc445479186 \h </w:instrText>
+              <w:instrText xml:space="preserve"> PAGEREF _Toc464139699 \h </w:instrText>
             </w:r>
             <w:r>
               <w:rPr>
@@ -5616,7 +5685,7 @@
                 <w:noProof/>
                 <w:webHidden/>
               </w:rPr>
-              <w:t>75</w:t>
+              <w:t>77</w:t>
             </w:r>
             <w:r>
               <w:rPr>
@@ -5638,7 +5707,7 @@
               <w:noProof/>
             </w:rPr>
           </w:pPr>
-          <w:hyperlink w:anchor="_Toc445479187" w:history="1">
+          <w:hyperlink w:anchor="_Toc464139700" w:history="1">
             <w:r>
               <w:rPr>
                 <w:rStyle w:val="Hyperlink"/>
@@ -5665,7 +5734,7 @@
                 <w:noProof/>
                 <w:webHidden/>
               </w:rPr>
-              <w:instrText xml:space="preserve"> PAGEREF _Toc445479187 \h </w:instrText>
+              <w:instrText xml:space="preserve"> PAGEREF _Toc464139700 \h </w:instrText>
             </w:r>
             <w:r>
               <w:rPr>
@@ -5685,7 +5754,7 @@
                 <w:noProof/>
                 <w:webHidden/>
               </w:rPr>
-              <w:t>77</w:t>
+              <w:t>78</w:t>
             </w:r>
             <w:r>
               <w:rPr>
@@ -5707,7 +5776,7 @@
               <w:noProof/>
             </w:rPr>
           </w:pPr>
-          <w:hyperlink w:anchor="_Toc445479188" w:history="1">
+          <w:hyperlink w:anchor="_Toc464139701" w:history="1">
             <w:r>
               <w:rPr>
                 <w:rStyle w:val="Hyperlink"/>
@@ -5734,7 +5803,7 @@
                 <w:noProof/>
                 <w:webHidden/>
               </w:rPr>
-              <w:instrText xml:space="preserve"> PAGEREF _Toc445479188 \h </w:instrText>
+              <w:instrText xml:space="preserve"> PAGEREF _Toc464139701 \h </w:instrText>
             </w:r>
             <w:r>
               <w:rPr>
@@ -5754,7 +5823,7 @@
                 <w:noProof/>
                 <w:webHidden/>
               </w:rPr>
-              <w:t>77</w:t>
+              <w:t>78</w:t>
             </w:r>
             <w:r>
               <w:rPr>
@@ -5776,7 +5845,7 @@
               <w:noProof/>
             </w:rPr>
           </w:pPr>
-          <w:hyperlink w:anchor="_Toc445479189" w:history="1">
+          <w:hyperlink w:anchor="_Toc464139702" w:history="1">
             <w:r>
               <w:rPr>
                 <w:rStyle w:val="Hyperlink"/>
@@ -5803,7 +5872,7 @@
                 <w:noProof/>
                 <w:webHidden/>
               </w:rPr>
-              <w:instrText xml:space="preserve"> PAGEREF _Toc445479189 \h </w:instrText>
+              <w:instrText xml:space="preserve"> PAGEREF _Toc464139702 \h </w:instrText>
             </w:r>
             <w:r>
               <w:rPr>
@@ -5823,7 +5892,7 @@
                 <w:noProof/>
                 <w:webHidden/>
               </w:rPr>
-              <w:t>79</w:t>
+              <w:t>80</w:t>
             </w:r>
             <w:r>
               <w:rPr>
@@ -5845,7 +5914,7 @@
               <w:noProof/>
             </w:rPr>
           </w:pPr>
-          <w:hyperlink w:anchor="_Toc445479190" w:history="1">
+          <w:hyperlink w:anchor="_Toc464139703" w:history="1">
             <w:r>
               <w:rPr>
                 <w:rStyle w:val="Hyperlink"/>
@@ -5872,7 +5941,7 @@
                 <w:noProof/>
                 <w:webHidden/>
               </w:rPr>
-              <w:instrText xml:space="preserve"> PAGEREF _Toc445479190 \h </w:instrText>
+              <w:instrText xml:space="preserve"> PAGEREF _Toc464139703 \h </w:instrText>
             </w:r>
             <w:r>
               <w:rPr>
@@ -5892,7 +5961,7 @@
                 <w:noProof/>
                 <w:webHidden/>
               </w:rPr>
-              <w:t>81</w:t>
+              <w:t>82</w:t>
             </w:r>
             <w:r>
               <w:rPr>
@@ -5914,7 +5983,7 @@
               <w:noProof/>
             </w:rPr>
           </w:pPr>
-          <w:hyperlink w:anchor="_Toc445479191" w:history="1">
+          <w:hyperlink w:anchor="_Toc464139704" w:history="1">
             <w:r>
               <w:rPr>
                 <w:rStyle w:val="Hyperlink"/>
@@ -5941,7 +6010,7 @@
                 <w:noProof/>
                 <w:webHidden/>
               </w:rPr>
-              <w:instrText xml:space="preserve"> PAGEREF _Toc445479191 \h </w:instrText>
+              <w:instrText xml:space="preserve"> PAGEREF _Toc464139704 \h </w:instrText>
             </w:r>
             <w:r>
               <w:rPr>
@@ -5961,7 +6030,7 @@
                 <w:noProof/>
                 <w:webHidden/>
               </w:rPr>
-              <w:t>82</w:t>
+              <w:t>83</w:t>
             </w:r>
             <w:r>
               <w:rPr>
@@ -5983,7 +6052,7 @@
               <w:noProof/>
             </w:rPr>
           </w:pPr>
-          <w:hyperlink w:anchor="_Toc445479192" w:history="1">
+          <w:hyperlink w:anchor="_Toc464139705" w:history="1">
             <w:r>
               <w:rPr>
                 <w:rStyle w:val="Hyperlink"/>
@@ -6010,7 +6079,7 @@
                 <w:noProof/>
                 <w:webHidden/>
               </w:rPr>
-              <w:instrText xml:space="preserve"> PAGEREF _Toc445479192 \h </w:instrText>
+              <w:instrText xml:space="preserve"> PAGEREF _Toc464139705 \h </w:instrText>
             </w:r>
             <w:r>
               <w:rPr>
@@ -6030,7 +6099,7 @@
                 <w:noProof/>
                 <w:webHidden/>
               </w:rPr>
-              <w:t>82</w:t>
+              <w:t>83</w:t>
             </w:r>
             <w:r>
               <w:rPr>
@@ -6052,7 +6121,7 @@
               <w:noProof/>
             </w:rPr>
           </w:pPr>
-          <w:hyperlink w:anchor="_Toc445479193" w:history="1">
+          <w:hyperlink w:anchor="_Toc464139706" w:history="1">
             <w:r>
               <w:rPr>
                 <w:rStyle w:val="Hyperlink"/>
@@ -6079,7 +6148,7 @@
                 <w:noProof/>
                 <w:webHidden/>
               </w:rPr>
-              <w:instrText xml:space="preserve"> PAGEREF _Toc445479193 \h </w:instrText>
+              <w:instrText xml:space="preserve"> PAGEREF _Toc464139706 \h </w:instrText>
             </w:r>
             <w:r>
               <w:rPr>
@@ -6099,7 +6168,7 @@
                 <w:noProof/>
                 <w:webHidden/>
               </w:rPr>
-              <w:t>83</w:t>
+              <w:t>84</w:t>
             </w:r>
             <w:r>
               <w:rPr>
@@ -6121,7 +6190,7 @@
               <w:noProof/>
             </w:rPr>
           </w:pPr>
-          <w:hyperlink w:anchor="_Toc445479194" w:history="1">
+          <w:hyperlink w:anchor="_Toc464139707" w:history="1">
             <w:r>
               <w:rPr>
                 <w:rStyle w:val="Hyperlink"/>
@@ -6148,7 +6217,7 @@
                 <w:noProof/>
                 <w:webHidden/>
               </w:rPr>
-              <w:instrText xml:space="preserve"> PAGEREF _Toc445479194 \h </w:instrText>
+              <w:instrText xml:space="preserve"> PAGEREF _Toc464139707 \h </w:instrText>
             </w:r>
             <w:r>
               <w:rPr>
@@ -6168,7 +6237,7 @@
                 <w:noProof/>
                 <w:webHidden/>
               </w:rPr>
-              <w:t>84</w:t>
+              <w:t>85</w:t>
             </w:r>
             <w:r>
               <w:rPr>
@@ -6190,7 +6259,7 @@
               <w:noProof/>
             </w:rPr>
           </w:pPr>
-          <w:hyperlink w:anchor="_Toc445479195" w:history="1">
+          <w:hyperlink w:anchor="_Toc464139708" w:history="1">
             <w:r>
               <w:rPr>
                 <w:rStyle w:val="Hyperlink"/>
@@ -6217,7 +6286,7 @@
                 <w:noProof/>
                 <w:webHidden/>
               </w:rPr>
-              <w:instrText xml:space="preserve"> PAGEREF _Toc445479195 \h </w:instrText>
+              <w:instrText xml:space="preserve"> PAGEREF _Toc464139708 \h </w:instrText>
             </w:r>
             <w:r>
               <w:rPr>
@@ -6237,7 +6306,76 @@
                 <w:noProof/>
                 <w:webHidden/>
               </w:rPr>
-              <w:t>85</w:t>
+              <w:t>86</w:t>
+            </w:r>
+            <w:r>
+              <w:rPr>
+                <w:noProof/>
+                <w:webHidden/>
+              </w:rPr>
+              <w:fldChar w:fldCharType="end"/>
+            </w:r>
+          </w:hyperlink>
+        </w:p>
+        <w:p>
+          <w:pPr>
+            <w:pStyle w:val="TOC3"/>
+            <w:tabs>
+              <w:tab w:val="right" w:leader="dot" w:pos="9350"/>
+            </w:tabs>
+            <w:rPr>
+              <w:rFonts w:eastAsiaTheme="minorEastAsia"/>
+              <w:noProof/>
+            </w:rPr>
+          </w:pPr>
+          <w:hyperlink w:anchor="_Toc464139709" w:history="1">
+            <w:r>
+              <w:rPr>
+                <w:rStyle w:val="Hyperlink"/>
+                <w:noProof/>
+              </w:rPr>
+              <w:t>The REREAD command</w:t>
+            </w:r>
+            <w:r>
+              <w:rPr>
+                <w:noProof/>
+                <w:webHidden/>
+              </w:rPr>
+              <w:tab/>
+            </w:r>
+            <w:r>
+              <w:rPr>
+                <w:noProof/>
+                <w:webHidden/>
+              </w:rPr>
+              <w:fldChar w:fldCharType="begin"/>
+            </w:r>
+            <w:r>
+              <w:rPr>
+                <w:noProof/>
+                <w:webHidden/>
+              </w:rPr>
+              <w:instrText xml:space="preserve"> PAGEREF _Toc464139709 \h </w:instrText>
+            </w:r>
+            <w:r>
+              <w:rPr>
+                <w:noProof/>
+                <w:webHidden/>
+              </w:rPr>
+            </w:r>
+            <w:r>
+              <w:rPr>
+                <w:noProof/>
+                <w:webHidden/>
+              </w:rPr>
+              <w:fldChar w:fldCharType="separate"/>
+            </w:r>
+            <w:r>
+              <w:rPr>
+                <w:noProof/>
+                <w:webHidden/>
+              </w:rPr>
+              <w:t>87</w:t>
             </w:r>
             <w:r>
               <w:rPr>
@@ -6259,7 +6397,7 @@
               <w:noProof/>
             </w:rPr>
           </w:pPr>
-          <w:hyperlink w:anchor="_Toc445479196" w:history="1">
+          <w:hyperlink w:anchor="_Toc464139710" w:history="1">
             <w:r>
               <w:rPr>
                 <w:rStyle w:val="Hyperlink"/>
@@ -6286,7 +6424,7 @@
                 <w:noProof/>
                 <w:webHidden/>
               </w:rPr>
-              <w:instrText xml:space="preserve"> PAGEREF _Toc445479196 \h </w:instrText>
+              <w:instrText xml:space="preserve"> PAGEREF _Toc464139710 \h </w:instrText>
             </w:r>
             <w:r>
               <w:rPr>
@@ -6306,7 +6444,7 @@
                 <w:noProof/>
                 <w:webHidden/>
               </w:rPr>
-              <w:t>87</w:t>
+              <w:t>89</w:t>
             </w:r>
             <w:r>
               <w:rPr>
@@ -6328,7 +6466,7 @@
               <w:noProof/>
             </w:rPr>
           </w:pPr>
-          <w:hyperlink w:anchor="_Toc445479197" w:history="1">
+          <w:hyperlink w:anchor="_Toc464139711" w:history="1">
             <w:r>
               <w:rPr>
                 <w:rStyle w:val="Hyperlink"/>
@@ -6355,7 +6493,7 @@
                 <w:noProof/>
                 <w:webHidden/>
               </w:rPr>
-              <w:instrText xml:space="preserve"> PAGEREF _Toc445479197 \h </w:instrText>
+              <w:instrText xml:space="preserve"> PAGEREF _Toc464139711 \h </w:instrText>
             </w:r>
             <w:r>
               <w:rPr>
@@ -6375,7 +6513,7 @@
                 <w:noProof/>
                 <w:webHidden/>
               </w:rPr>
-              <w:t>87</w:t>
+              <w:t>89</w:t>
             </w:r>
             <w:r>
               <w:rPr>
@@ -6397,7 +6535,7 @@
               <w:noProof/>
             </w:rPr>
           </w:pPr>
-          <w:hyperlink w:anchor="_Toc445479198" w:history="1">
+          <w:hyperlink w:anchor="_Toc464139712" w:history="1">
             <w:r>
               <w:rPr>
                 <w:rStyle w:val="Hyperlink"/>
@@ -6424,7 +6562,7 @@
                 <w:noProof/>
                 <w:webHidden/>
               </w:rPr>
-              <w:instrText xml:space="preserve"> PAGEREF _Toc445479198 \h </w:instrText>
+              <w:instrText xml:space="preserve"> PAGEREF _Toc464139712 \h </w:instrText>
             </w:r>
             <w:r>
               <w:rPr>
@@ -6444,7 +6582,7 @@
                 <w:noProof/>
                 <w:webHidden/>
               </w:rPr>
-              <w:t>88</w:t>
+              <w:t>90</w:t>
             </w:r>
             <w:r>
               <w:rPr>
@@ -6466,7 +6604,7 @@
               <w:noProof/>
             </w:rPr>
           </w:pPr>
-          <w:hyperlink w:anchor="_Toc445479199" w:history="1">
+          <w:hyperlink w:anchor="_Toc464139713" w:history="1">
             <w:r>
               <w:rPr>
                 <w:rStyle w:val="Hyperlink"/>
@@ -6493,7 +6631,7 @@
                 <w:noProof/>
                 <w:webHidden/>
               </w:rPr>
-              <w:instrText xml:space="preserve"> PAGEREF _Toc445479199 \h </w:instrText>
+              <w:instrText xml:space="preserve"> PAGEREF _Toc464139713 \h </w:instrText>
             </w:r>
             <w:r>
               <w:rPr>
@@ -6513,7 +6651,7 @@
                 <w:noProof/>
                 <w:webHidden/>
               </w:rPr>
-              <w:t>88</w:t>
+              <w:t>90</w:t>
             </w:r>
             <w:r>
               <w:rPr>
@@ -8665,6 +8803,8 @@
             <w:tcW w:w="1530" w:type="dxa"/>
           </w:tcPr>
           <w:p>
+            <w:bookmarkStart w:id="0" w:name="_GoBack"/>
+            <w:bookmarkEnd w:id="0"/>
             <w:r>
               <w:t xml:space="preserve">May </w:t>
             </w:r>
@@ -9040,8 +9180,48 @@
             <w:r>
               <w:t>Fixed RECO output description</w:t>
             </w:r>
-            <w:bookmarkStart w:id="0" w:name="_GoBack"/>
-            <w:bookmarkEnd w:id="0"/>
+          </w:p>
+        </w:tc>
+      </w:tr>
+      <w:tr>
+        <w:tc>
+          <w:tcPr>
+            <w:tcW w:w="1188" w:type="dxa"/>
+          </w:tcPr>
+          <w:p>
+            <w:r>
+              <w:t>1.65</w:t>
+            </w:r>
+          </w:p>
+        </w:tc>
+        <w:tc>
+          <w:tcPr>
+            <w:tcW w:w="1530" w:type="dxa"/>
+          </w:tcPr>
+          <w:p>
+            <w:r>
+              <w:t>October 13, 2016</w:t>
+            </w:r>
+          </w:p>
+        </w:tc>
+        <w:tc>
+          <w:tcPr>
+            <w:tcW w:w="1620" w:type="dxa"/>
+          </w:tcPr>
+          <w:p>
+            <w:r>
+              <w:t>Sergey Satskiy</w:t>
+            </w:r>
+          </w:p>
+        </w:tc>
+        <w:tc>
+          <w:tcPr>
+            <w:tcW w:w="5220" w:type="dxa"/>
+          </w:tcPr>
+          <w:p>
+            <w:r>
+              <w:t>Added REDO and REREAD commands for NS 4.28.0</w:t>
+            </w:r>
           </w:p>
         </w:tc>
       </w:tr>
@@ -9058,7 +9238,7 @@
         <w:pStyle w:val="Heading1"/>
         <w:jc w:val="both"/>
       </w:pPr>
-      <w:bookmarkStart w:id="1" w:name="_Toc445479111"/>
+      <w:bookmarkStart w:id="1" w:name="_Toc464139623"/>
       <w:r>
         <w:t>NetSchedule Protocol</w:t>
       </w:r>
@@ -9089,7 +9269,7 @@
         <w:pStyle w:val="Heading2"/>
         <w:jc w:val="both"/>
       </w:pPr>
-      <w:bookmarkStart w:id="2" w:name="_Toc445479112"/>
+      <w:bookmarkStart w:id="2" w:name="_Toc464139624"/>
       <w:r>
         <w:t>Overview</w:t>
       </w:r>
@@ -9143,7 +9323,7 @@
           <v:shape id="_x0000_i1025" type="#_x0000_t75" style="width:165pt;height:244.5pt" o:ole="">
             <v:imagedata r:id="rId13" o:title=""/>
           </v:shape>
-          <o:OLEObject Type="Embed" ProgID="Visio.Drawing.11" ShapeID="_x0000_i1025" DrawAspect="Content" ObjectID="_1536499724" r:id="rId14"/>
+          <o:OLEObject Type="Embed" ProgID="Visio.Drawing.11" ShapeID="_x0000_i1025" DrawAspect="Content" ObjectID="_1537881501" r:id="rId14"/>
         </w:object>
       </w:r>
     </w:p>
@@ -9314,7 +9494,7 @@
       <w:pPr>
         <w:pStyle w:val="Heading3"/>
       </w:pPr>
-      <w:bookmarkStart w:id="3" w:name="_Toc445479113"/>
+      <w:bookmarkStart w:id="3" w:name="_Toc464139625"/>
       <w:r>
         <w:t>Authentication Line</w:t>
       </w:r>
@@ -9337,7 +9517,7 @@
           <v:shape id="_x0000_i1026" type="#_x0000_t75" style="width:345.75pt;height:36pt" o:ole="">
             <v:imagedata r:id="rId15" o:title=""/>
           </v:shape>
-          <o:OLEObject Type="Embed" ProgID="Visio.Drawing.15" ShapeID="_x0000_i1026" DrawAspect="Content" ObjectID="_1536499725" r:id="rId16"/>
+          <o:OLEObject Type="Embed" ProgID="Visio.Drawing.15" ShapeID="_x0000_i1026" DrawAspect="Content" ObjectID="_1537881502" r:id="rId16"/>
         </w:object>
       </w:r>
     </w:p>
@@ -9355,7 +9535,7 @@
           <v:shape id="_x0000_i1027" type="#_x0000_t75" style="width:237.75pt;height:57.75pt" o:ole="">
             <v:imagedata r:id="rId17" o:title=""/>
           </v:shape>
-          <o:OLEObject Type="Embed" ProgID="Visio.Drawing.15" ShapeID="_x0000_i1027" DrawAspect="Content" ObjectID="_1536499726" r:id="rId18"/>
+          <o:OLEObject Type="Embed" ProgID="Visio.Drawing.15" ShapeID="_x0000_i1027" DrawAspect="Content" ObjectID="_1537881503" r:id="rId18"/>
         </w:object>
       </w:r>
     </w:p>
@@ -9373,7 +9553,7 @@
           <v:shape id="_x0000_i1028" type="#_x0000_t75" style="width:237pt;height:43.5pt" o:ole="">
             <v:imagedata r:id="rId19" o:title=""/>
           </v:shape>
-          <o:OLEObject Type="Embed" ProgID="Visio.Drawing.15" ShapeID="_x0000_i1028" DrawAspect="Content" ObjectID="_1536499727" r:id="rId20"/>
+          <o:OLEObject Type="Embed" ProgID="Visio.Drawing.15" ShapeID="_x0000_i1028" DrawAspect="Content" ObjectID="_1537881504" r:id="rId20"/>
         </w:object>
       </w:r>
     </w:p>
@@ -9391,7 +9571,7 @@
           <v:shape id="_x0000_i1029" type="#_x0000_t75" style="width:396.75pt;height:43.5pt" o:ole="">
             <v:imagedata r:id="rId21" o:title=""/>
           </v:shape>
-          <o:OLEObject Type="Embed" ProgID="Visio.Drawing.15" ShapeID="_x0000_i1029" DrawAspect="Content" ObjectID="_1536499728" r:id="rId22"/>
+          <o:OLEObject Type="Embed" ProgID="Visio.Drawing.15" ShapeID="_x0000_i1029" DrawAspect="Content" ObjectID="_1537881505" r:id="rId22"/>
         </w:object>
       </w:r>
     </w:p>
@@ -9409,7 +9589,7 @@
           <v:shape id="_x0000_i1030" type="#_x0000_t75" style="width:237pt;height:43.5pt" o:ole="">
             <v:imagedata r:id="rId23" o:title=""/>
           </v:shape>
-          <o:OLEObject Type="Embed" ProgID="Visio.Drawing.15" ShapeID="_x0000_i1030" DrawAspect="Content" ObjectID="_1536499729" r:id="rId24"/>
+          <o:OLEObject Type="Embed" ProgID="Visio.Drawing.15" ShapeID="_x0000_i1030" DrawAspect="Content" ObjectID="_1537881506" r:id="rId24"/>
         </w:object>
       </w:r>
     </w:p>
@@ -9423,7 +9603,7 @@
           <v:shape id="_x0000_i1031" type="#_x0000_t75" style="width:230.25pt;height:43.5pt" o:ole="">
             <v:imagedata r:id="rId25" o:title=""/>
           </v:shape>
-          <o:OLEObject Type="Embed" ProgID="Visio.Drawing.15" ShapeID="_x0000_i1031" DrawAspect="Content" ObjectID="_1536499730" r:id="rId26"/>
+          <o:OLEObject Type="Embed" ProgID="Visio.Drawing.15" ShapeID="_x0000_i1031" DrawAspect="Content" ObjectID="_1537881507" r:id="rId26"/>
         </w:object>
       </w:r>
     </w:p>
@@ -9879,7 +10059,7 @@
       <w:pPr>
         <w:pStyle w:val="Heading3"/>
       </w:pPr>
-      <w:bookmarkStart w:id="4" w:name="_Toc445479114"/>
+      <w:bookmarkStart w:id="4" w:name="_Toc464139626"/>
       <w:r>
         <w:t xml:space="preserve">Queue </w:t>
       </w:r>
@@ -9905,7 +10085,7 @@
           <v:shape id="_x0000_i1032" type="#_x0000_t75" style="width:201.75pt;height:86.25pt" o:ole="">
             <v:imagedata r:id="rId27" o:title=""/>
           </v:shape>
-          <o:OLEObject Type="Embed" ProgID="Visio.Drawing.11" ShapeID="_x0000_i1032" DrawAspect="Content" ObjectID="_1536499731" r:id="rId28"/>
+          <o:OLEObject Type="Embed" ProgID="Visio.Drawing.11" ShapeID="_x0000_i1032" DrawAspect="Content" ObjectID="_1537881508" r:id="rId28"/>
         </w:object>
       </w:r>
     </w:p>
@@ -9925,7 +10105,7 @@
       <w:pPr>
         <w:pStyle w:val="Heading3"/>
       </w:pPr>
-      <w:bookmarkStart w:id="5" w:name="_Toc445479115"/>
+      <w:bookmarkStart w:id="5" w:name="_Toc464139627"/>
       <w:r>
         <w:t>Command Line</w:t>
       </w:r>
@@ -9941,7 +10121,7 @@
       <w:pPr>
         <w:pStyle w:val="Heading3"/>
       </w:pPr>
-      <w:bookmarkStart w:id="6" w:name="_Toc445479116"/>
+      <w:bookmarkStart w:id="6" w:name="_Toc464139628"/>
       <w:r>
         <w:t>NetSchedule Response</w:t>
       </w:r>
@@ -10057,7 +10237,7 @@
       <w:pPr>
         <w:pStyle w:val="Heading1"/>
       </w:pPr>
-      <w:bookmarkStart w:id="7" w:name="_Toc445479117"/>
+      <w:bookmarkStart w:id="7" w:name="_Toc464139629"/>
       <w:r>
         <w:t>NetSchedule Commands</w:t>
       </w:r>
@@ -10109,7 +10289,7 @@
       <w:pPr>
         <w:pStyle w:val="Heading2"/>
       </w:pPr>
-      <w:bookmarkStart w:id="8" w:name="_Toc445479118"/>
+      <w:bookmarkStart w:id="8" w:name="_Toc464139630"/>
       <w:r>
         <w:t>Maintenance Commands</w:t>
       </w:r>
@@ -10120,7 +10300,7 @@
       <w:pPr>
         <w:pStyle w:val="Heading3"/>
       </w:pPr>
-      <w:bookmarkStart w:id="9" w:name="_Toc445479119"/>
+      <w:bookmarkStart w:id="9" w:name="_Toc464139631"/>
       <w:r>
         <w:t xml:space="preserve">The </w:t>
       </w:r>
@@ -10516,7 +10696,7 @@
       <w:pPr>
         <w:pStyle w:val="Heading3"/>
       </w:pPr>
-      <w:bookmarkStart w:id="10" w:name="_Toc445479120"/>
+      <w:bookmarkStart w:id="10" w:name="_Toc464139632"/>
       <w:r>
         <w:t xml:space="preserve">The </w:t>
       </w:r>
@@ -10986,7 +11166,7 @@
       <w:pPr>
         <w:pStyle w:val="Heading3"/>
       </w:pPr>
-      <w:bookmarkStart w:id="11" w:name="_Toc445479121"/>
+      <w:bookmarkStart w:id="11" w:name="_Toc464139633"/>
       <w:r>
         <w:t xml:space="preserve">The </w:t>
       </w:r>
@@ -11403,7 +11583,7 @@
       <w:pPr>
         <w:pStyle w:val="Heading3"/>
       </w:pPr>
-      <w:bookmarkStart w:id="12" w:name="_Toc445479122"/>
+      <w:bookmarkStart w:id="12" w:name="_Toc464139634"/>
       <w:r>
         <w:t>The HEALTH command</w:t>
       </w:r>
@@ -11811,7 +11991,7 @@
       <w:pPr>
         <w:pStyle w:val="Heading3"/>
       </w:pPr>
-      <w:bookmarkStart w:id="13" w:name="_Toc445479123"/>
+      <w:bookmarkStart w:id="13" w:name="_Toc464139635"/>
       <w:r>
         <w:t>The ACKALERT command</w:t>
       </w:r>
@@ -12248,7 +12428,7 @@
       <w:pPr>
         <w:pStyle w:val="Heading3"/>
       </w:pPr>
-      <w:bookmarkStart w:id="14" w:name="_Toc445479124"/>
+      <w:bookmarkStart w:id="14" w:name="_Toc464139636"/>
       <w:r>
         <w:t>The SETCLIENTDATA command</w:t>
       </w:r>
@@ -12782,7 +12962,7 @@
       <w:pPr>
         <w:pStyle w:val="Heading3"/>
       </w:pPr>
-      <w:bookmarkStart w:id="15" w:name="_Toc445479125"/>
+      <w:bookmarkStart w:id="15" w:name="_Toc464139637"/>
       <w:r>
         <w:t>The SETSCOPE command</w:t>
       </w:r>
@@ -13232,7 +13412,7 @@
       <w:pPr>
         <w:pStyle w:val="Heading3"/>
       </w:pPr>
-      <w:bookmarkStart w:id="16" w:name="_Toc445479126"/>
+      <w:bookmarkStart w:id="16" w:name="_Toc464139638"/>
       <w:r>
         <w:lastRenderedPageBreak/>
         <w:t>The RECO Command</w:t>
@@ -13732,10 +13912,7 @@
         <w:ind w:firstLine="720"/>
       </w:pPr>
       <w:r>
-        <w:t>OK:</w:t>
-      </w:r>
-      <w:r>
-        <w:t>&lt;serialized JSON with a description of what was changed&gt;</w:t>
+        <w:t>OK:&lt;serialized JSON with a description of what was changed&gt;</w:t>
       </w:r>
     </w:p>
     <w:p>
@@ -13763,7 +13940,7 @@
       <w:pPr>
         <w:pStyle w:val="Heading3"/>
       </w:pPr>
-      <w:bookmarkStart w:id="17" w:name="_Toc445479127"/>
+      <w:bookmarkStart w:id="17" w:name="_Toc464139639"/>
       <w:r>
         <w:t>The ACNT Command</w:t>
       </w:r>
@@ -14225,7 +14402,7 @@
       <w:pPr>
         <w:pStyle w:val="Heading3"/>
       </w:pPr>
-      <w:bookmarkStart w:id="18" w:name="_Toc445479128"/>
+      <w:bookmarkStart w:id="18" w:name="_Toc464139640"/>
       <w:r>
         <w:t xml:space="preserve">The </w:t>
       </w:r>
@@ -14668,7 +14845,7 @@
       <w:pPr>
         <w:pStyle w:val="Heading3"/>
       </w:pPr>
-      <w:bookmarkStart w:id="19" w:name="_Toc445479129"/>
+      <w:bookmarkStart w:id="19" w:name="_Toc464139641"/>
       <w:r>
         <w:t>The QINF Command</w:t>
       </w:r>
@@ -15236,7 +15413,7 @@
       <w:pPr>
         <w:pStyle w:val="Heading3"/>
       </w:pPr>
-      <w:bookmarkStart w:id="20" w:name="_Toc445479130"/>
+      <w:bookmarkStart w:id="20" w:name="_Toc464139642"/>
       <w:r>
         <w:t>The QINF2 Command</w:t>
       </w:r>
@@ -15775,7 +15952,7 @@
       <w:pPr>
         <w:pStyle w:val="Heading3"/>
       </w:pPr>
-      <w:bookmarkStart w:id="21" w:name="_Toc445479131"/>
+      <w:bookmarkStart w:id="21" w:name="_Toc464139643"/>
       <w:r>
         <w:t>The DROPQ command</w:t>
       </w:r>
@@ -16114,7 +16291,7 @@
       <w:pPr>
         <w:pStyle w:val="Heading3"/>
       </w:pPr>
-      <w:bookmarkStart w:id="22" w:name="_Toc445479132"/>
+      <w:bookmarkStart w:id="22" w:name="_Toc464139644"/>
       <w:r>
         <w:t>The QCRE command</w:t>
       </w:r>
@@ -16563,7 +16740,7 @@
       <w:pPr>
         <w:pStyle w:val="Heading3"/>
       </w:pPr>
-      <w:bookmarkStart w:id="23" w:name="_Toc445479133"/>
+      <w:bookmarkStart w:id="23" w:name="_Toc464139645"/>
       <w:r>
         <w:t>The QDEL command</w:t>
       </w:r>
@@ -16931,7 +17108,7 @@
       <w:pPr>
         <w:pStyle w:val="Heading3"/>
       </w:pPr>
-      <w:bookmarkStart w:id="24" w:name="_Toc445479134"/>
+      <w:bookmarkStart w:id="24" w:name="_Toc464139646"/>
       <w:r>
         <w:t>The STATUS command</w:t>
       </w:r>
@@ -17615,7 +17792,7 @@
       <w:pPr>
         <w:pStyle w:val="Heading3"/>
       </w:pPr>
-      <w:bookmarkStart w:id="25" w:name="_Toc445479135"/>
+      <w:bookmarkStart w:id="25" w:name="_Toc464139647"/>
       <w:r>
         <w:t>The STATUS2 command</w:t>
       </w:r>
@@ -18453,7 +18630,7 @@
       <w:pPr>
         <w:pStyle w:val="Heading3"/>
       </w:pPr>
-      <w:bookmarkStart w:id="26" w:name="_Toc445479136"/>
+      <w:bookmarkStart w:id="26" w:name="_Toc464139648"/>
       <w:r>
         <w:t>The STAT command</w:t>
       </w:r>
@@ -19378,7 +19555,7 @@
       <w:pPr>
         <w:pStyle w:val="Heading3"/>
       </w:pPr>
-      <w:bookmarkStart w:id="27" w:name="_Toc445479137"/>
+      <w:bookmarkStart w:id="27" w:name="_Toc464139649"/>
       <w:r>
         <w:t>The STAT CLIENTS command</w:t>
       </w:r>
@@ -20307,7 +20484,7 @@
       <w:pPr>
         <w:pStyle w:val="Heading3"/>
       </w:pPr>
-      <w:bookmarkStart w:id="28" w:name="_Toc445479138"/>
+      <w:bookmarkStart w:id="28" w:name="_Toc464139650"/>
       <w:r>
         <w:t>The STAT NOTIFICATIONS command</w:t>
       </w:r>
@@ -21079,7 +21256,7 @@
       <w:pPr>
         <w:pStyle w:val="Heading3"/>
       </w:pPr>
-      <w:bookmarkStart w:id="29" w:name="_Toc445479139"/>
+      <w:bookmarkStart w:id="29" w:name="_Toc464139651"/>
       <w:r>
         <w:t>The STAT AFFINITIES command</w:t>
       </w:r>
@@ -21860,7 +22037,7 @@
       <w:pPr>
         <w:pStyle w:val="Heading3"/>
       </w:pPr>
-      <w:bookmarkStart w:id="30" w:name="_Toc445479140"/>
+      <w:bookmarkStart w:id="30" w:name="_Toc464139652"/>
       <w:r>
         <w:t>The STAT JOBS command</w:t>
       </w:r>
@@ -22434,7 +22611,7 @@
       <w:pPr>
         <w:pStyle w:val="Heading3"/>
       </w:pPr>
-      <w:bookmarkStart w:id="31" w:name="_Toc445479141"/>
+      <w:bookmarkStart w:id="31" w:name="_Toc464139653"/>
       <w:r>
         <w:t>The STAT GROUPS command</w:t>
       </w:r>
@@ -23086,7 +23263,7 @@
       <w:pPr>
         <w:pStyle w:val="Heading3"/>
       </w:pPr>
-      <w:bookmarkStart w:id="32" w:name="_Toc445479142"/>
+      <w:bookmarkStart w:id="32" w:name="_Toc464139654"/>
       <w:r>
         <w:t>The STAT SCOPES command</w:t>
       </w:r>
@@ -23399,7 +23576,7 @@
       <w:pPr>
         <w:pStyle w:val="Heading3"/>
       </w:pPr>
-      <w:bookmarkStart w:id="33" w:name="_Toc445479143"/>
+      <w:bookmarkStart w:id="33" w:name="_Toc464139655"/>
       <w:r>
         <w:t>The STAT QCLASSES command</w:t>
       </w:r>
@@ -24035,7 +24212,7 @@
       <w:pPr>
         <w:pStyle w:val="Heading3"/>
       </w:pPr>
-      <w:bookmarkStart w:id="34" w:name="_Toc445479144"/>
+      <w:bookmarkStart w:id="34" w:name="_Toc464139656"/>
       <w:r>
         <w:t>The STAT QUEUES command</w:t>
       </w:r>
@@ -24733,7 +24910,7 @@
       <w:pPr>
         <w:pStyle w:val="Heading3"/>
       </w:pPr>
-      <w:bookmarkStart w:id="35" w:name="_Toc445479145"/>
+      <w:bookmarkStart w:id="35" w:name="_Toc464139657"/>
       <w:r>
         <w:t>The STAT SERVICES command</w:t>
       </w:r>
@@ -25078,7 +25255,7 @@
       <w:pPr>
         <w:pStyle w:val="Heading3"/>
       </w:pPr>
-      <w:bookmarkStart w:id="36" w:name="_Toc445479146"/>
+      <w:bookmarkStart w:id="36" w:name="_Toc464139658"/>
       <w:r>
         <w:t>The STAT ALERTS command</w:t>
       </w:r>
@@ -25465,7 +25642,7 @@
       <w:pPr>
         <w:pStyle w:val="Heading3"/>
       </w:pPr>
-      <w:bookmarkStart w:id="37" w:name="_Toc445479147"/>
+      <w:bookmarkStart w:id="37" w:name="_Toc464139659"/>
       <w:r>
         <w:t>The DUMP command</w:t>
       </w:r>
@@ -26477,7 +26654,7 @@
       <w:pPr>
         <w:pStyle w:val="Heading3"/>
       </w:pPr>
-      <w:bookmarkStart w:id="38" w:name="_Toc445479148"/>
+      <w:bookmarkStart w:id="38" w:name="_Toc464139660"/>
       <w:r>
         <w:t>The AFLS command</w:t>
       </w:r>
@@ -27340,7 +27517,7 @@
       <w:pPr>
         <w:pStyle w:val="Heading3"/>
       </w:pPr>
-      <w:bookmarkStart w:id="39" w:name="_Toc445479149"/>
+      <w:bookmarkStart w:id="39" w:name="_Toc464139661"/>
       <w:r>
         <w:lastRenderedPageBreak/>
         <w:t>The GETP command</w:t>
@@ -27854,7 +28031,7 @@
       <w:pPr>
         <w:pStyle w:val="Heading3"/>
       </w:pPr>
-      <w:bookmarkStart w:id="40" w:name="_Toc445479150"/>
+      <w:bookmarkStart w:id="40" w:name="_Toc464139662"/>
       <w:r>
         <w:t>The GETP2 command</w:t>
       </w:r>
@@ -28406,7 +28583,7 @@
       <w:pPr>
         <w:pStyle w:val="Heading3"/>
       </w:pPr>
-      <w:bookmarkStart w:id="41" w:name="_Toc445479151"/>
+      <w:bookmarkStart w:id="41" w:name="_Toc464139663"/>
       <w:r>
         <w:t>The GETC command</w:t>
       </w:r>
@@ -29097,7 +29274,7 @@
       <w:pPr>
         <w:pStyle w:val="Heading3"/>
       </w:pPr>
-      <w:bookmarkStart w:id="42" w:name="_Toc445479152"/>
+      <w:bookmarkStart w:id="42" w:name="_Toc464139664"/>
       <w:r>
         <w:t>The CANCELQ command</w:t>
       </w:r>
@@ -29499,7 +29676,7 @@
       <w:pPr>
         <w:pStyle w:val="Heading3"/>
       </w:pPr>
-      <w:bookmarkStart w:id="43" w:name="_Toc445479153"/>
+      <w:bookmarkStart w:id="43" w:name="_Toc464139665"/>
       <w:r>
         <w:t>The REFUSESUBMITS command</w:t>
       </w:r>
@@ -29886,7 +30063,7 @@
       <w:pPr>
         <w:pStyle w:val="Heading3"/>
       </w:pPr>
-      <w:bookmarkStart w:id="44" w:name="_Toc445479154"/>
+      <w:bookmarkStart w:id="44" w:name="_Toc464139666"/>
       <w:r>
         <w:t xml:space="preserve">The </w:t>
       </w:r>
@@ -30289,7 +30466,7 @@
       <w:pPr>
         <w:pStyle w:val="Heading3"/>
       </w:pPr>
-      <w:bookmarkStart w:id="45" w:name="_Toc445479155"/>
+      <w:bookmarkStart w:id="45" w:name="_Toc464139667"/>
       <w:r>
         <w:t>The QRESUME command</w:t>
       </w:r>
@@ -30599,7 +30776,7 @@
       <w:pPr>
         <w:pStyle w:val="Heading3"/>
       </w:pPr>
-      <w:bookmarkStart w:id="46" w:name="_Toc445479156"/>
+      <w:bookmarkStart w:id="46" w:name="_Toc464139668"/>
       <w:r>
         <w:t>The SETQUEUE command</w:t>
       </w:r>
@@ -30994,7 +31171,7 @@
       <w:pPr>
         <w:pStyle w:val="Heading2"/>
       </w:pPr>
-      <w:bookmarkStart w:id="47" w:name="_Toc445479157"/>
+      <w:bookmarkStart w:id="47" w:name="_Toc464139669"/>
       <w:r>
         <w:t>Submitter / Worker Node / Reader Common Commands</w:t>
       </w:r>
@@ -31005,7 +31182,7 @@
       <w:pPr>
         <w:pStyle w:val="Heading3"/>
       </w:pPr>
-      <w:bookmarkStart w:id="48" w:name="_Toc445479158"/>
+      <w:bookmarkStart w:id="48" w:name="_Toc464139670"/>
       <w:r>
         <w:t>The QUIT command</w:t>
       </w:r>
@@ -31312,7 +31489,7 @@
       <w:pPr>
         <w:pStyle w:val="Heading2"/>
       </w:pPr>
-      <w:bookmarkStart w:id="49" w:name="_Toc445479159"/>
+      <w:bookmarkStart w:id="49" w:name="_Toc464139671"/>
       <w:r>
         <w:t>Submitter Commands</w:t>
       </w:r>
@@ -31322,7 +31499,7 @@
       <w:pPr>
         <w:pStyle w:val="Heading3"/>
       </w:pPr>
-      <w:bookmarkStart w:id="50" w:name="_Toc445479160"/>
+      <w:bookmarkStart w:id="50" w:name="_Toc464139672"/>
       <w:r>
         <w:t>The MGET command</w:t>
       </w:r>
@@ -31782,7 +31959,7 @@
       <w:pPr>
         <w:pStyle w:val="Heading3"/>
       </w:pPr>
-      <w:bookmarkStart w:id="51" w:name="_Toc445479161"/>
+      <w:bookmarkStart w:id="51" w:name="_Toc464139673"/>
       <w:r>
         <w:t>The SST command</w:t>
       </w:r>
@@ -32374,7 +32551,7 @@
       <w:pPr>
         <w:pStyle w:val="Heading3"/>
       </w:pPr>
-      <w:bookmarkStart w:id="52" w:name="_Toc445479162"/>
+      <w:bookmarkStart w:id="52" w:name="_Toc464139674"/>
       <w:r>
         <w:t>The SST2 command</w:t>
       </w:r>
@@ -33072,7 +33249,7 @@
       <w:pPr>
         <w:pStyle w:val="Heading3"/>
       </w:pPr>
-      <w:bookmarkStart w:id="53" w:name="_Toc445479163"/>
+      <w:bookmarkStart w:id="53" w:name="_Toc464139675"/>
       <w:r>
         <w:t>The SUBMIT command</w:t>
       </w:r>
@@ -33809,7 +33986,7 @@
       <w:pPr>
         <w:pStyle w:val="Heading3"/>
       </w:pPr>
-      <w:bookmarkStart w:id="54" w:name="_Toc445479164"/>
+      <w:bookmarkStart w:id="54" w:name="_Toc464139676"/>
       <w:r>
         <w:t xml:space="preserve">The </w:t>
       </w:r>
@@ -34512,7 +34689,7 @@
       <w:pPr>
         <w:pStyle w:val="Heading3"/>
       </w:pPr>
-      <w:bookmarkStart w:id="55" w:name="_Toc445479165"/>
+      <w:bookmarkStart w:id="55" w:name="_Toc464139677"/>
       <w:r>
         <w:t>The CANCEL command</w:t>
       </w:r>
@@ -35131,7 +35308,7 @@
       <w:pPr>
         <w:pStyle w:val="Heading3"/>
       </w:pPr>
-      <w:bookmarkStart w:id="56" w:name="_Toc445479166"/>
+      <w:bookmarkStart w:id="56" w:name="_Toc464139678"/>
       <w:r>
         <w:t>The BSUB command</w:t>
       </w:r>
@@ -35179,7 +35356,7 @@
           <v:shape id="_x0000_i1033" type="#_x0000_t75" style="width:187.5pt;height:273.75pt" o:ole="">
             <v:imagedata r:id="rId29" o:title=""/>
           </v:shape>
-          <o:OLEObject Type="Embed" ProgID="Visio.Drawing.11" ShapeID="_x0000_i1033" DrawAspect="Content" ObjectID="_1536499732" r:id="rId30"/>
+          <o:OLEObject Type="Embed" ProgID="Visio.Drawing.11" ShapeID="_x0000_i1033" DrawAspect="Content" ObjectID="_1537881509" r:id="rId30"/>
         </w:object>
       </w:r>
     </w:p>
@@ -36212,7 +36389,7 @@
       <w:pPr>
         <w:pStyle w:val="Heading2"/>
       </w:pPr>
-      <w:bookmarkStart w:id="57" w:name="_Toc445479167"/>
+      <w:bookmarkStart w:id="57" w:name="_Toc464139679"/>
       <w:r>
         <w:t>Worker Node Commands</w:t>
       </w:r>
@@ -36223,7 +36400,7 @@
       <w:pPr>
         <w:pStyle w:val="Heading3"/>
       </w:pPr>
-      <w:bookmarkStart w:id="58" w:name="_Toc445479168"/>
+      <w:bookmarkStart w:id="58" w:name="_Toc464139680"/>
       <w:r>
         <w:t>The MPUT command</w:t>
       </w:r>
@@ -36622,7 +36799,7 @@
       <w:pPr>
         <w:pStyle w:val="Heading3"/>
       </w:pPr>
-      <w:bookmarkStart w:id="59" w:name="_Toc445479169"/>
+      <w:bookmarkStart w:id="59" w:name="_Toc464139681"/>
       <w:r>
         <w:t>The CLRN command</w:t>
       </w:r>
@@ -36981,7 +37158,7 @@
       <w:pPr>
         <w:pStyle w:val="Heading3"/>
       </w:pPr>
-      <w:bookmarkStart w:id="60" w:name="_Toc445479170"/>
+      <w:bookmarkStart w:id="60" w:name="_Toc464139682"/>
       <w:r>
         <w:t>The WST command</w:t>
       </w:r>
@@ -37557,7 +37734,7 @@
       <w:pPr>
         <w:pStyle w:val="Heading3"/>
       </w:pPr>
-      <w:bookmarkStart w:id="61" w:name="_Toc445479171"/>
+      <w:bookmarkStart w:id="61" w:name="_Toc464139683"/>
       <w:r>
         <w:t>The WST2 command</w:t>
       </w:r>
@@ -38298,7 +38475,7 @@
       <w:pPr>
         <w:pStyle w:val="Heading3"/>
       </w:pPr>
-      <w:bookmarkStart w:id="62" w:name="_Toc445479172"/>
+      <w:bookmarkStart w:id="62" w:name="_Toc464139684"/>
       <w:r>
         <w:t>The CHAFF command</w:t>
       </w:r>
@@ -38786,7 +38963,7 @@
       <w:pPr>
         <w:pStyle w:val="Heading3"/>
       </w:pPr>
-      <w:bookmarkStart w:id="63" w:name="_Toc445479173"/>
+      <w:bookmarkStart w:id="63" w:name="_Toc464139685"/>
       <w:r>
         <w:t>The SETAFF command</w:t>
       </w:r>
@@ -39187,7 +39364,7 @@
       <w:pPr>
         <w:pStyle w:val="Heading3"/>
       </w:pPr>
-      <w:bookmarkStart w:id="64" w:name="_Toc445479174"/>
+      <w:bookmarkStart w:id="64" w:name="_Toc464139686"/>
       <w:r>
         <w:t>The GET command</w:t>
       </w:r>
@@ -40015,7 +40192,7 @@
       <w:pPr>
         <w:pStyle w:val="Heading3"/>
       </w:pPr>
-      <w:bookmarkStart w:id="65" w:name="_Toc445479175"/>
+      <w:bookmarkStart w:id="65" w:name="_Toc464139687"/>
       <w:r>
         <w:t>The GET2 command</w:t>
       </w:r>
@@ -41367,7 +41544,7 @@
       <w:pPr>
         <w:pStyle w:val="Heading3"/>
       </w:pPr>
-      <w:bookmarkStart w:id="66" w:name="_Toc445479176"/>
+      <w:bookmarkStart w:id="66" w:name="_Toc464139688"/>
       <w:r>
         <w:t>The PUT command</w:t>
       </w:r>
@@ -41909,7 +42086,7 @@
       <w:pPr>
         <w:pStyle w:val="Heading3"/>
       </w:pPr>
-      <w:bookmarkStart w:id="67" w:name="_Toc445479177"/>
+      <w:bookmarkStart w:id="67" w:name="_Toc464139689"/>
       <w:r>
         <w:t>The PUT2 command</w:t>
       </w:r>
@@ -42483,7 +42660,7 @@
       <w:pPr>
         <w:pStyle w:val="Heading3"/>
       </w:pPr>
-      <w:bookmarkStart w:id="68" w:name="_Toc445479178"/>
+      <w:bookmarkStart w:id="68" w:name="_Toc464139690"/>
       <w:r>
         <w:t>The RETURN command</w:t>
       </w:r>
@@ -42916,7 +43093,7 @@
       <w:pPr>
         <w:pStyle w:val="Heading3"/>
       </w:pPr>
-      <w:bookmarkStart w:id="69" w:name="_Toc445479179"/>
+      <w:bookmarkStart w:id="69" w:name="_Toc464139691"/>
       <w:r>
         <w:t>The RETURN2 command</w:t>
       </w:r>
@@ -43484,7 +43661,7 @@
       <w:pPr>
         <w:pStyle w:val="Heading3"/>
       </w:pPr>
-      <w:bookmarkStart w:id="70" w:name="_Toc445479180"/>
+      <w:bookmarkStart w:id="70" w:name="_Toc464139692"/>
       <w:r>
         <w:t>The RESCHEDULE command</w:t>
       </w:r>
@@ -43992,11 +44169,305 @@
       <w:pPr>
         <w:pStyle w:val="Heading3"/>
       </w:pPr>
-      <w:bookmarkStart w:id="71" w:name="_Toc445479181"/>
+      <w:bookmarkStart w:id="71" w:name="_Toc464139693"/>
+      <w:r>
+        <w:t>The RED</w:t>
+      </w:r>
+      <w:r>
+        <w:t>O</w:t>
+      </w:r>
+      <w:r>
+        <w:t xml:space="preserve"> command</w:t>
+      </w:r>
+      <w:bookmarkEnd w:id="71"/>
+    </w:p>
+    <w:p>
+      <w:r>
+        <w:rPr>
+          <w:b/>
+        </w:rPr>
+        <w:t>Privileges</w:t>
+      </w:r>
+      <w:r>
+        <w:t>: any.</w:t>
+      </w:r>
+    </w:p>
+    <w:p>
+      <w:r>
+        <w:rPr>
+          <w:b/>
+        </w:rPr>
+        <w:t>Requires a queue</w:t>
+      </w:r>
+      <w:r>
+        <w:t>: yes</w:t>
+      </w:r>
+    </w:p>
+    <w:p>
+      <w:r>
+        <w:rPr>
+          <w:b/>
+        </w:rPr>
+        <w:t>NetSchedule output type</w:t>
+      </w:r>
+      <w:r>
+        <w:t>: single line</w:t>
+      </w:r>
+    </w:p>
+    <w:p>
+      <w:r>
+        <w:rPr>
+          <w:b/>
+        </w:rPr>
+        <w:t>Version</w:t>
+      </w:r>
+      <w:r>
+        <w:t>: 4.</w:t>
+      </w:r>
+      <w:r>
+        <w:t>28</w:t>
+      </w:r>
+      <w:r>
+        <w:t>.0</w:t>
+      </w:r>
+    </w:p>
+    <w:p>
+      <w:r>
+        <w:rPr>
+          <w:b/>
+        </w:rPr>
+        <w:t>Synopsis</w:t>
+      </w:r>
+      <w:r>
+        <w:t>:</w:t>
+      </w:r>
+    </w:p>
+    <w:p>
+      <w:pPr>
+        <w:ind w:left="720"/>
+      </w:pPr>
+      <w:r>
+        <w:t>RE</w:t>
+      </w:r>
+      <w:r>
+        <w:t>DO</w:t>
+      </w:r>
+      <w:r>
+        <w:t xml:space="preserve"> &lt;JobKey&gt;</w:t>
+      </w:r>
+    </w:p>
+    <w:p>
+      <w:pPr>
+        <w:jc w:val="both"/>
+      </w:pPr>
+      <w:r>
+        <w:rPr>
+          <w:b/>
+        </w:rPr>
+        <w:t>Description</w:t>
+      </w:r>
+      <w:r>
+        <w:t xml:space="preserve">: </w:t>
+      </w:r>
+      <w:r>
+        <w:t xml:space="preserve">instructs </w:t>
+      </w:r>
+      <w:r>
+        <w:t xml:space="preserve">NetSchedule that the job </w:t>
+      </w:r>
+      <w:r>
+        <w:t>should be moved to the Pending state.</w:t>
+      </w:r>
+      <w:r>
+        <w:t xml:space="preserve"> If a job is in Pending, Running or Reading state then the server reports an error and the command has no effect.</w:t>
+      </w:r>
+    </w:p>
+    <w:tbl>
+      <w:tblPr>
+        <w:tblStyle w:val="TableGrid"/>
+        <w:tblW w:w="0" w:type="auto"/>
+        <w:tblLook w:val="04A0" w:firstRow="1" w:lastRow="0" w:firstColumn="1" w:lastColumn="0" w:noHBand="0" w:noVBand="1"/>
+      </w:tblPr>
+      <w:tblGrid>
+        <w:gridCol w:w="1708"/>
+        <w:gridCol w:w="1768"/>
+        <w:gridCol w:w="5874"/>
+      </w:tblGrid>
+      <w:tr>
+        <w:tc>
+          <w:tcPr>
+            <w:tcW w:w="1708" w:type="dxa"/>
+          </w:tcPr>
+          <w:p>
+            <w:pPr>
+              <w:jc w:val="center"/>
+            </w:pPr>
+            <w:r>
+              <w:t>Parameter</w:t>
+            </w:r>
+          </w:p>
+        </w:tc>
+        <w:tc>
+          <w:tcPr>
+            <w:tcW w:w="1768" w:type="dxa"/>
+          </w:tcPr>
+          <w:p>
+            <w:pPr>
+              <w:jc w:val="center"/>
+            </w:pPr>
+            <w:r>
+              <w:t>Name</w:t>
+            </w:r>
+          </w:p>
+        </w:tc>
+        <w:tc>
+          <w:tcPr>
+            <w:tcW w:w="5874" w:type="dxa"/>
+          </w:tcPr>
+          <w:p>
+            <w:pPr>
+              <w:jc w:val="center"/>
+            </w:pPr>
+            <w:r>
+              <w:t>Description</w:t>
+            </w:r>
+          </w:p>
+        </w:tc>
+      </w:tr>
+      <w:tr>
+        <w:tc>
+          <w:tcPr>
+            <w:tcW w:w="1708" w:type="dxa"/>
+          </w:tcPr>
+          <w:p>
+            <w:pPr>
+              <w:jc w:val="both"/>
+            </w:pPr>
+            <w:r>
+              <w:t>JobKey</w:t>
+            </w:r>
+          </w:p>
+        </w:tc>
+        <w:tc>
+          <w:tcPr>
+            <w:tcW w:w="1768" w:type="dxa"/>
+          </w:tcPr>
+          <w:p>
+            <w:pPr>
+              <w:jc w:val="both"/>
+            </w:pPr>
+            <w:r>
+              <w:t>job_key</w:t>
+            </w:r>
+          </w:p>
+        </w:tc>
+        <w:tc>
+          <w:tcPr>
+            <w:tcW w:w="5874" w:type="dxa"/>
+          </w:tcPr>
+          <w:p>
+            <w:pPr>
+              <w:jc w:val="both"/>
+            </w:pPr>
+            <w:r>
+              <w:t>String identifier: the job key.</w:t>
+            </w:r>
+          </w:p>
+        </w:tc>
+      </w:tr>
+    </w:tbl>
+    <w:p/>
+    <w:p>
+      <w:pPr>
+        <w:jc w:val="both"/>
+      </w:pPr>
+      <w:r>
+        <w:rPr>
+          <w:b/>
+        </w:rPr>
+        <w:t>Output synopsis</w:t>
+      </w:r>
+      <w:r>
+        <w:t>:</w:t>
+      </w:r>
+    </w:p>
+    <w:p>
+      <w:pPr>
+        <w:ind w:left="720"/>
+        <w:jc w:val="both"/>
+      </w:pPr>
+      <w:r>
+        <w:t>OK:</w:t>
+      </w:r>
+    </w:p>
+    <w:p/>
+    <w:p>
+      <w:r>
+        <w:rPr>
+          <w:b/>
+        </w:rPr>
+        <w:t>Example</w:t>
+      </w:r>
+      <w:r>
+        <w:t>:</w:t>
+      </w:r>
+    </w:p>
+    <w:p>
+      <w:pPr>
+        <w:spacing w:after="0"/>
+        <w:rPr>
+          <w:rFonts w:ascii="Courier New" w:hAnsi="Courier New" w:cs="Courier New"/>
+        </w:rPr>
+      </w:pPr>
+      <w:r>
+        <w:rPr>
+          <w:rFonts w:ascii="Courier New" w:hAnsi="Courier New" w:cs="Courier New"/>
+        </w:rPr>
+        <w:t>RED</w:t>
+      </w:r>
+      <w:r>
+        <w:rPr>
+          <w:rFonts w:ascii="Courier New" w:hAnsi="Courier New" w:cs="Courier New"/>
+        </w:rPr>
+        <w:t>O</w:t>
+      </w:r>
+      <w:r>
+        <w:rPr>
+          <w:rFonts w:ascii="Courier New" w:hAnsi="Courier New" w:cs="Courier New"/>
+        </w:rPr>
+        <w:t xml:space="preserve"> JSID_01_6_130.14.24.194_9102</w:t>
+      </w:r>
+      <w:r>
+        <w:rPr>
+          <w:rFonts w:ascii="Courier New" w:hAnsi="Courier New" w:cs="Courier New"/>
+        </w:rPr>
+        <w:t xml:space="preserve"> 8764505_3</w:t>
+      </w:r>
+    </w:p>
+    <w:p>
+      <w:pPr>
+        <w:spacing w:after="0"/>
+        <w:rPr>
+          <w:rFonts w:ascii="Courier New" w:hAnsi="Courier New" w:cs="Courier New"/>
+        </w:rPr>
+      </w:pPr>
+      <w:r>
+        <w:rPr>
+          <w:rFonts w:ascii="Courier New" w:hAnsi="Courier New" w:cs="Courier New"/>
+        </w:rPr>
+        <w:t>OK:</w:t>
+      </w:r>
+    </w:p>
+    <w:p/>
+    <w:p>
+      <w:pPr>
+        <w:pStyle w:val="Heading3"/>
+      </w:pPr>
+      <w:bookmarkStart w:id="72" w:name="_Toc464139694"/>
       <w:r>
         <w:t>The WGET command</w:t>
       </w:r>
-      <w:bookmarkEnd w:id="71"/>
+      <w:bookmarkEnd w:id="72"/>
     </w:p>
     <w:p>
       <w:r>
@@ -44042,6 +44513,7 @@
         <w:rPr>
           <w:b/>
         </w:rPr>
+        <w:lastRenderedPageBreak/>
         <w:t>Version</w:t>
       </w:r>
       <w:r>
@@ -44500,7 +44972,6 @@
         <w:rPr>
           <w:b/>
         </w:rPr>
-        <w:lastRenderedPageBreak/>
         <w:t>Output synopsis</w:t>
       </w:r>
       <w:r>
@@ -44787,6 +45258,7 @@
         <w:rPr>
           <w:rFonts w:ascii="Courier New" w:hAnsi="Courier New" w:cs="Courier New"/>
         </w:rPr>
+        <w:lastRenderedPageBreak/>
         <w:t>W</w:t>
       </w:r>
       <w:r>
@@ -44816,11 +45288,11 @@
       <w:pPr>
         <w:pStyle w:val="Heading3"/>
       </w:pPr>
-      <w:bookmarkStart w:id="72" w:name="_Toc445479182"/>
+      <w:bookmarkStart w:id="73" w:name="_Toc464139695"/>
       <w:r>
         <w:t>The CWGET command</w:t>
       </w:r>
-      <w:bookmarkEnd w:id="72"/>
+      <w:bookmarkEnd w:id="73"/>
     </w:p>
     <w:p>
       <w:r>
@@ -45148,7 +45620,6 @@
         <w:rPr>
           <w:b/>
         </w:rPr>
-        <w:lastRenderedPageBreak/>
         <w:t>Output synopsis</w:t>
       </w:r>
       <w:r>
@@ -45215,11 +45686,11 @@
       <w:pPr>
         <w:pStyle w:val="Heading3"/>
       </w:pPr>
-      <w:bookmarkStart w:id="73" w:name="_Toc445479183"/>
+      <w:bookmarkStart w:id="74" w:name="_Toc464139696"/>
       <w:r>
         <w:t>The FPUT command</w:t>
       </w:r>
-      <w:bookmarkEnd w:id="73"/>
+      <w:bookmarkEnd w:id="74"/>
     </w:p>
     <w:p>
       <w:r>
@@ -45265,6 +45736,7 @@
         <w:rPr>
           <w:b/>
         </w:rPr>
+        <w:lastRenderedPageBreak/>
         <w:t>Synopsis</w:t>
       </w:r>
       <w:r>
@@ -45754,175 +46226,175 @@
         <w:rPr>
           <w:rFonts w:ascii="Courier New" w:hAnsi="Courier New" w:cs="Courier New"/>
         </w:rPr>
+        <w:t>F</w:t>
+      </w:r>
+      <w:r>
+        <w:rPr>
+          <w:rFonts w:ascii="Courier New" w:hAnsi="Courier New" w:cs="Courier New"/>
+        </w:rPr>
+        <w:t>PUT</w:t>
+      </w:r>
+      <w:r>
+        <w:rPr>
+          <w:rFonts w:ascii="Courier New" w:hAnsi="Courier New" w:cs="Courier New"/>
+        </w:rPr>
+        <w:t xml:space="preserve"> JSID_01_6_130.14.24.194_9102</w:t>
+      </w:r>
+      <w:r>
+        <w:rPr>
+          <w:rFonts w:ascii="Courier New" w:hAnsi="Courier New" w:cs="Courier New"/>
+        </w:rPr>
+        <w:t xml:space="preserve"> </w:t>
+      </w:r>
+      <w:r>
+        <w:rPr>
+          <w:rFonts w:ascii="Courier New" w:hAnsi="Courier New" w:cs="Courier New"/>
+        </w:rPr>
+        <w:t>“DB access error” “”</w:t>
+      </w:r>
+      <w:r>
+        <w:rPr>
+          <w:rFonts w:ascii="Courier New" w:hAnsi="Courier New" w:cs="Courier New"/>
+        </w:rPr>
+        <w:t xml:space="preserve"> </w:t>
+      </w:r>
+      <w:r>
+        <w:rPr>
+          <w:rFonts w:ascii="Courier New" w:hAnsi="Courier New" w:cs="Courier New"/>
+        </w:rPr>
+        <w:t>2</w:t>
+      </w:r>
+    </w:p>
+    <w:p>
+      <w:pPr>
+        <w:spacing w:after="0"/>
+        <w:rPr>
+          <w:rFonts w:ascii="Courier New" w:hAnsi="Courier New" w:cs="Courier New"/>
+        </w:rPr>
+      </w:pPr>
+      <w:r>
+        <w:rPr>
+          <w:rFonts w:ascii="Courier New" w:hAnsi="Courier New" w:cs="Courier New"/>
+        </w:rPr>
+        <w:t>OK:</w:t>
+      </w:r>
+    </w:p>
+    <w:p/>
+    <w:p>
+      <w:pPr>
+        <w:pStyle w:val="Heading3"/>
+      </w:pPr>
+      <w:bookmarkStart w:id="75" w:name="_Toc464139697"/>
+      <w:r>
+        <w:t xml:space="preserve">The </w:t>
+      </w:r>
+      <w:r>
+        <w:t>F</w:t>
+      </w:r>
+      <w:r>
+        <w:t>PUT2 command</w:t>
+      </w:r>
+      <w:bookmarkEnd w:id="75"/>
+    </w:p>
+    <w:p>
+      <w:r>
+        <w:rPr>
+          <w:b/>
+        </w:rPr>
+        <w:t>Privileges</w:t>
+      </w:r>
+      <w:r>
+        <w:t>:</w:t>
+      </w:r>
+      <w:r>
+        <w:t xml:space="preserve"> </w:t>
+      </w:r>
+      <w:r>
+        <w:t>any.</w:t>
+      </w:r>
+    </w:p>
+    <w:p>
+      <w:r>
+        <w:rPr>
+          <w:b/>
+        </w:rPr>
+        <w:t>Requires a queue</w:t>
+      </w:r>
+      <w:r>
+        <w:t>: yes</w:t>
+      </w:r>
+    </w:p>
+    <w:p>
+      <w:r>
+        <w:rPr>
+          <w:b/>
+        </w:rPr>
+        <w:t>NetSchedule output type</w:t>
+      </w:r>
+      <w:r>
+        <w:t>: single line</w:t>
+      </w:r>
+    </w:p>
+    <w:p>
+      <w:r>
+        <w:rPr>
+          <w:b/>
+        </w:rPr>
+        <w:t>Version</w:t>
+      </w:r>
+      <w:r>
+        <w:t>: 4.10.0</w:t>
+      </w:r>
+    </w:p>
+    <w:p>
+      <w:r>
+        <w:rPr>
+          <w:b/>
+        </w:rPr>
+        <w:t>Synopsis</w:t>
+      </w:r>
+      <w:r>
+        <w:t>:</w:t>
+      </w:r>
+    </w:p>
+    <w:p>
+      <w:pPr>
+        <w:ind w:left="720"/>
+      </w:pPr>
+      <w:r>
+        <w:t>F</w:t>
+      </w:r>
+      <w:r>
+        <w:t xml:space="preserve">PUT2 &lt;JobKey&gt; &lt;SecurityToken&gt; </w:t>
+      </w:r>
+      <w:r>
+        <w:t xml:space="preserve">&lt;ErrorMessage&gt; </w:t>
+      </w:r>
+      <w:r>
+        <w:t>&lt;Output&gt;</w:t>
+      </w:r>
+      <w:r>
+        <w:t xml:space="preserve"> &lt;RetCode&gt;</w:t>
+      </w:r>
+      <w:r>
+        <w:t xml:space="preserve"> [IP] [SID]</w:t>
+      </w:r>
+      <w:r>
+        <w:t xml:space="preserve"> [PHID]</w:t>
+      </w:r>
+      <w:r>
+        <w:t xml:space="preserve"> [NoRetries]</w:t>
+      </w:r>
+    </w:p>
+    <w:p>
+      <w:pPr>
+        <w:jc w:val="both"/>
+      </w:pPr>
+      <w:r>
+        <w:rPr>
+          <w:b/>
+        </w:rPr>
         <w:lastRenderedPageBreak/>
-        <w:t>F</w:t>
-      </w:r>
-      <w:r>
-        <w:rPr>
-          <w:rFonts w:ascii="Courier New" w:hAnsi="Courier New" w:cs="Courier New"/>
-        </w:rPr>
-        <w:t>PUT</w:t>
-      </w:r>
-      <w:r>
-        <w:rPr>
-          <w:rFonts w:ascii="Courier New" w:hAnsi="Courier New" w:cs="Courier New"/>
-        </w:rPr>
-        <w:t xml:space="preserve"> JSID_01_6_130.14.24.194_9102</w:t>
-      </w:r>
-      <w:r>
-        <w:rPr>
-          <w:rFonts w:ascii="Courier New" w:hAnsi="Courier New" w:cs="Courier New"/>
-        </w:rPr>
-        <w:t xml:space="preserve"> </w:t>
-      </w:r>
-      <w:r>
-        <w:rPr>
-          <w:rFonts w:ascii="Courier New" w:hAnsi="Courier New" w:cs="Courier New"/>
-        </w:rPr>
-        <w:t>“DB access error” “”</w:t>
-      </w:r>
-      <w:r>
-        <w:rPr>
-          <w:rFonts w:ascii="Courier New" w:hAnsi="Courier New" w:cs="Courier New"/>
-        </w:rPr>
-        <w:t xml:space="preserve"> </w:t>
-      </w:r>
-      <w:r>
-        <w:rPr>
-          <w:rFonts w:ascii="Courier New" w:hAnsi="Courier New" w:cs="Courier New"/>
-        </w:rPr>
-        <w:t>2</w:t>
-      </w:r>
-    </w:p>
-    <w:p>
-      <w:pPr>
-        <w:spacing w:after="0"/>
-        <w:rPr>
-          <w:rFonts w:ascii="Courier New" w:hAnsi="Courier New" w:cs="Courier New"/>
-        </w:rPr>
-      </w:pPr>
-      <w:r>
-        <w:rPr>
-          <w:rFonts w:ascii="Courier New" w:hAnsi="Courier New" w:cs="Courier New"/>
-        </w:rPr>
-        <w:t>OK:</w:t>
-      </w:r>
-    </w:p>
-    <w:p/>
-    <w:p>
-      <w:pPr>
-        <w:pStyle w:val="Heading3"/>
-      </w:pPr>
-      <w:bookmarkStart w:id="74" w:name="_Toc445479184"/>
-      <w:r>
-        <w:t xml:space="preserve">The </w:t>
-      </w:r>
-      <w:r>
-        <w:t>F</w:t>
-      </w:r>
-      <w:r>
-        <w:t>PUT2 command</w:t>
-      </w:r>
-      <w:bookmarkEnd w:id="74"/>
-    </w:p>
-    <w:p>
-      <w:r>
-        <w:rPr>
-          <w:b/>
-        </w:rPr>
-        <w:t>Privileges</w:t>
-      </w:r>
-      <w:r>
-        <w:t>:</w:t>
-      </w:r>
-      <w:r>
-        <w:t xml:space="preserve"> </w:t>
-      </w:r>
-      <w:r>
-        <w:t>any.</w:t>
-      </w:r>
-    </w:p>
-    <w:p>
-      <w:r>
-        <w:rPr>
-          <w:b/>
-        </w:rPr>
-        <w:t>Requires a queue</w:t>
-      </w:r>
-      <w:r>
-        <w:t>: yes</w:t>
-      </w:r>
-    </w:p>
-    <w:p>
-      <w:r>
-        <w:rPr>
-          <w:b/>
-        </w:rPr>
-        <w:t>NetSchedule output type</w:t>
-      </w:r>
-      <w:r>
-        <w:t>: single line</w:t>
-      </w:r>
-    </w:p>
-    <w:p>
-      <w:r>
-        <w:rPr>
-          <w:b/>
-        </w:rPr>
-        <w:t>Version</w:t>
-      </w:r>
-      <w:r>
-        <w:t>: 4.10.0</w:t>
-      </w:r>
-    </w:p>
-    <w:p>
-      <w:r>
-        <w:rPr>
-          <w:b/>
-        </w:rPr>
-        <w:t>Synopsis</w:t>
-      </w:r>
-      <w:r>
-        <w:t>:</w:t>
-      </w:r>
-    </w:p>
-    <w:p>
-      <w:pPr>
-        <w:ind w:left="720"/>
-      </w:pPr>
-      <w:r>
-        <w:t>F</w:t>
-      </w:r>
-      <w:r>
-        <w:t xml:space="preserve">PUT2 &lt;JobKey&gt; &lt;SecurityToken&gt; </w:t>
-      </w:r>
-      <w:r>
-        <w:t xml:space="preserve">&lt;ErrorMessage&gt; </w:t>
-      </w:r>
-      <w:r>
-        <w:t>&lt;Output&gt;</w:t>
-      </w:r>
-      <w:r>
-        <w:t xml:space="preserve"> &lt;RetCode&gt;</w:t>
-      </w:r>
-      <w:r>
-        <w:t xml:space="preserve"> [IP] [SID]</w:t>
-      </w:r>
-      <w:r>
-        <w:t xml:space="preserve"> [PHID]</w:t>
-      </w:r>
-      <w:r>
-        <w:t xml:space="preserve"> [NoRetries]</w:t>
-      </w:r>
-    </w:p>
-    <w:p>
-      <w:pPr>
-        <w:jc w:val="both"/>
-      </w:pPr>
-      <w:r>
-        <w:rPr>
-          <w:b/>
-        </w:rPr>
         <w:t>Description</w:t>
       </w:r>
       <w:r>
@@ -46566,11 +47038,11 @@
       <w:pPr>
         <w:pStyle w:val="Heading3"/>
       </w:pPr>
-      <w:bookmarkStart w:id="75" w:name="_Toc445479185"/>
+      <w:bookmarkStart w:id="76" w:name="_Toc464139698"/>
       <w:r>
         <w:t>The JXCG command</w:t>
       </w:r>
-      <w:bookmarkEnd w:id="75"/>
+      <w:bookmarkEnd w:id="76"/>
     </w:p>
     <w:p>
       <w:r>
@@ -46627,6 +47099,7 @@
         <w:rPr>
           <w:b/>
         </w:rPr>
+        <w:lastRenderedPageBreak/>
         <w:t>Synopsis</w:t>
       </w:r>
       <w:r>
@@ -47144,7 +47617,6 @@
         <w:jc w:val="both"/>
       </w:pPr>
       <w:r>
-        <w:lastRenderedPageBreak/>
         <w:t>OK:</w:t>
       </w:r>
     </w:p>
@@ -47436,11 +47908,12 @@
       <w:pPr>
         <w:pStyle w:val="Heading3"/>
       </w:pPr>
-      <w:bookmarkStart w:id="76" w:name="_Toc445479186"/>
-      <w:r>
+      <w:bookmarkStart w:id="77" w:name="_Toc464139699"/>
+      <w:r>
+        <w:lastRenderedPageBreak/>
         <w:t>The JDEX command</w:t>
       </w:r>
-      <w:bookmarkEnd w:id="76"/>
+      <w:bookmarkEnd w:id="77"/>
     </w:p>
     <w:p>
       <w:r>
@@ -47931,7 +48404,6 @@
         <w:rPr>
           <w:rFonts w:ascii="Courier New" w:hAnsi="Courier New" w:cs="Courier New"/>
         </w:rPr>
-        <w:lastRenderedPageBreak/>
         <w:t>OK:</w:t>
       </w:r>
     </w:p>
@@ -47945,22 +48417,22 @@
       <w:pPr>
         <w:pStyle w:val="Heading2"/>
       </w:pPr>
-      <w:bookmarkStart w:id="77" w:name="_Toc445479187"/>
+      <w:bookmarkStart w:id="78" w:name="_Toc464139700"/>
       <w:r>
         <w:t>Reader Commands</w:t>
       </w:r>
-      <w:bookmarkEnd w:id="77"/>
+      <w:bookmarkEnd w:id="78"/>
     </w:p>
     <w:p/>
     <w:p>
       <w:pPr>
         <w:pStyle w:val="Heading3"/>
       </w:pPr>
-      <w:bookmarkStart w:id="78" w:name="_Toc445479188"/>
+      <w:bookmarkStart w:id="79" w:name="_Toc464139701"/>
       <w:r>
         <w:t>The READ command</w:t>
       </w:r>
-      <w:bookmarkEnd w:id="78"/>
+      <w:bookmarkEnd w:id="79"/>
     </w:p>
     <w:p>
       <w:r>
@@ -48989,11 +49461,11 @@
       <w:pPr>
         <w:pStyle w:val="Heading3"/>
       </w:pPr>
-      <w:bookmarkStart w:id="79" w:name="_Toc445479189"/>
+      <w:bookmarkStart w:id="80" w:name="_Toc464139702"/>
       <w:r>
         <w:t>The READ2 command</w:t>
       </w:r>
-      <w:bookmarkEnd w:id="79"/>
+      <w:bookmarkEnd w:id="80"/>
     </w:p>
     <w:p>
       <w:r>
@@ -50095,11 +50567,11 @@
       <w:pPr>
         <w:pStyle w:val="Heading3"/>
       </w:pPr>
-      <w:bookmarkStart w:id="80" w:name="_Toc445479190"/>
+      <w:bookmarkStart w:id="81" w:name="_Toc464139703"/>
       <w:r>
         <w:t>The CWREAD command</w:t>
       </w:r>
-      <w:bookmarkEnd w:id="80"/>
+      <w:bookmarkEnd w:id="81"/>
     </w:p>
     <w:p>
       <w:r>
@@ -50428,11 +50900,11 @@
       <w:pPr>
         <w:pStyle w:val="Heading3"/>
       </w:pPr>
-      <w:bookmarkStart w:id="81" w:name="_Toc445479191"/>
+      <w:bookmarkStart w:id="82" w:name="_Toc464139704"/>
       <w:r>
         <w:t>The SETRAFF command</w:t>
       </w:r>
-      <w:bookmarkEnd w:id="81"/>
+      <w:bookmarkEnd w:id="82"/>
     </w:p>
     <w:p>
       <w:r>
@@ -50808,11 +51280,11 @@
       <w:pPr>
         <w:pStyle w:val="Heading3"/>
       </w:pPr>
-      <w:bookmarkStart w:id="82" w:name="_Toc445479192"/>
+      <w:bookmarkStart w:id="83" w:name="_Toc464139705"/>
       <w:r>
         <w:t>The CHRAFF command</w:t>
       </w:r>
-      <w:bookmarkEnd w:id="82"/>
+      <w:bookmarkEnd w:id="83"/>
     </w:p>
     <w:p>
       <w:r>
@@ -51235,11 +51707,11 @@
       <w:pPr>
         <w:pStyle w:val="Heading3"/>
       </w:pPr>
-      <w:bookmarkStart w:id="83" w:name="_Toc445479193"/>
+      <w:bookmarkStart w:id="84" w:name="_Toc464139706"/>
       <w:r>
         <w:t>The CFRM command</w:t>
       </w:r>
-      <w:bookmarkEnd w:id="83"/>
+      <w:bookmarkEnd w:id="84"/>
     </w:p>
     <w:p>
       <w:r>
@@ -51710,11 +52182,11 @@
       <w:pPr>
         <w:pStyle w:val="Heading3"/>
       </w:pPr>
-      <w:bookmarkStart w:id="84" w:name="_Toc445479194"/>
+      <w:bookmarkStart w:id="85" w:name="_Toc464139707"/>
       <w:r>
         <w:t>The FRED command</w:t>
       </w:r>
-      <w:bookmarkEnd w:id="84"/>
+      <w:bookmarkEnd w:id="85"/>
     </w:p>
     <w:p>
       <w:r>
@@ -52315,11 +52787,11 @@
       <w:pPr>
         <w:pStyle w:val="Heading3"/>
       </w:pPr>
-      <w:bookmarkStart w:id="85" w:name="_Toc445479195"/>
+      <w:bookmarkStart w:id="86" w:name="_Toc464139708"/>
       <w:r>
         <w:t>The RDRB command</w:t>
       </w:r>
-      <w:bookmarkEnd w:id="85"/>
+      <w:bookmarkEnd w:id="86"/>
     </w:p>
     <w:p>
       <w:r>
@@ -52858,21 +53330,308 @@
         <w:t>OK:</w:t>
       </w:r>
     </w:p>
+    <w:p/>
+    <w:p>
+      <w:pPr>
+        <w:pStyle w:val="Heading3"/>
+      </w:pPr>
+      <w:bookmarkStart w:id="87" w:name="_Toc464139709"/>
+      <w:r>
+        <w:t>The RE</w:t>
+      </w:r>
+      <w:r>
+        <w:t>READ</w:t>
+      </w:r>
+      <w:r>
+        <w:t xml:space="preserve"> command</w:t>
+      </w:r>
+      <w:bookmarkEnd w:id="87"/>
+    </w:p>
+    <w:p>
+      <w:r>
+        <w:rPr>
+          <w:b/>
+        </w:rPr>
+        <w:t>Privileges</w:t>
+      </w:r>
+      <w:r>
+        <w:t>: any.</w:t>
+      </w:r>
+    </w:p>
+    <w:p>
+      <w:r>
+        <w:rPr>
+          <w:b/>
+        </w:rPr>
+        <w:t>Requires a queue</w:t>
+      </w:r>
+      <w:r>
+        <w:t>: yes</w:t>
+      </w:r>
+    </w:p>
+    <w:p>
+      <w:r>
+        <w:rPr>
+          <w:b/>
+        </w:rPr>
+        <w:t>NetSchedule output type</w:t>
+      </w:r>
+      <w:r>
+        <w:t>: single line</w:t>
+      </w:r>
+    </w:p>
+    <w:p>
+      <w:r>
+        <w:rPr>
+          <w:b/>
+        </w:rPr>
+        <w:t>Version</w:t>
+      </w:r>
+      <w:r>
+        <w:t>: 4.28.0</w:t>
+      </w:r>
+    </w:p>
+    <w:p>
+      <w:r>
+        <w:rPr>
+          <w:b/>
+        </w:rPr>
+        <w:t>Synopsis</w:t>
+      </w:r>
+      <w:r>
+        <w:t>:</w:t>
+      </w:r>
+    </w:p>
+    <w:p>
+      <w:pPr>
+        <w:ind w:left="720"/>
+      </w:pPr>
+      <w:r>
+        <w:t>RE</w:t>
+      </w:r>
+      <w:r>
+        <w:t>READ</w:t>
+      </w:r>
+      <w:r>
+        <w:t xml:space="preserve"> &lt;JobKey&gt;</w:t>
+      </w:r>
+    </w:p>
+    <w:p>
+      <w:pPr>
+        <w:jc w:val="both"/>
+      </w:pPr>
+      <w:r>
+        <w:rPr>
+          <w:b/>
+        </w:rPr>
+        <w:t>Description</w:t>
+      </w:r>
+      <w:r>
+        <w:t xml:space="preserve">: instructs NetSchedule that the job should be moved to the </w:t>
+      </w:r>
+      <w:r>
+        <w:t xml:space="preserve">state the job was before it was given for reading. </w:t>
+      </w:r>
+      <w:r>
+        <w:t>If a job is in Pending, Running or Reading state then the server reports an error and the command has no effect.</w:t>
+      </w:r>
+      <w:r>
+        <w:t xml:space="preserve"> If a job has not been read yet then the server reports a warning and the command has no effect.</w:t>
+      </w:r>
+    </w:p>
+    <w:tbl>
+      <w:tblPr>
+        <w:tblStyle w:val="TableGrid"/>
+        <w:tblW w:w="0" w:type="auto"/>
+        <w:tblLook w:val="04A0" w:firstRow="1" w:lastRow="0" w:firstColumn="1" w:lastColumn="0" w:noHBand="0" w:noVBand="1"/>
+      </w:tblPr>
+      <w:tblGrid>
+        <w:gridCol w:w="1708"/>
+        <w:gridCol w:w="1768"/>
+        <w:gridCol w:w="5874"/>
+      </w:tblGrid>
+      <w:tr>
+        <w:tc>
+          <w:tcPr>
+            <w:tcW w:w="1708" w:type="dxa"/>
+          </w:tcPr>
+          <w:p>
+            <w:pPr>
+              <w:jc w:val="center"/>
+            </w:pPr>
+            <w:r>
+              <w:t>Parameter</w:t>
+            </w:r>
+          </w:p>
+        </w:tc>
+        <w:tc>
+          <w:tcPr>
+            <w:tcW w:w="1768" w:type="dxa"/>
+          </w:tcPr>
+          <w:p>
+            <w:pPr>
+              <w:jc w:val="center"/>
+            </w:pPr>
+            <w:r>
+              <w:t>Name</w:t>
+            </w:r>
+          </w:p>
+        </w:tc>
+        <w:tc>
+          <w:tcPr>
+            <w:tcW w:w="5874" w:type="dxa"/>
+          </w:tcPr>
+          <w:p>
+            <w:pPr>
+              <w:jc w:val="center"/>
+            </w:pPr>
+            <w:r>
+              <w:t>Description</w:t>
+            </w:r>
+          </w:p>
+        </w:tc>
+      </w:tr>
+      <w:tr>
+        <w:tc>
+          <w:tcPr>
+            <w:tcW w:w="1708" w:type="dxa"/>
+          </w:tcPr>
+          <w:p>
+            <w:pPr>
+              <w:jc w:val="both"/>
+            </w:pPr>
+            <w:r>
+              <w:t>JobKey</w:t>
+            </w:r>
+          </w:p>
+        </w:tc>
+        <w:tc>
+          <w:tcPr>
+            <w:tcW w:w="1768" w:type="dxa"/>
+          </w:tcPr>
+          <w:p>
+            <w:pPr>
+              <w:jc w:val="both"/>
+            </w:pPr>
+            <w:r>
+              <w:t>job_key</w:t>
+            </w:r>
+          </w:p>
+        </w:tc>
+        <w:tc>
+          <w:tcPr>
+            <w:tcW w:w="5874" w:type="dxa"/>
+          </w:tcPr>
+          <w:p>
+            <w:pPr>
+              <w:jc w:val="both"/>
+            </w:pPr>
+            <w:r>
+              <w:t>String identifier: the job key.</w:t>
+            </w:r>
+          </w:p>
+        </w:tc>
+      </w:tr>
+    </w:tbl>
+    <w:p/>
+    <w:p>
+      <w:pPr>
+        <w:jc w:val="both"/>
+      </w:pPr>
+      <w:r>
+        <w:rPr>
+          <w:b/>
+        </w:rPr>
+        <w:lastRenderedPageBreak/>
+        <w:t>Output synopsis</w:t>
+      </w:r>
+      <w:r>
+        <w:t>:</w:t>
+      </w:r>
+    </w:p>
+    <w:p>
+      <w:pPr>
+        <w:ind w:left="720"/>
+        <w:jc w:val="both"/>
+      </w:pPr>
+      <w:r>
+        <w:t>OK:</w:t>
+      </w:r>
+    </w:p>
+    <w:p/>
+    <w:p>
+      <w:r>
+        <w:rPr>
+          <w:b/>
+        </w:rPr>
+        <w:t>Example</w:t>
+      </w:r>
+      <w:r>
+        <w:t>:</w:t>
+      </w:r>
+    </w:p>
+    <w:p>
+      <w:pPr>
+        <w:spacing w:after="0"/>
+        <w:rPr>
+          <w:rFonts w:ascii="Courier New" w:hAnsi="Courier New" w:cs="Courier New"/>
+        </w:rPr>
+      </w:pPr>
+      <w:r>
+        <w:rPr>
+          <w:rFonts w:ascii="Courier New" w:hAnsi="Courier New" w:cs="Courier New"/>
+        </w:rPr>
+        <w:t>RE</w:t>
+      </w:r>
+      <w:r>
+        <w:rPr>
+          <w:rFonts w:ascii="Courier New" w:hAnsi="Courier New" w:cs="Courier New"/>
+        </w:rPr>
+        <w:t>READ</w:t>
+      </w:r>
+      <w:r>
+        <w:rPr>
+          <w:rFonts w:ascii="Courier New" w:hAnsi="Courier New" w:cs="Courier New"/>
+        </w:rPr>
+        <w:t xml:space="preserve"> JSID_01_6_130.14.24.194_9102</w:t>
+      </w:r>
+      <w:r>
+        <w:rPr>
+          <w:rFonts w:ascii="Courier New" w:hAnsi="Courier New" w:cs="Courier New"/>
+        </w:rPr>
+        <w:t xml:space="preserve"> 8764505_3</w:t>
+      </w:r>
+    </w:p>
+    <w:p>
+      <w:pPr>
+        <w:spacing w:after="0"/>
+        <w:rPr>
+          <w:rFonts w:ascii="Courier New" w:hAnsi="Courier New" w:cs="Courier New"/>
+        </w:rPr>
+      </w:pPr>
+      <w:r>
+        <w:rPr>
+          <w:rFonts w:ascii="Courier New" w:hAnsi="Courier New" w:cs="Courier New"/>
+        </w:rPr>
+        <w:t>OK:</w:t>
+      </w:r>
+    </w:p>
+    <w:p/>
     <w:p>
       <w:r>
         <w:br w:type="page"/>
       </w:r>
     </w:p>
-    <w:p/>
     <w:p>
       <w:pPr>
         <w:pStyle w:val="Heading2"/>
       </w:pPr>
-      <w:bookmarkStart w:id="86" w:name="_Toc445479196"/>
-      <w:r>
+      <w:bookmarkStart w:id="88" w:name="_Toc464139710"/>
+      <w:r>
+        <w:lastRenderedPageBreak/>
         <w:t>Obsolete Commands</w:t>
       </w:r>
-      <w:bookmarkEnd w:id="86"/>
+      <w:bookmarkEnd w:id="88"/>
     </w:p>
     <w:p>
       <w:r>
@@ -53069,11 +53828,11 @@
       <w:pPr>
         <w:pStyle w:val="Heading1"/>
       </w:pPr>
-      <w:bookmarkStart w:id="87" w:name="_Toc445479197"/>
+      <w:bookmarkStart w:id="89" w:name="_Toc464139711"/>
       <w:r>
         <w:t>Notification Formats</w:t>
       </w:r>
-      <w:bookmarkEnd w:id="87"/>
+      <w:bookmarkEnd w:id="89"/>
     </w:p>
     <w:p/>
     <w:p>
@@ -53128,11 +53887,11 @@
       <w:pPr>
         <w:pStyle w:val="Heading2"/>
       </w:pPr>
-      <w:bookmarkStart w:id="88" w:name="_Toc445479198"/>
+      <w:bookmarkStart w:id="90" w:name="_Toc464139712"/>
       <w:r>
         <w:t>Job State Changed Notification Format</w:t>
       </w:r>
-      <w:bookmarkEnd w:id="88"/>
+      <w:bookmarkEnd w:id="90"/>
     </w:p>
     <w:p/>
     <w:p>
@@ -53442,11 +54201,11 @@
       <w:pPr>
         <w:pStyle w:val="Heading2"/>
       </w:pPr>
-      <w:bookmarkStart w:id="89" w:name="_Toc445479199"/>
+      <w:bookmarkStart w:id="91" w:name="_Toc464139713"/>
       <w:r>
         <w:t>Job Available Notification Format</w:t>
       </w:r>
-      <w:bookmarkEnd w:id="89"/>
+      <w:bookmarkEnd w:id="91"/>
     </w:p>
     <w:p/>
     <w:p>
@@ -53955,7 +54714,7 @@
               <w:sz w:val="18"/>
               <w:szCs w:val="18"/>
             </w:rPr>
-            <w:t>20</w:t>
+            <w:t>6</w:t>
           </w:r>
           <w:r>
             <w:rPr>
@@ -55595,6 +56354,15 @@
 </file>
 
 <file path=customXml/item2.xml><?xml version="1.0" encoding="utf-8"?>
+<?mso-contentType ?>
+<FormTemplates xmlns="http://schemas.microsoft.com/sharepoint/v3/contenttype/forms">
+  <Display>DocumentLibraryForm</Display>
+  <Edit>DocumentLibraryForm</Edit>
+  <New>DocumentLibraryForm</New>
+</FormTemplates>
+</file>
+
+<file path=customXml/item3.xml><?xml version="1.0" encoding="utf-8"?>
 <p:properties xmlns:p="http://schemas.microsoft.com/office/2006/metadata/properties" xmlns:xsi="http://www.w3.org/2001/XMLSchema-instance">
   <documentManagement>
     <_dlc_DocId xmlns="bebfb516-47c3-42bf-8695-c627e02fd07c">RP5EP2USD5DN-418-7</_dlc_DocId>
@@ -55606,66 +56374,7 @@
 </p:properties>
 </file>
 
-<file path=customXml/item3.xml><?xml version="1.0" encoding="utf-8"?>
-<?mso-contentType ?>
-<FormTemplates xmlns="http://schemas.microsoft.com/sharepoint/v3/contenttype/forms">
-  <Display>DocumentLibraryForm</Display>
-  <Edit>DocumentLibraryForm</Edit>
-  <New>DocumentLibraryForm</New>
-</FormTemplates>
-</file>
-
 <file path=customXml/item4.xml><?xml version="1.0" encoding="utf-8"?>
-<?mso-contentType ?>
-<spe:Receivers xmlns:spe="http://schemas.microsoft.com/sharepoint/events">
-  <Receiver>
-    <Name>Document ID Generator</Name>
-    <Synchronization>Synchronous</Synchronization>
-    <Type>10001</Type>
-    <SequenceNumber>1000</SequenceNumber>
-    <Url/>
-    <Assembly>Microsoft.Office.DocumentManagement, Version=15.0.0.0, Culture=neutral, PublicKeyToken=71e9bce111e9429c</Assembly>
-    <Class>Microsoft.Office.DocumentManagement.Internal.DocIdHandler</Class>
-    <Data/>
-    <Filter/>
-  </Receiver>
-  <Receiver>
-    <Name>Document ID Generator</Name>
-    <Synchronization>Synchronous</Synchronization>
-    <Type>10002</Type>
-    <SequenceNumber>1001</SequenceNumber>
-    <Url/>
-    <Assembly>Microsoft.Office.DocumentManagement, Version=15.0.0.0, Culture=neutral, PublicKeyToken=71e9bce111e9429c</Assembly>
-    <Class>Microsoft.Office.DocumentManagement.Internal.DocIdHandler</Class>
-    <Data/>
-    <Filter/>
-  </Receiver>
-  <Receiver>
-    <Name>Document ID Generator</Name>
-    <Synchronization>Synchronous</Synchronization>
-    <Type>10004</Type>
-    <SequenceNumber>1002</SequenceNumber>
-    <Url/>
-    <Assembly>Microsoft.Office.DocumentManagement, Version=15.0.0.0, Culture=neutral, PublicKeyToken=71e9bce111e9429c</Assembly>
-    <Class>Microsoft.Office.DocumentManagement.Internal.DocIdHandler</Class>
-    <Data/>
-    <Filter/>
-  </Receiver>
-  <Receiver>
-    <Name>Document ID Generator</Name>
-    <Synchronization>Synchronous</Synchronization>
-    <Type>10006</Type>
-    <SequenceNumber>1003</SequenceNumber>
-    <Url/>
-    <Assembly>Microsoft.Office.DocumentManagement, Version=15.0.0.0, Culture=neutral, PublicKeyToken=71e9bce111e9429c</Assembly>
-    <Class>Microsoft.Office.DocumentManagement.Internal.DocIdHandler</Class>
-    <Data/>
-    <Filter/>
-  </Receiver>
-</spe:Receivers>
-</file>
-
-<file path=customXml/item5.xml><?xml version="1.0" encoding="utf-8"?>
 <ct:contentTypeSchema xmlns:ct="http://schemas.microsoft.com/office/2006/metadata/contentType" xmlns:ma="http://schemas.microsoft.com/office/2006/metadata/properties/metaAttributes" ct:_="" ma:_="" ma:contentTypeName="Document" ma:contentTypeID="0x010100804F0F871C92454BA582842CD3B861CB" ma:contentTypeVersion="1" ma:contentTypeDescription="Create a new document." ma:contentTypeScope="" ma:versionID="17108c8fb818525b19f04f03124d2db9">
   <xsd:schema xmlns:xsd="http://www.w3.org/2001/XMLSchema" xmlns:xs="http://www.w3.org/2001/XMLSchema" xmlns:p="http://schemas.microsoft.com/office/2006/metadata/properties" xmlns:ns2="bebfb516-47c3-42bf-8695-c627e02fd07c" targetNamespace="http://schemas.microsoft.com/office/2006/metadata/properties" ma:root="true" ma:fieldsID="1c56c5b5f1ead94acc500394bce569b3" ns2:_="">
     <xsd:import namespace="bebfb516-47c3-42bf-8695-c627e02fd07c"/>
@@ -55810,6 +56519,56 @@
 </ct:contentTypeSchema>
 </file>
 
+<file path=customXml/item5.xml><?xml version="1.0" encoding="utf-8"?>
+<?mso-contentType ?>
+<spe:Receivers xmlns:spe="http://schemas.microsoft.com/sharepoint/events">
+  <Receiver>
+    <Name>Document ID Generator</Name>
+    <Synchronization>Synchronous</Synchronization>
+    <Type>10001</Type>
+    <SequenceNumber>1000</SequenceNumber>
+    <Url/>
+    <Assembly>Microsoft.Office.DocumentManagement, Version=15.0.0.0, Culture=neutral, PublicKeyToken=71e9bce111e9429c</Assembly>
+    <Class>Microsoft.Office.DocumentManagement.Internal.DocIdHandler</Class>
+    <Data/>
+    <Filter/>
+  </Receiver>
+  <Receiver>
+    <Name>Document ID Generator</Name>
+    <Synchronization>Synchronous</Synchronization>
+    <Type>10002</Type>
+    <SequenceNumber>1001</SequenceNumber>
+    <Url/>
+    <Assembly>Microsoft.Office.DocumentManagement, Version=15.0.0.0, Culture=neutral, PublicKeyToken=71e9bce111e9429c</Assembly>
+    <Class>Microsoft.Office.DocumentManagement.Internal.DocIdHandler</Class>
+    <Data/>
+    <Filter/>
+  </Receiver>
+  <Receiver>
+    <Name>Document ID Generator</Name>
+    <Synchronization>Synchronous</Synchronization>
+    <Type>10004</Type>
+    <SequenceNumber>1002</SequenceNumber>
+    <Url/>
+    <Assembly>Microsoft.Office.DocumentManagement, Version=15.0.0.0, Culture=neutral, PublicKeyToken=71e9bce111e9429c</Assembly>
+    <Class>Microsoft.Office.DocumentManagement.Internal.DocIdHandler</Class>
+    <Data/>
+    <Filter/>
+  </Receiver>
+  <Receiver>
+    <Name>Document ID Generator</Name>
+    <Synchronization>Synchronous</Synchronization>
+    <Type>10006</Type>
+    <SequenceNumber>1003</SequenceNumber>
+    <Url/>
+    <Assembly>Microsoft.Office.DocumentManagement, Version=15.0.0.0, Culture=neutral, PublicKeyToken=71e9bce111e9429c</Assembly>
+    <Class>Microsoft.Office.DocumentManagement.Internal.DocIdHandler</Class>
+    <Data/>
+    <Filter/>
+  </Receiver>
+</spe:Receivers>
+</file>
+
 <file path=customXml/item6.xml><?xml version="1.0" encoding="utf-8"?>
 <b:Sources xmlns:b="http://schemas.openxmlformats.org/officeDocument/2006/bibliography" xmlns="http://schemas.openxmlformats.org/officeDocument/2006/bibliography" SelectedStyle="\APA.XSL" StyleName="APA"/>
 </file>
@@ -55823,6 +56582,14 @@
 </file>
 
 <file path=customXml/itemProps2.xml><?xml version="1.0" encoding="utf-8"?>
+<ds:datastoreItem xmlns:ds="http://schemas.openxmlformats.org/officeDocument/2006/customXml" ds:itemID="{611E27F6-24F3-4F6E-B37A-B2B296AE43A2}">
+  <ds:schemaRefs>
+    <ds:schemaRef ds:uri="http://schemas.microsoft.com/sharepoint/v3/contenttype/forms"/>
+  </ds:schemaRefs>
+</ds:datastoreItem>
+</file>
+
+<file path=customXml/itemProps3.xml><?xml version="1.0" encoding="utf-8"?>
 <ds:datastoreItem xmlns:ds="http://schemas.openxmlformats.org/officeDocument/2006/customXml" ds:itemID="{E6C836C8-4451-42D5-B68C-370A8902E4AD}">
   <ds:schemaRefs>
     <ds:schemaRef ds:uri="http://purl.org/dc/elements/1.1/"/>
@@ -55838,23 +56605,7 @@
 </ds:datastoreItem>
 </file>
 
-<file path=customXml/itemProps3.xml><?xml version="1.0" encoding="utf-8"?>
-<ds:datastoreItem xmlns:ds="http://schemas.openxmlformats.org/officeDocument/2006/customXml" ds:itemID="{611E27F6-24F3-4F6E-B37A-B2B296AE43A2}">
-  <ds:schemaRefs>
-    <ds:schemaRef ds:uri="http://schemas.microsoft.com/sharepoint/v3/contenttype/forms"/>
-  </ds:schemaRefs>
-</ds:datastoreItem>
-</file>
-
 <file path=customXml/itemProps4.xml><?xml version="1.0" encoding="utf-8"?>
-<ds:datastoreItem xmlns:ds="http://schemas.openxmlformats.org/officeDocument/2006/customXml" ds:itemID="{10A3FC9E-D5F6-4BED-8AFF-AEBCAF74A1E1}">
-  <ds:schemaRefs>
-    <ds:schemaRef ds:uri="http://schemas.microsoft.com/sharepoint/events"/>
-  </ds:schemaRefs>
-</ds:datastoreItem>
-</file>
-
-<file path=customXml/itemProps5.xml><?xml version="1.0" encoding="utf-8"?>
 <ds:datastoreItem xmlns:ds="http://schemas.openxmlformats.org/officeDocument/2006/customXml" ds:itemID="{9813DE17-8997-4D7F-8D68-5B9686110CC1}">
   <ds:schemaRefs>
     <ds:schemaRef ds:uri="http://schemas.microsoft.com/office/2006/metadata/contentType"/>
@@ -55872,8 +56623,16 @@
 </ds:datastoreItem>
 </file>
 
+<file path=customXml/itemProps5.xml><?xml version="1.0" encoding="utf-8"?>
+<ds:datastoreItem xmlns:ds="http://schemas.openxmlformats.org/officeDocument/2006/customXml" ds:itemID="{10A3FC9E-D5F6-4BED-8AFF-AEBCAF74A1E1}">
+  <ds:schemaRefs>
+    <ds:schemaRef ds:uri="http://schemas.microsoft.com/sharepoint/events"/>
+  </ds:schemaRefs>
+</ds:datastoreItem>
+</file>
+
 <file path=customXml/itemProps6.xml><?xml version="1.0" encoding="utf-8"?>
-<ds:datastoreItem xmlns:ds="http://schemas.openxmlformats.org/officeDocument/2006/customXml" ds:itemID="{571BF107-3274-4FF2-8D3E-355BA21C33A8}">
+<ds:datastoreItem xmlns:ds="http://schemas.openxmlformats.org/officeDocument/2006/customXml" ds:itemID="{01703DC1-FDBF-4AFE-8D72-FB4146B0686B}">
   <ds:schemaRefs>
     <ds:schemaRef ds:uri="http://schemas.openxmlformats.org/officeDocument/2006/bibliography"/>
   </ds:schemaRefs>

</xml_diff>